<commit_message>
update regression experiment and report
</commit_message>
<xml_diff>
--- a/Regression/regression.docx
+++ b/Regression/regression.docx
@@ -131,6 +131,8 @@
         <w:jc w:val="both"/>
         <w:rPr>
           <w:rFonts w:ascii="Arial" w:hAnsi="Arial" w:cs="Arial"/>
+          <w:b/>
+          <w:bCs/>
           <w:color w:val="000000"/>
           <w:sz w:val="22"/>
           <w:szCs w:val="22"/>
@@ -139,6 +141,8 @@
       <w:r>
         <w:rPr>
           <w:rFonts w:ascii="Arial" w:hAnsi="Arial" w:cs="Arial"/>
+          <w:b/>
+          <w:bCs/>
           <w:color w:val="000000"/>
           <w:sz w:val="22"/>
           <w:szCs w:val="22"/>
@@ -164,54 +168,57 @@
         <w:pStyle w:val="NormalWeb"/>
         <w:spacing w:before="0" w:beforeAutospacing="0" w:after="0" w:afterAutospacing="0"/>
         <w:jc w:val="both"/>
-      </w:pPr>
-      <w:r>
-        <w:rPr>
-          <w:rFonts w:ascii="Arial" w:hAnsi="Arial" w:cs="Arial"/>
-          <w:color w:val="000000"/>
-          <w:sz w:val="22"/>
-          <w:szCs w:val="22"/>
-        </w:rPr>
-        <w:t xml:space="preserve">What are the models behind the two </w:t>
-      </w:r>
-      <w:r>
-        <w:rPr>
-          <w:rFonts w:ascii="Arial" w:hAnsi="Arial" w:cs="Arial"/>
-          <w:color w:val="000000"/>
-          <w:sz w:val="22"/>
-          <w:szCs w:val="22"/>
-        </w:rPr>
-        <w:t>regression</w:t>
-      </w:r>
-      <w:r>
-        <w:rPr>
-          <w:rFonts w:ascii="Arial" w:hAnsi="Arial" w:cs="Arial"/>
-          <w:color w:val="000000"/>
-          <w:sz w:val="22"/>
-          <w:szCs w:val="22"/>
-        </w:rPr>
-        <w:t xml:space="preserve"> algorithms you chose and implemented?</w:t>
-      </w:r>
-    </w:p>
-    <w:p>
-      <w:pPr>
-        <w:rPr>
-          <w:rFonts w:hint="eastAsia"/>
-        </w:rPr>
-      </w:pPr>
-    </w:p>
-    <w:p>
-      <w:pPr>
-        <w:rPr>
-          <w:rFonts w:hint="eastAsia"/>
+        <w:rPr>
           <w:b/>
           <w:bCs/>
         </w:rPr>
       </w:pPr>
       <w:r>
         <w:rPr>
+          <w:rFonts w:ascii="Arial" w:hAnsi="Arial" w:cs="Arial"/>
           <w:b/>
           <w:bCs/>
+          <w:color w:val="000000"/>
+          <w:sz w:val="22"/>
+          <w:szCs w:val="22"/>
+        </w:rPr>
+        <w:t xml:space="preserve">What are the models behind the two </w:t>
+      </w:r>
+      <w:r>
+        <w:rPr>
+          <w:rFonts w:ascii="Arial" w:hAnsi="Arial" w:cs="Arial"/>
+          <w:b/>
+          <w:bCs/>
+          <w:color w:val="000000"/>
+          <w:sz w:val="22"/>
+          <w:szCs w:val="22"/>
+        </w:rPr>
+        <w:t>regression</w:t>
+      </w:r>
+      <w:r>
+        <w:rPr>
+          <w:rFonts w:ascii="Arial" w:hAnsi="Arial" w:cs="Arial"/>
+          <w:b/>
+          <w:bCs/>
+          <w:color w:val="000000"/>
+          <w:sz w:val="22"/>
+          <w:szCs w:val="22"/>
+        </w:rPr>
+        <w:t xml:space="preserve"> algorithms you chose and implemented?</w:t>
+      </w:r>
+    </w:p>
+    <w:p/>
+    <w:p>
+      <w:pPr>
+        <w:rPr>
+          <w:b/>
+          <w:bCs/>
+        </w:rPr>
+      </w:pPr>
+      <w:r>
+        <w:rPr>
+          <w:b/>
+          <w:bCs/>
         </w:rPr>
         <w:t xml:space="preserve">Bayesian Linear Regression </w:t>
       </w:r>
@@ -228,20 +235,9 @@
         <w:t xml:space="preserve">ayesian linear regression is a regression approach that takes statistical analysis under the context of Bayesian inference. Its errors follow the normal distribution. We assume a particular form of prior distribution and get the results from the posterior probability distributions. </w:t>
       </w:r>
     </w:p>
-    <w:p>
-      <w:pPr>
-        <w:rPr>
-          <w:rFonts w:hint="eastAsia"/>
-        </w:rPr>
-      </w:pPr>
-    </w:p>
     <w:p/>
-    <w:p>
-      <w:pPr>
-        <w:rPr>
-          <w:rFonts w:hint="eastAsia"/>
-        </w:rPr>
-      </w:pPr>
+    <w:p/>
+    <w:p>
       <w:r>
         <w:rPr>
           <w:noProof/>
@@ -270,7 +266,7 @@
                     <pic:cNvPicPr/>
                   </pic:nvPicPr>
                   <pic:blipFill>
-                    <a:blip r:embed="rId6">
+                    <a:blip r:embed="rId8">
                       <a:extLst>
                         <a:ext uri="{28A0092B-C50C-407E-A947-70E740481C1C}">
                           <a14:useLocalDpi xmlns:a14="http://schemas.microsoft.com/office/drawing/2010/main" val="0"/>
@@ -313,20 +309,8 @@
       </w:r>
     </w:p>
     <w:p/>
-    <w:p>
-      <w:pPr>
-        <w:rPr>
-          <w:rFonts w:hint="eastAsia"/>
-        </w:rPr>
-      </w:pPr>
-    </w:p>
-    <w:p>
-      <w:pPr>
-        <w:rPr>
-          <w:rFonts w:hint="eastAsia"/>
-        </w:rPr>
-      </w:pPr>
-    </w:p>
+    <w:p/>
+    <w:p/>
     <w:p>
       <w:r>
         <w:t>Posterior density equals to the likelihood multiple prior density divide by marginal likelihood. But computing the posterior is hard since the marginal likelihood is hard to compute. Only in case when the prior and likelihood are conjugate, we know the form of posterior, therefore we know the form of the normalizing constant. So, we do not need the marginal likelihood. By calculating the covariance and mean of the training dataset, we can simply find its covariance and mean.</w:t>
@@ -361,7 +345,7 @@
                     <pic:cNvPicPr/>
                   </pic:nvPicPr>
                   <pic:blipFill>
-                    <a:blip r:embed="rId7">
+                    <a:blip r:embed="rId9">
                       <a:extLst>
                         <a:ext uri="{28A0092B-C50C-407E-A947-70E740481C1C}">
                           <a14:useLocalDpi xmlns:a14="http://schemas.microsoft.com/office/drawing/2010/main" val="0"/>
@@ -415,7 +399,7 @@
                     <pic:cNvPicPr/>
                   </pic:nvPicPr>
                   <pic:blipFill>
-                    <a:blip r:embed="rId8">
+                    <a:blip r:embed="rId10">
                       <a:extLst>
                         <a:ext uri="{28A0092B-C50C-407E-A947-70E740481C1C}">
                           <a14:useLocalDpi xmlns:a14="http://schemas.microsoft.com/office/drawing/2010/main" val="0"/>
@@ -459,13 +443,7 @@
         <w:t xml:space="preserve"> </w:t>
       </w:r>
     </w:p>
-    <w:p>
-      <w:pPr>
-        <w:rPr>
-          <w:rFonts w:hint="eastAsia"/>
-        </w:rPr>
-      </w:pPr>
-    </w:p>
+    <w:p/>
     <w:p>
       <w:r>
         <w:rPr>
@@ -482,13 +460,7 @@
     </w:p>
     <w:p/>
     <w:p/>
-    <w:p>
-      <w:pPr>
-        <w:rPr>
-          <w:rFonts w:hint="eastAsia"/>
-        </w:rPr>
-      </w:pPr>
-    </w:p>
+    <w:p/>
     <w:p>
       <w:pPr>
         <w:rPr>
@@ -516,7 +488,6 @@
     <w:p>
       <w:pPr>
         <w:rPr>
-          <w:rFonts w:hint="eastAsia"/>
           <w:b/>
           <w:bCs/>
         </w:rPr>
@@ -532,23 +503,12 @@
         <w:t>Maximum Likelihood Regression</w:t>
       </w:r>
     </w:p>
-    <w:p>
-      <w:pPr>
+    <w:p/>
+    <w:p>
+      <w:r>
         <w:rPr>
           <w:rFonts w:hint="eastAsia"/>
         </w:rPr>
-      </w:pPr>
-    </w:p>
-    <w:p>
-      <w:pPr>
-        <w:rPr>
-          <w:rFonts w:hint="eastAsia"/>
-        </w:rPr>
-      </w:pPr>
-      <w:r>
-        <w:rPr>
-          <w:rFonts w:hint="eastAsia"/>
-        </w:rPr>
         <w:t>M</w:t>
       </w:r>
       <w:r>
@@ -559,22 +519,10 @@
       </w:r>
     </w:p>
     <w:p/>
-    <w:p>
-      <w:pPr>
-        <w:rPr>
-          <w:rFonts w:hint="eastAsia"/>
-        </w:rPr>
-      </w:pPr>
-    </w:p>
-    <w:p>
-      <w:r>
-        <w:t xml:space="preserve">Here are functions for maximum likelihood estimator for </w:t>
-      </w:r>
-      <w:r>
-        <w:t>w</w:t>
-      </w:r>
-      <w:r>
-        <w:t xml:space="preserve"> and sigma square </w:t>
+    <w:p/>
+    <w:p>
+      <w:r>
+        <w:t xml:space="preserve">Here are functions for maximum likelihood estimator for w and sigma square </w:t>
       </w:r>
     </w:p>
     <w:p/>
@@ -607,7 +555,7 @@
                     <pic:cNvPicPr/>
                   </pic:nvPicPr>
                   <pic:blipFill>
-                    <a:blip r:embed="rId9">
+                    <a:blip r:embed="rId11">
                       <a:extLst>
                         <a:ext uri="{28A0092B-C50C-407E-A947-70E740481C1C}">
                           <a14:useLocalDpi xmlns:a14="http://schemas.microsoft.com/office/drawing/2010/main" val="0"/>
@@ -636,19 +584,8 @@
     </w:p>
     <w:p/>
     <w:p/>
-    <w:p>
-      <w:pPr>
-        <w:rPr>
-          <w:rFonts w:hint="eastAsia"/>
-        </w:rPr>
-      </w:pPr>
-    </w:p>
-    <w:p>
-      <w:pPr>
-        <w:rPr>
-          <w:rFonts w:hint="eastAsia"/>
-        </w:rPr>
-      </w:pPr>
+    <w:p/>
+    <w:p>
       <w:r>
         <w:rPr>
           <w:rFonts w:hint="eastAsia"/>
@@ -689,7 +626,7 @@
                     <pic:cNvPicPr/>
                   </pic:nvPicPr>
                   <pic:blipFill>
-                    <a:blip r:embed="rId10">
+                    <a:blip r:embed="rId12">
                       <a:extLst>
                         <a:ext uri="{28A0092B-C50C-407E-A947-70E740481C1C}">
                           <a14:useLocalDpi xmlns:a14="http://schemas.microsoft.com/office/drawing/2010/main" val="0"/>
@@ -717,19 +654,13 @@
       </w:r>
     </w:p>
     <w:p/>
-    <w:p>
-      <w:pPr>
+    <w:p/>
+    <w:p/>
+    <w:p>
+      <w:r>
         <w:rPr>
           <w:rFonts w:hint="eastAsia"/>
         </w:rPr>
-      </w:pPr>
-    </w:p>
-    <w:p/>
-    <w:p>
-      <w:r>
-        <w:rPr>
-          <w:rFonts w:hint="eastAsia"/>
-        </w:rPr>
         <w:t>T</w:t>
       </w:r>
       <w:r>
@@ -737,11 +668,6 @@
       </w:r>
     </w:p>
     <w:p>
-      <w:pPr>
-        <w:rPr>
-          <w:rFonts w:hint="eastAsia"/>
-        </w:rPr>
-      </w:pPr>
       <w:r>
         <w:rPr>
           <w:noProof/>
@@ -778,7 +704,7 @@
                     <pic:cNvPicPr/>
                   </pic:nvPicPr>
                   <pic:blipFill>
-                    <a:blip r:embed="rId11">
+                    <a:blip r:embed="rId13">
                       <a:extLst>
                         <a:ext uri="{28A0092B-C50C-407E-A947-70E740481C1C}">
                           <a14:useLocalDpi xmlns:a14="http://schemas.microsoft.com/office/drawing/2010/main" val="0"/>
@@ -806,19 +732,8 @@
       </w:r>
     </w:p>
     <w:p/>
-    <w:p>
-      <w:pPr>
-        <w:rPr>
-          <w:rFonts w:hint="eastAsia"/>
-        </w:rPr>
-      </w:pPr>
-    </w:p>
-    <w:p>
-      <w:pPr>
-        <w:rPr>
-          <w:rFonts w:hint="eastAsia"/>
-        </w:rPr>
-      </w:pPr>
+    <w:p/>
+    <w:p>
       <w:r>
         <w:t xml:space="preserve">Finally, we get </w:t>
       </w:r>
@@ -826,27 +741,10 @@
         <w:t xml:space="preserve">sample </w:t>
       </w:r>
       <w:r>
-        <w:t xml:space="preserve">w by multivariate normal between the calculated w and </w:t>
-      </w:r>
-      <w:proofErr w:type="spellStart"/>
-      <w:r>
-        <w:t>cov</w:t>
-      </w:r>
-      <w:proofErr w:type="spellEnd"/>
-      <w:r>
-        <w:t>{w}</w:t>
-      </w:r>
-      <w:r>
-        <w:t xml:space="preserve">. </w:t>
-      </w:r>
-      <w:r>
-        <w:t>Finally, multiple the test data set with</w:t>
-      </w:r>
-      <w:r>
-        <w:t xml:space="preserve"> sample</w:t>
-      </w:r>
-      <w:r>
-        <w:t xml:space="preserve"> w to get the test result.</w:t>
+        <w:t>w by multivariate normal between the calculated w and cov{w}</w:t>
+      </w:r>
+      <w:r>
+        <w:t>. Finally, multiple the test data set with sample w to get the test result.</w:t>
       </w:r>
     </w:p>
     <w:p>
@@ -881,7 +779,7 @@
         <w:spacing w:before="0" w:beforeAutospacing="0" w:after="0" w:afterAutospacing="0"/>
         <w:jc w:val="both"/>
         <w:rPr>
-          <w:rFonts w:ascii="Arial" w:hAnsi="Arial" w:cs="Arial" w:hint="eastAsia"/>
+          <w:rFonts w:ascii="Arial" w:hAnsi="Arial" w:cs="Arial"/>
           <w:color w:val="000000"/>
           <w:sz w:val="22"/>
           <w:szCs w:val="22"/>
@@ -1024,7 +922,7 @@
         <w:spacing w:before="0" w:beforeAutospacing="0" w:after="0" w:afterAutospacing="0"/>
         <w:jc w:val="both"/>
         <w:rPr>
-          <w:rFonts w:ascii="Arial" w:hAnsi="Arial" w:cs="Arial" w:hint="eastAsia"/>
+          <w:rFonts w:ascii="Arial" w:hAnsi="Arial" w:cs="Arial"/>
           <w:color w:val="000000"/>
           <w:sz w:val="22"/>
           <w:szCs w:val="22"/>
@@ -1051,6 +949,8 @@
         <w:jc w:val="both"/>
         <w:rPr>
           <w:rFonts w:ascii="Arial" w:hAnsi="Arial" w:cs="Arial"/>
+          <w:b/>
+          <w:bCs/>
           <w:color w:val="000000"/>
           <w:sz w:val="22"/>
           <w:szCs w:val="22"/>
@@ -1059,6 +959,8 @@
       <w:r>
         <w:rPr>
           <w:rFonts w:ascii="Arial" w:hAnsi="Arial" w:cs="Arial" w:hint="eastAsia"/>
+          <w:b/>
+          <w:bCs/>
           <w:color w:val="000000"/>
           <w:sz w:val="22"/>
           <w:szCs w:val="22"/>
@@ -1069,6 +971,8 @@
       <w:r>
         <w:rPr>
           <w:rFonts w:ascii="Arial" w:hAnsi="Arial" w:cs="Arial"/>
+          <w:b/>
+          <w:bCs/>
           <w:color w:val="000000"/>
           <w:sz w:val="22"/>
           <w:szCs w:val="22"/>
@@ -1083,6 +987,8 @@
         <w:jc w:val="both"/>
         <w:rPr>
           <w:rFonts w:ascii="Arial" w:hAnsi="Arial" w:cs="Arial"/>
+          <w:b/>
+          <w:bCs/>
           <w:color w:val="000000"/>
           <w:sz w:val="22"/>
           <w:szCs w:val="22"/>
@@ -1095,67 +1001,76 @@
         <w:spacing w:before="0" w:beforeAutospacing="0" w:after="0" w:afterAutospacing="0"/>
         <w:jc w:val="both"/>
         <w:rPr>
-          <w:rFonts w:ascii="Arial" w:hAnsi="Arial" w:cs="Arial" w:hint="eastAsia"/>
-          <w:color w:val="000000"/>
-          <w:sz w:val="22"/>
-          <w:szCs w:val="22"/>
-        </w:rPr>
-      </w:pPr>
-      <w:r>
-        <w:rPr>
           <w:rFonts w:ascii="Arial" w:hAnsi="Arial" w:cs="Arial"/>
-          <w:color w:val="000000"/>
-          <w:sz w:val="22"/>
-          <w:szCs w:val="22"/>
-        </w:rPr>
-        <w:t> What is your experiment setup for training these methods</w:t>
-      </w:r>
-      <w:r>
-        <w:rPr>
-          <w:rFonts w:ascii="Arial" w:hAnsi="Arial" w:cs="Arial"/>
-          <w:color w:val="000000"/>
-          <w:sz w:val="22"/>
-          <w:szCs w:val="22"/>
-        </w:rPr>
-        <w:t>?</w:t>
-      </w:r>
-      <w:r>
-        <w:rPr>
-          <w:rFonts w:ascii="Arial" w:hAnsi="Arial" w:cs="Arial"/>
-          <w:color w:val="000000"/>
-          <w:sz w:val="22"/>
-          <w:szCs w:val="22"/>
-        </w:rPr>
-        <w:t xml:space="preserve"> </w:t>
-      </w:r>
-    </w:p>
-    <w:p>
-      <w:pPr>
-        <w:rPr>
-          <w:rFonts w:hint="eastAsia"/>
-        </w:rPr>
-      </w:pPr>
-    </w:p>
-    <w:p>
-      <w:pPr>
-        <w:rPr>
           <w:b/>
           <w:bCs/>
-        </w:rPr>
-      </w:pPr>
-      <w:r>
-        <w:rPr>
+          <w:color w:val="000000"/>
+          <w:sz w:val="22"/>
+          <w:szCs w:val="22"/>
+        </w:rPr>
+      </w:pPr>
+      <w:r>
+        <w:rPr>
+          <w:rFonts w:ascii="Arial" w:hAnsi="Arial" w:cs="Arial"/>
           <w:b/>
           <w:bCs/>
-        </w:rPr>
-        <w:t>Bayesian Linear Regression</w:t>
-      </w:r>
-    </w:p>
-    <w:p>
-      <w:pPr>
-        <w:rPr>
+          <w:color w:val="000000"/>
+          <w:sz w:val="22"/>
+          <w:szCs w:val="22"/>
+        </w:rPr>
+        <w:t> What is your experiment setup for training these methods</w:t>
+      </w:r>
+      <w:r>
+        <w:rPr>
+          <w:rFonts w:ascii="Arial" w:hAnsi="Arial" w:cs="Arial"/>
           <w:b/>
           <w:bCs/>
+          <w:color w:val="000000"/>
+          <w:sz w:val="22"/>
+          <w:szCs w:val="22"/>
+        </w:rPr>
+        <w:t>?</w:t>
+      </w:r>
+      <w:r>
+        <w:rPr>
+          <w:rFonts w:ascii="Arial" w:hAnsi="Arial" w:cs="Arial"/>
+          <w:b/>
+          <w:bCs/>
+          <w:color w:val="000000"/>
+          <w:sz w:val="22"/>
+          <w:szCs w:val="22"/>
+        </w:rPr>
+        <w:t xml:space="preserve"> </w:t>
+      </w:r>
+    </w:p>
+    <w:p>
+      <w:pPr>
+        <w:rPr>
+          <w:b/>
+          <w:bCs/>
+        </w:rPr>
+      </w:pPr>
+    </w:p>
+    <w:p>
+      <w:pPr>
+        <w:rPr>
+          <w:b/>
+          <w:bCs/>
+        </w:rPr>
+      </w:pPr>
+      <w:r>
+        <w:rPr>
+          <w:b/>
+          <w:bCs/>
+        </w:rPr>
+        <w:t>Bayesian Linear Regression</w:t>
+      </w:r>
+    </w:p>
+    <w:p>
+      <w:pPr>
+        <w:rPr>
+          <w:b/>
+          <w:bCs/>
         </w:rPr>
       </w:pPr>
     </w:p>
@@ -1291,16 +1206,7 @@
           <w:kern w:val="0"/>
           <w:sz w:val="22"/>
         </w:rPr>
-        <w:t xml:space="preserve">(2,2) </w:t>
-      </w:r>
-      <w:r>
-        <w:rPr>
-          <w:rFonts w:ascii="Arial" w:eastAsia="SimSun" w:hAnsi="Arial" w:cs="Arial"/>
-          <w:color w:val="000000"/>
-          <w:kern w:val="0"/>
-          <w:sz w:val="22"/>
-        </w:rPr>
-        <w:t>covariance </w:t>
+        <w:t>(2,2) covariance </w:t>
       </w:r>
       <w:r>
         <w:rPr>
@@ -1433,16 +1339,7 @@
           <w:kern w:val="0"/>
           <w:sz w:val="22"/>
         </w:rPr>
-        <w:t>s</w:t>
-      </w:r>
-      <w:r>
-        <w:rPr>
-          <w:rFonts w:ascii="Arial" w:eastAsia="SimSun" w:hAnsi="Arial" w:cs="Arial"/>
-          <w:color w:val="000000"/>
-          <w:kern w:val="0"/>
-          <w:sz w:val="22"/>
-        </w:rPr>
-        <w:t>ampling some </w:t>
+        <w:t>sampling some </w:t>
       </w:r>
       <w:r>
         <w:rPr>
@@ -1460,16 +1357,7 @@
           <w:kern w:val="0"/>
           <w:sz w:val="22"/>
         </w:rPr>
-        <w:t> vectors and plotting the models with all features</w:t>
-      </w:r>
-      <w:r>
-        <w:rPr>
-          <w:rFonts w:ascii="Arial" w:eastAsia="SimSun" w:hAnsi="Arial" w:cs="Arial"/>
-          <w:color w:val="000000"/>
-          <w:kern w:val="0"/>
-          <w:sz w:val="22"/>
-        </w:rPr>
-        <w:t>.</w:t>
+        <w:t> vectors and plotting the models with all features.</w:t>
       </w:r>
       <w:r>
         <w:rPr>
@@ -1517,7 +1405,7 @@
                     <pic:cNvPicPr/>
                   </pic:nvPicPr>
                   <pic:blipFill>
-                    <a:blip r:embed="rId12">
+                    <a:blip r:embed="rId14">
                       <a:extLst>
                         <a:ext uri="{28A0092B-C50C-407E-A947-70E740481C1C}">
                           <a14:useLocalDpi xmlns:a14="http://schemas.microsoft.com/office/drawing/2010/main" val="0"/>
@@ -1583,25 +1471,7 @@
           <w:kern w:val="0"/>
           <w:sz w:val="22"/>
         </w:rPr>
-        <w:t>rite functions to construct polynomial design matrix, and compute posterior mean and covariance</w:t>
-      </w:r>
-      <w:r>
-        <w:rPr>
-          <w:rFonts w:ascii="Arial" w:eastAsia="SimSun" w:hAnsi="Arial" w:cs="Arial"/>
-          <w:color w:val="000000"/>
-          <w:kern w:val="0"/>
-          <w:sz w:val="22"/>
-        </w:rPr>
-        <w:t xml:space="preserve"> </w:t>
-      </w:r>
-      <w:r>
-        <w:rPr>
-          <w:rFonts w:ascii="Arial" w:eastAsia="SimSun" w:hAnsi="Arial" w:cs="Arial"/>
-          <w:color w:val="000000"/>
-          <w:kern w:val="0"/>
-          <w:sz w:val="22"/>
-        </w:rPr>
-        <w:t>where </w:t>
+        <w:t>rite functions to construct polynomial design matrix, and compute posterior mean and covariance where </w:t>
       </w:r>
       <w:r>
         <w:rPr>
@@ -1706,7 +1576,7 @@
                     <pic:cNvPicPr/>
                   </pic:nvPicPr>
                   <pic:blipFill>
-                    <a:blip r:embed="rId13">
+                    <a:blip r:embed="rId15">
                       <a:extLst>
                         <a:ext uri="{28A0092B-C50C-407E-A947-70E740481C1C}">
                           <a14:useLocalDpi xmlns:a14="http://schemas.microsoft.com/office/drawing/2010/main" val="0"/>
@@ -1799,7 +1669,7 @@
     <w:p>
       <w:pPr>
         <w:rPr>
-          <w:rFonts w:ascii="Arial" w:eastAsia="SimSun" w:hAnsi="Arial" w:cs="Arial" w:hint="eastAsia"/>
+          <w:rFonts w:ascii="Arial" w:eastAsia="SimSun" w:hAnsi="Arial" w:cs="Arial"/>
           <w:color w:val="000000"/>
           <w:kern w:val="0"/>
           <w:sz w:val="22"/>
@@ -1968,6 +1838,7 @@
       <w:r>
         <w:rPr>
           <w:rFonts w:ascii="Arial" w:eastAsia="SimSun" w:hAnsi="Arial" w:cs="Arial"/>
+          <w:noProof/>
           <w:color w:val="000000"/>
           <w:kern w:val="0"/>
           <w:sz w:val="22"/>
@@ -1996,7 +1867,7 @@
                     <pic:cNvPicPr/>
                   </pic:nvPicPr>
                   <pic:blipFill>
-                    <a:blip r:embed="rId14">
+                    <a:blip r:embed="rId16">
                       <a:extLst>
                         <a:ext uri="{28A0092B-C50C-407E-A947-70E740481C1C}">
                           <a14:useLocalDpi xmlns:a14="http://schemas.microsoft.com/office/drawing/2010/main" val="0"/>
@@ -2060,15 +1931,16 @@
     <w:p>
       <w:pPr>
         <w:rPr>
-          <w:rFonts w:ascii="Arial" w:eastAsia="SimSun" w:hAnsi="Arial" w:cs="Arial" w:hint="eastAsia"/>
-          <w:color w:val="000000"/>
-          <w:kern w:val="0"/>
-          <w:sz w:val="22"/>
-        </w:rPr>
-      </w:pPr>
-      <w:r>
-        <w:rPr>
-          <w:rFonts w:ascii="Arial" w:eastAsia="SimSun" w:hAnsi="Arial" w:cs="Arial"/>
+          <w:rFonts w:ascii="Arial" w:eastAsia="SimSun" w:hAnsi="Arial" w:cs="Arial"/>
+          <w:color w:val="000000"/>
+          <w:kern w:val="0"/>
+          <w:sz w:val="22"/>
+        </w:rPr>
+      </w:pPr>
+      <w:r>
+        <w:rPr>
+          <w:rFonts w:ascii="Arial" w:eastAsia="SimSun" w:hAnsi="Arial" w:cs="Arial"/>
+          <w:noProof/>
           <w:color w:val="000000"/>
           <w:kern w:val="0"/>
           <w:sz w:val="22"/>
@@ -2097,7 +1969,7 @@
                     <pic:cNvPicPr/>
                   </pic:nvPicPr>
                   <pic:blipFill rotWithShape="1">
-                    <a:blip r:embed="rId15">
+                    <a:blip r:embed="rId17">
                       <a:extLst>
                         <a:ext uri="{28A0092B-C50C-407E-A947-70E740481C1C}">
                           <a14:useLocalDpi xmlns:a14="http://schemas.microsoft.com/office/drawing/2010/main" val="0"/>
@@ -2139,6 +2011,7 @@
       <w:r>
         <w:rPr>
           <w:rFonts w:ascii="Arial" w:eastAsia="SimSun" w:hAnsi="Arial" w:cs="Arial"/>
+          <w:noProof/>
           <w:color w:val="000000"/>
           <w:kern w:val="0"/>
           <w:sz w:val="22"/>
@@ -2167,7 +2040,7 @@
                     <pic:cNvPicPr/>
                   </pic:nvPicPr>
                   <pic:blipFill rotWithShape="1">
-                    <a:blip r:embed="rId15">
+                    <a:blip r:embed="rId17">
                       <a:extLst>
                         <a:ext uri="{28A0092B-C50C-407E-A947-70E740481C1C}">
                           <a14:useLocalDpi xmlns:a14="http://schemas.microsoft.com/office/drawing/2010/main" val="0"/>
@@ -2209,6 +2082,7 @@
       <w:r>
         <w:rPr>
           <w:rFonts w:ascii="Arial" w:eastAsia="SimSun" w:hAnsi="Arial" w:cs="Arial"/>
+          <w:noProof/>
           <w:color w:val="000000"/>
           <w:kern w:val="0"/>
           <w:sz w:val="22"/>
@@ -2237,7 +2111,7 @@
                     <pic:cNvPicPr/>
                   </pic:nvPicPr>
                   <pic:blipFill rotWithShape="1">
-                    <a:blip r:embed="rId15">
+                    <a:blip r:embed="rId17">
                       <a:extLst>
                         <a:ext uri="{28A0092B-C50C-407E-A947-70E740481C1C}">
                           <a14:useLocalDpi xmlns:a14="http://schemas.microsoft.com/office/drawing/2010/main" val="0"/>
@@ -2279,6 +2153,7 @@
       <w:r>
         <w:rPr>
           <w:rFonts w:ascii="Arial" w:eastAsia="SimSun" w:hAnsi="Arial" w:cs="Arial"/>
+          <w:noProof/>
           <w:color w:val="000000"/>
           <w:kern w:val="0"/>
           <w:sz w:val="22"/>
@@ -2307,7 +2182,7 @@
                     <pic:cNvPicPr/>
                   </pic:nvPicPr>
                   <pic:blipFill rotWithShape="1">
-                    <a:blip r:embed="rId16">
+                    <a:blip r:embed="rId18">
                       <a:extLst>
                         <a:ext uri="{28A0092B-C50C-407E-A947-70E740481C1C}">
                           <a14:useLocalDpi xmlns:a14="http://schemas.microsoft.com/office/drawing/2010/main" val="0"/>
@@ -2349,6 +2224,7 @@
       <w:r>
         <w:rPr>
           <w:rFonts w:ascii="Arial" w:eastAsia="SimSun" w:hAnsi="Arial" w:cs="Arial"/>
+          <w:noProof/>
           <w:color w:val="000000"/>
           <w:kern w:val="0"/>
           <w:sz w:val="22"/>
@@ -2377,7 +2253,7 @@
                     <pic:cNvPicPr/>
                   </pic:nvPicPr>
                   <pic:blipFill rotWithShape="1">
-                    <a:blip r:embed="rId16">
+                    <a:blip r:embed="rId18">
                       <a:extLst>
                         <a:ext uri="{28A0092B-C50C-407E-A947-70E740481C1C}">
                           <a14:useLocalDpi xmlns:a14="http://schemas.microsoft.com/office/drawing/2010/main" val="0"/>
@@ -2419,6 +2295,7 @@
       <w:r>
         <w:rPr>
           <w:rFonts w:ascii="Arial" w:eastAsia="SimSun" w:hAnsi="Arial" w:cs="Arial"/>
+          <w:noProof/>
           <w:color w:val="000000"/>
           <w:kern w:val="0"/>
           <w:sz w:val="22"/>
@@ -2447,7 +2324,7 @@
                     <pic:cNvPicPr/>
                   </pic:nvPicPr>
                   <pic:blipFill rotWithShape="1">
-                    <a:blip r:embed="rId16">
+                    <a:blip r:embed="rId18">
                       <a:extLst>
                         <a:ext uri="{28A0092B-C50C-407E-A947-70E740481C1C}">
                           <a14:useLocalDpi xmlns:a14="http://schemas.microsoft.com/office/drawing/2010/main" val="0"/>
@@ -2542,7 +2419,7 @@
                     <pic:cNvPicPr/>
                   </pic:nvPicPr>
                   <pic:blipFill>
-                    <a:blip r:embed="rId17">
+                    <a:blip r:embed="rId19">
                       <a:extLst>
                         <a:ext uri="{28A0092B-C50C-407E-A947-70E740481C1C}">
                           <a14:useLocalDpi xmlns:a14="http://schemas.microsoft.com/office/drawing/2010/main" val="0"/>
@@ -2574,15 +2451,7 @@
           <w:kern w:val="0"/>
           <w:sz w:val="22"/>
         </w:rPr>
-        <w:t xml:space="preserve">5. </w:t>
-      </w:r>
-      <w:r>
-        <w:rPr>
-          <w:rFonts w:ascii="Arial" w:eastAsia="SimSun" w:hAnsi="Arial" w:cs="Arial"/>
-          <w:kern w:val="0"/>
-          <w:sz w:val="22"/>
-        </w:rPr>
-        <w:t>L</w:t>
+        <w:t>5. L</w:t>
       </w:r>
       <w:r>
         <w:rPr>
@@ -2597,7 +2466,7 @@
     <w:p>
       <w:pPr>
         <w:rPr>
-          <w:rFonts w:ascii="Arial" w:eastAsia="SimSun" w:hAnsi="Arial" w:cs="Arial" w:hint="eastAsia"/>
+          <w:rFonts w:ascii="Arial" w:eastAsia="SimSun" w:hAnsi="Arial" w:cs="Arial"/>
           <w:color w:val="000000"/>
           <w:kern w:val="0"/>
           <w:sz w:val="22"/>
@@ -2613,14 +2482,8 @@
       </w:r>
     </w:p>
     <w:p/>
-    <w:p>
-      <w:pPr>
-        <w:rPr>
-          <w:rFonts w:hint="eastAsia"/>
-        </w:rPr>
-      </w:pPr>
-    </w:p>
     <w:p/>
+    <w:p/>
     <w:p>
       <w:pPr>
         <w:rPr>
@@ -2631,21 +2494,22 @@
       </w:pPr>
     </w:p>
     <w:p>
-      <w:r>
+      <w:pPr>
         <w:rPr>
           <w:rFonts w:ascii="Arial" w:hAnsi="Arial" w:cs="Arial"/>
           <w:color w:val="000000"/>
           <w:sz w:val="22"/>
         </w:rPr>
-        <w:t>H</w:t>
-      </w:r>
+      </w:pPr>
+    </w:p>
+    <w:p>
       <w:r>
         <w:rPr>
           <w:rFonts w:ascii="Arial" w:hAnsi="Arial" w:cs="Arial"/>
           <w:color w:val="000000"/>
           <w:sz w:val="22"/>
         </w:rPr>
-        <w:t>ow are you going to measure the performance of your regression algorithms?</w:t>
+        <w:t>How are you going to measure the performance of your regression algorithms?</w:t>
       </w:r>
     </w:p>
     <w:p>
@@ -2677,7 +2541,7 @@
                     <pic:cNvPicPr/>
                   </pic:nvPicPr>
                   <pic:blipFill rotWithShape="1">
-                    <a:blip r:embed="rId18">
+                    <a:blip r:embed="rId20">
                       <a:extLst>
                         <a:ext uri="{28A0092B-C50C-407E-A947-70E740481C1C}">
                           <a14:useLocalDpi xmlns:a14="http://schemas.microsoft.com/office/drawing/2010/main" val="0"/>
@@ -2714,17 +2578,17 @@
     <w:p>
       <w:pPr>
         <w:rPr>
+          <w:rFonts w:ascii="Arial" w:hAnsi="Arial" w:cs="Arial"/>
+          <w:color w:val="202124"/>
+          <w:shd w:val="clear" w:color="auto" w:fill="FFFFFF"/>
+        </w:rPr>
+      </w:pPr>
+      <w:r>
+        <w:rPr>
           <w:rFonts w:ascii="Arial" w:hAnsi="Arial" w:cs="Arial" w:hint="eastAsia"/>
           <w:color w:val="202124"/>
           <w:shd w:val="clear" w:color="auto" w:fill="FFFFFF"/>
         </w:rPr>
-      </w:pPr>
-      <w:r>
-        <w:rPr>
-          <w:rFonts w:ascii="Arial" w:hAnsi="Arial" w:cs="Arial" w:hint="eastAsia"/>
-          <w:color w:val="202124"/>
-          <w:shd w:val="clear" w:color="auto" w:fill="FFFFFF"/>
-        </w:rPr>
         <w:t>P</w:t>
       </w:r>
       <w:r>
@@ -2741,15 +2605,7 @@
           <w:kern w:val="0"/>
           <w:sz w:val="22"/>
         </w:rPr>
-        <w:t>I use average squared loss</w:t>
-      </w:r>
-      <w:r>
-        <w:rPr>
-          <w:rFonts w:ascii="Arial" w:eastAsia="SimSun" w:hAnsi="Arial" w:cs="Arial"/>
-          <w:kern w:val="0"/>
-          <w:sz w:val="22"/>
-        </w:rPr>
-        <w:t xml:space="preserve">, which measures the average error performed by the model in predicting the outcome for an observation. Mathematically, </w:t>
+        <w:t xml:space="preserve">I use average squared loss, which measures the average error performed by the model in predicting the outcome for an observation. Mathematically, </w:t>
       </w:r>
       <w:r>
         <w:rPr>
@@ -2789,15 +2645,7 @@
           <w:kern w:val="0"/>
           <w:sz w:val="22"/>
         </w:rPr>
-        <w:t>average squared loss</w:t>
-      </w:r>
-      <w:r>
-        <w:rPr>
-          <w:rFonts w:ascii="Arial" w:eastAsia="SimSun" w:hAnsi="Arial" w:cs="Arial"/>
-          <w:kern w:val="0"/>
-          <w:sz w:val="22"/>
-        </w:rPr>
-        <w:t xml:space="preserve"> reaches</w:t>
+        <w:t>average squared loss reaches</w:t>
       </w:r>
       <w:r>
         <w:rPr>
@@ -2827,10 +2675,459 @@
     <w:p>
       <w:pPr>
         <w:rPr>
+          <w:rFonts w:ascii="Arial" w:eastAsia="SimSun" w:hAnsi="Arial" w:cs="Arial"/>
+          <w:kern w:val="0"/>
+          <w:sz w:val="22"/>
+        </w:rPr>
+      </w:pPr>
+      <w:r>
+        <w:rPr>
           <w:rFonts w:ascii="Arial" w:eastAsia="SimSun" w:hAnsi="Arial" w:cs="Arial" w:hint="eastAsia"/>
           <w:kern w:val="0"/>
           <w:sz w:val="22"/>
         </w:rPr>
+        <w:t>A</w:t>
+      </w:r>
+      <w:r>
+        <w:rPr>
+          <w:rFonts w:ascii="Arial" w:eastAsia="SimSun" w:hAnsi="Arial" w:cs="Arial"/>
+          <w:kern w:val="0"/>
+          <w:sz w:val="22"/>
+        </w:rPr>
+        <w:t>lternatively, we can test our test dataset on the Kaggle prediction. Somehow, it performs as a cross validation way to check the general performance. However, it is not as explicit as the average squared loss.</w:t>
+      </w:r>
+    </w:p>
+    <w:p>
+      <w:pPr>
+        <w:rPr>
+          <w:rFonts w:ascii="Arial" w:eastAsia="SimSun" w:hAnsi="Arial" w:cs="Arial"/>
+          <w:kern w:val="0"/>
+          <w:sz w:val="22"/>
+        </w:rPr>
+      </w:pPr>
+      <w:r>
+        <w:rPr>
+          <w:rFonts w:ascii="Arial" w:eastAsia="SimSun" w:hAnsi="Arial" w:cs="Arial"/>
+          <w:kern w:val="0"/>
+          <w:sz w:val="22"/>
+        </w:rPr>
+        <w:t xml:space="preserve"> </w:t>
+      </w:r>
+    </w:p>
+    <w:p>
+      <w:pPr>
+        <w:rPr>
+          <w:rFonts w:ascii="Arial" w:eastAsia="SimSun" w:hAnsi="Arial" w:cs="Arial"/>
+          <w:kern w:val="0"/>
+          <w:sz w:val="22"/>
+        </w:rPr>
+      </w:pPr>
+    </w:p>
+    <w:p>
+      <w:pPr>
+        <w:rPr>
+          <w:rFonts w:ascii="Arial" w:eastAsia="SimSun" w:hAnsi="Arial" w:cs="Arial"/>
+          <w:kern w:val="0"/>
+          <w:sz w:val="22"/>
+        </w:rPr>
+      </w:pPr>
+    </w:p>
+    <w:p>
+      <w:pPr>
+        <w:rPr>
+          <w:rFonts w:ascii="Arial" w:eastAsia="SimSun" w:hAnsi="Arial" w:cs="Arial"/>
+          <w:kern w:val="0"/>
+          <w:sz w:val="22"/>
+        </w:rPr>
+      </w:pPr>
+    </w:p>
+    <w:p>
+      <w:pPr>
+        <w:rPr>
+          <w:rFonts w:ascii="Arial" w:eastAsia="SimSun" w:hAnsi="Arial" w:cs="Arial"/>
+          <w:kern w:val="0"/>
+          <w:sz w:val="22"/>
+        </w:rPr>
+      </w:pPr>
+    </w:p>
+    <w:p>
+      <w:pPr>
+        <w:rPr>
+          <w:rFonts w:ascii="Arial" w:eastAsia="SimSun" w:hAnsi="Arial" w:cs="Arial"/>
+          <w:kern w:val="0"/>
+          <w:sz w:val="22"/>
+        </w:rPr>
+      </w:pPr>
+    </w:p>
+    <w:p>
+      <w:pPr>
+        <w:rPr>
+          <w:rFonts w:ascii="Arial" w:eastAsia="SimSun" w:hAnsi="Arial" w:cs="Arial"/>
+          <w:kern w:val="0"/>
+          <w:sz w:val="22"/>
+        </w:rPr>
+      </w:pPr>
+    </w:p>
+    <w:p>
+      <w:pPr>
+        <w:rPr>
+          <w:rFonts w:ascii="Arial" w:eastAsia="SimSun" w:hAnsi="Arial" w:cs="Arial"/>
+          <w:kern w:val="0"/>
+          <w:sz w:val="22"/>
+        </w:rPr>
+      </w:pPr>
+    </w:p>
+    <w:p>
+      <w:pPr>
+        <w:rPr>
+          <w:rFonts w:ascii="Arial" w:eastAsia="SimSun" w:hAnsi="Arial" w:cs="Arial"/>
+          <w:kern w:val="0"/>
+          <w:sz w:val="22"/>
+        </w:rPr>
+      </w:pPr>
+    </w:p>
+    <w:p>
+      <w:pPr>
+        <w:rPr>
+          <w:rFonts w:ascii="Arial" w:eastAsia="SimSun" w:hAnsi="Arial" w:cs="Arial"/>
+          <w:kern w:val="0"/>
+          <w:sz w:val="22"/>
+        </w:rPr>
+      </w:pPr>
+    </w:p>
+    <w:p>
+      <w:pPr>
+        <w:rPr>
+          <w:rFonts w:ascii="Arial" w:eastAsia="SimSun" w:hAnsi="Arial" w:cs="Arial"/>
+          <w:kern w:val="0"/>
+          <w:sz w:val="22"/>
+        </w:rPr>
+      </w:pPr>
+    </w:p>
+    <w:p>
+      <w:pPr>
+        <w:rPr>
+          <w:rFonts w:ascii="Arial" w:eastAsia="SimSun" w:hAnsi="Arial" w:cs="Arial"/>
+          <w:kern w:val="0"/>
+          <w:sz w:val="22"/>
+        </w:rPr>
+      </w:pPr>
+    </w:p>
+    <w:p>
+      <w:pPr>
+        <w:rPr>
+          <w:rFonts w:ascii="Arial" w:eastAsia="SimSun" w:hAnsi="Arial" w:cs="Arial"/>
+          <w:kern w:val="0"/>
+          <w:sz w:val="22"/>
+        </w:rPr>
+      </w:pPr>
+    </w:p>
+    <w:p>
+      <w:pPr>
+        <w:rPr>
+          <w:rFonts w:ascii="Arial" w:eastAsia="SimSun" w:hAnsi="Arial" w:cs="Arial"/>
+          <w:kern w:val="0"/>
+          <w:sz w:val="22"/>
+        </w:rPr>
+      </w:pPr>
+    </w:p>
+    <w:p>
+      <w:pPr>
+        <w:rPr>
+          <w:rFonts w:ascii="Arial" w:eastAsia="SimSun" w:hAnsi="Arial" w:cs="Arial"/>
+          <w:b/>
+          <w:bCs/>
+          <w:kern w:val="0"/>
+          <w:sz w:val="22"/>
+        </w:rPr>
+      </w:pPr>
+      <w:r>
+        <w:rPr>
+          <w:rFonts w:ascii="Arial" w:eastAsia="SimSun" w:hAnsi="Arial" w:cs="Arial"/>
+          <w:b/>
+          <w:bCs/>
+          <w:kern w:val="0"/>
+          <w:sz w:val="22"/>
+        </w:rPr>
+        <w:lastRenderedPageBreak/>
+        <w:t>Question 3</w:t>
+      </w:r>
+    </w:p>
+    <w:p>
+      <w:pPr>
+        <w:rPr>
+          <w:rFonts w:ascii="Arial" w:eastAsia="SimSun" w:hAnsi="Arial" w:cs="Arial"/>
+          <w:b/>
+          <w:bCs/>
+          <w:kern w:val="0"/>
+          <w:sz w:val="22"/>
+        </w:rPr>
+      </w:pPr>
+    </w:p>
+    <w:p>
+      <w:pPr>
+        <w:rPr>
+          <w:rFonts w:ascii="Arial" w:hAnsi="Arial" w:cs="Arial"/>
+          <w:b/>
+          <w:bCs/>
+          <w:color w:val="000000"/>
+          <w:sz w:val="22"/>
+        </w:rPr>
+      </w:pPr>
+      <w:r>
+        <w:rPr>
+          <w:rFonts w:ascii="Arial" w:hAnsi="Arial" w:cs="Arial"/>
+          <w:b/>
+          <w:bCs/>
+          <w:color w:val="000000"/>
+          <w:sz w:val="22"/>
+        </w:rPr>
+        <w:t>Compare the performance of these two algorithms</w:t>
+      </w:r>
+      <w:r>
+        <w:rPr>
+          <w:rFonts w:ascii="Arial" w:hAnsi="Arial" w:cs="Arial"/>
+          <w:b/>
+          <w:bCs/>
+          <w:color w:val="000000"/>
+          <w:sz w:val="22"/>
+        </w:rPr>
+        <w:t>.</w:t>
+      </w:r>
+    </w:p>
+    <w:p>
+      <w:pPr>
+        <w:rPr>
+          <w:rFonts w:ascii="Arial" w:hAnsi="Arial" w:cs="Arial"/>
+          <w:color w:val="000000"/>
+          <w:sz w:val="22"/>
+        </w:rPr>
+      </w:pPr>
+    </w:p>
+    <w:p>
+      <w:pPr>
+        <w:rPr>
+          <w:rFonts w:ascii="Arial" w:eastAsia="SimSun" w:hAnsi="Arial" w:cs="Arial"/>
+          <w:kern w:val="0"/>
+          <w:sz w:val="22"/>
+        </w:rPr>
+      </w:pPr>
+      <w:r>
+        <w:rPr>
+          <w:rFonts w:ascii="Arial" w:hAnsi="Arial" w:cs="Arial" w:hint="eastAsia"/>
+          <w:color w:val="000000"/>
+          <w:sz w:val="22"/>
+        </w:rPr>
+        <w:t>I</w:t>
+      </w:r>
+      <w:r>
+        <w:rPr>
+          <w:rFonts w:ascii="Arial" w:hAnsi="Arial" w:cs="Arial"/>
+          <w:color w:val="000000"/>
+          <w:sz w:val="22"/>
+        </w:rPr>
+        <w:t>n this section, I well adapt the aver</w:t>
+      </w:r>
+      <w:r>
+        <w:rPr>
+          <w:rFonts w:ascii="Arial" w:eastAsia="SimSun" w:hAnsi="Arial" w:cs="Arial"/>
+          <w:kern w:val="0"/>
+          <w:sz w:val="22"/>
+        </w:rPr>
+        <w:t xml:space="preserve">age squared loss measurement onto the Bayesian Linear Regression Model and the Maximum Likelihood Regression Model. </w:t>
+      </w:r>
+    </w:p>
+    <w:p>
+      <w:pPr>
+        <w:rPr>
+          <w:rFonts w:ascii="Arial" w:eastAsia="SimSun" w:hAnsi="Arial" w:cs="Arial"/>
+          <w:kern w:val="0"/>
+          <w:sz w:val="22"/>
+        </w:rPr>
+      </w:pPr>
+    </w:p>
+    <w:p>
+      <w:pPr>
+        <w:rPr>
+          <w:rFonts w:ascii="Arial" w:eastAsia="SimSun" w:hAnsi="Arial" w:cs="Arial"/>
+          <w:kern w:val="0"/>
+          <w:sz w:val="22"/>
+        </w:rPr>
+      </w:pPr>
+      <w:r>
+        <w:rPr>
+          <w:noProof/>
+        </w:rPr>
+        <w:drawing>
+          <wp:anchor distT="0" distB="0" distL="114300" distR="114300" simplePos="0" relativeHeight="251684864" behindDoc="0" locked="0" layoutInCell="1" allowOverlap="1" wp14:anchorId="4EBA557A" wp14:editId="28DE8CB4">
+            <wp:simplePos x="0" y="0"/>
+            <wp:positionH relativeFrom="margin">
+              <wp:posOffset>-323850</wp:posOffset>
+            </wp:positionH>
+            <wp:positionV relativeFrom="paragraph">
+              <wp:posOffset>1016000</wp:posOffset>
+            </wp:positionV>
+            <wp:extent cx="2962275" cy="1758950"/>
+            <wp:effectExtent l="0" t="0" r="9525" b="0"/>
+            <wp:wrapTopAndBottom/>
+            <wp:docPr id="7" name="Picture 7"/>
+            <wp:cNvGraphicFramePr>
+              <a:graphicFrameLocks xmlns:a="http://schemas.openxmlformats.org/drawingml/2006/main" noChangeAspect="1"/>
+            </wp:cNvGraphicFramePr>
+            <a:graphic xmlns:a="http://schemas.openxmlformats.org/drawingml/2006/main">
+              <a:graphicData uri="http://schemas.openxmlformats.org/drawingml/2006/picture">
+                <pic:pic xmlns:pic="http://schemas.openxmlformats.org/drawingml/2006/picture">
+                  <pic:nvPicPr>
+                    <pic:cNvPr id="1" name=""/>
+                    <pic:cNvPicPr/>
+                  </pic:nvPicPr>
+                  <pic:blipFill>
+                    <a:blip r:embed="rId21">
+                      <a:extLst>
+                        <a:ext uri="{28A0092B-C50C-407E-A947-70E740481C1C}">
+                          <a14:useLocalDpi xmlns:a14="http://schemas.microsoft.com/office/drawing/2010/main" val="0"/>
+                        </a:ext>
+                      </a:extLst>
+                    </a:blip>
+                    <a:stretch>
+                      <a:fillRect/>
+                    </a:stretch>
+                  </pic:blipFill>
+                  <pic:spPr>
+                    <a:xfrm>
+                      <a:off x="0" y="0"/>
+                      <a:ext cx="2962275" cy="1758950"/>
+                    </a:xfrm>
+                    <a:prstGeom prst="rect">
+                      <a:avLst/>
+                    </a:prstGeom>
+                  </pic:spPr>
+                </pic:pic>
+              </a:graphicData>
+            </a:graphic>
+            <wp14:sizeRelH relativeFrom="margin">
+              <wp14:pctWidth>0</wp14:pctWidth>
+            </wp14:sizeRelH>
+            <wp14:sizeRelV relativeFrom="margin">
+              <wp14:pctHeight>0</wp14:pctHeight>
+            </wp14:sizeRelV>
+          </wp:anchor>
+        </w:drawing>
+      </w:r>
+      <w:r>
+        <w:rPr>
+          <w:noProof/>
+        </w:rPr>
+        <w:drawing>
+          <wp:anchor distT="0" distB="0" distL="114300" distR="114300" simplePos="0" relativeHeight="251683840" behindDoc="0" locked="0" layoutInCell="1" allowOverlap="1" wp14:anchorId="36420052" wp14:editId="5D5AF060">
+            <wp:simplePos x="0" y="0"/>
+            <wp:positionH relativeFrom="column">
+              <wp:posOffset>2581275</wp:posOffset>
+            </wp:positionH>
+            <wp:positionV relativeFrom="paragraph">
+              <wp:posOffset>1022350</wp:posOffset>
+            </wp:positionV>
+            <wp:extent cx="2919730" cy="1762125"/>
+            <wp:effectExtent l="0" t="0" r="0" b="9525"/>
+            <wp:wrapTopAndBottom/>
+            <wp:docPr id="6" name="Picture 6"/>
+            <wp:cNvGraphicFramePr>
+              <a:graphicFrameLocks xmlns:a="http://schemas.openxmlformats.org/drawingml/2006/main" noChangeAspect="1"/>
+            </wp:cNvGraphicFramePr>
+            <a:graphic xmlns:a="http://schemas.openxmlformats.org/drawingml/2006/main">
+              <a:graphicData uri="http://schemas.openxmlformats.org/drawingml/2006/picture">
+                <pic:pic xmlns:pic="http://schemas.openxmlformats.org/drawingml/2006/picture">
+                  <pic:nvPicPr>
+                    <pic:cNvPr id="1" name=""/>
+                    <pic:cNvPicPr/>
+                  </pic:nvPicPr>
+                  <pic:blipFill>
+                    <a:blip r:embed="rId22">
+                      <a:extLst>
+                        <a:ext uri="{28A0092B-C50C-407E-A947-70E740481C1C}">
+                          <a14:useLocalDpi xmlns:a14="http://schemas.microsoft.com/office/drawing/2010/main" val="0"/>
+                        </a:ext>
+                      </a:extLst>
+                    </a:blip>
+                    <a:stretch>
+                      <a:fillRect/>
+                    </a:stretch>
+                  </pic:blipFill>
+                  <pic:spPr>
+                    <a:xfrm>
+                      <a:off x="0" y="0"/>
+                      <a:ext cx="2919730" cy="1762125"/>
+                    </a:xfrm>
+                    <a:prstGeom prst="rect">
+                      <a:avLst/>
+                    </a:prstGeom>
+                  </pic:spPr>
+                </pic:pic>
+              </a:graphicData>
+            </a:graphic>
+            <wp14:sizeRelH relativeFrom="margin">
+              <wp14:pctWidth>0</wp14:pctWidth>
+            </wp14:sizeRelH>
+            <wp14:sizeRelV relativeFrom="margin">
+              <wp14:pctHeight>0</wp14:pctHeight>
+            </wp14:sizeRelV>
+          </wp:anchor>
+        </w:drawing>
+      </w:r>
+      <w:r>
+        <w:rPr>
+          <w:rFonts w:ascii="Arial" w:eastAsia="SimSun" w:hAnsi="Arial" w:cs="Arial"/>
+          <w:kern w:val="0"/>
+          <w:sz w:val="22"/>
+        </w:rPr>
+        <w:t xml:space="preserve">In order to compare those two models in details, I choose to </w:t>
+      </w:r>
+      <w:r>
+        <w:rPr>
+          <w:rFonts w:ascii="Arial" w:eastAsia="SimSun" w:hAnsi="Arial" w:cs="Arial"/>
+          <w:kern w:val="0"/>
+          <w:sz w:val="22"/>
+        </w:rPr>
+        <w:t xml:space="preserve">construct polynomials on training data. For each constructed feature, I generate their model and use the original data in the generated model to calculate predict data. Finally, computing the loss between the actual </w:t>
+      </w:r>
+      <w:r>
+        <w:rPr>
+          <w:rFonts w:ascii="Arial" w:eastAsia="SimSun" w:hAnsi="Arial" w:cs="Arial"/>
+          <w:kern w:val="0"/>
+          <w:sz w:val="22"/>
+        </w:rPr>
+        <w:t>train</w:t>
+      </w:r>
+      <w:r>
+        <w:rPr>
+          <w:rFonts w:ascii="Arial" w:eastAsia="SimSun" w:hAnsi="Arial" w:cs="Arial"/>
+          <w:kern w:val="0"/>
+          <w:sz w:val="22"/>
+        </w:rPr>
+        <w:t xml:space="preserve"> data and test data by average squared loss. The least result indicates the better performance this model may have.</w:t>
+      </w:r>
+    </w:p>
+    <w:p>
+      <w:pPr>
+        <w:rPr>
+          <w:b/>
+          <w:bCs/>
+        </w:rPr>
+      </w:pPr>
+      <w:r>
+        <w:rPr>
+          <w:noProof/>
+        </w:rPr>
+        <w:t xml:space="preserve">  </w:t>
+      </w:r>
+    </w:p>
+    <w:p>
+      <w:pPr>
+        <w:rPr>
+          <w:rFonts w:ascii="Arial" w:eastAsia="SimSun" w:hAnsi="Arial" w:cs="Arial"/>
+          <w:kern w:val="0"/>
+          <w:sz w:val="22"/>
+        </w:rPr>
       </w:pPr>
       <w:r>
         <w:rPr>
@@ -2846,17 +3143,32 @@
           <w:kern w:val="0"/>
           <w:sz w:val="22"/>
         </w:rPr>
-        <w:t>lternatively, we can test our test dataset on the Kaggle prediction. Somehow, it performs as a cross validation way to check the general performance. However, it is not as explicit as the average squared loss.</w:t>
-      </w:r>
-    </w:p>
-    <w:p>
-      <w:pPr>
-        <w:rPr>
-          <w:rFonts w:ascii="Arial" w:eastAsia="SimSun" w:hAnsi="Arial" w:cs="Arial"/>
-          <w:kern w:val="0"/>
-          <w:sz w:val="22"/>
-        </w:rPr>
-      </w:pPr>
+        <w:t xml:space="preserve">s we can see in the plot, in general, adding features may decrease the model lost. For some reasons, in </w:t>
+      </w:r>
+      <w:r>
+        <w:rPr>
+          <w:rFonts w:ascii="Arial" w:eastAsia="SimSun" w:hAnsi="Arial" w:cs="Arial"/>
+          <w:kern w:val="0"/>
+          <w:sz w:val="22"/>
+        </w:rPr>
+        <w:t>Maximum Likelihood Regression</w:t>
+      </w:r>
+      <w:r>
+        <w:rPr>
+          <w:rFonts w:ascii="Arial" w:eastAsia="SimSun" w:hAnsi="Arial" w:cs="Arial"/>
+          <w:kern w:val="0"/>
+          <w:sz w:val="22"/>
+        </w:rPr>
+        <w:t xml:space="preserve"> Model, the performance of 5 features is better than adding one more feature. The performance of </w:t>
+      </w:r>
+      <w:r>
+        <w:rPr>
+          <w:rFonts w:ascii="Arial" w:eastAsia="SimSun" w:hAnsi="Arial" w:cs="Arial"/>
+          <w:kern w:val="0"/>
+          <w:sz w:val="22"/>
+        </w:rPr>
+        <w:t>Bayesian Linear Regression Model</w:t>
+      </w:r>
       <w:r>
         <w:rPr>
           <w:rFonts w:ascii="Arial" w:eastAsia="SimSun" w:hAnsi="Arial" w:cs="Arial"/>
@@ -2864,6 +3176,1036 @@
           <w:sz w:val="22"/>
         </w:rPr>
         <w:t xml:space="preserve"> </w:t>
+      </w:r>
+      <w:r>
+        <w:rPr>
+          <w:rFonts w:ascii="Arial" w:eastAsia="SimSun" w:hAnsi="Arial" w:cs="Arial"/>
+          <w:kern w:val="0"/>
+          <w:sz w:val="22"/>
+        </w:rPr>
+        <w:t>is slightly better than</w:t>
+      </w:r>
+      <w:r>
+        <w:rPr>
+          <w:rFonts w:ascii="Arial" w:eastAsia="SimSun" w:hAnsi="Arial" w:cs="Arial"/>
+          <w:kern w:val="0"/>
+          <w:sz w:val="22"/>
+        </w:rPr>
+        <w:t xml:space="preserve"> </w:t>
+      </w:r>
+      <w:r>
+        <w:rPr>
+          <w:rFonts w:ascii="Arial" w:eastAsia="SimSun" w:hAnsi="Arial" w:cs="Arial"/>
+          <w:kern w:val="0"/>
+          <w:sz w:val="22"/>
+        </w:rPr>
+        <w:t>Maximum Likelihood Regression Model</w:t>
+      </w:r>
+      <w:r>
+        <w:rPr>
+          <w:rFonts w:ascii="Arial" w:eastAsia="SimSun" w:hAnsi="Arial" w:cs="Arial"/>
+          <w:kern w:val="0"/>
+          <w:sz w:val="22"/>
+        </w:rPr>
+        <w:t xml:space="preserve">. </w:t>
+      </w:r>
+    </w:p>
+    <w:p>
+      <w:pPr>
+        <w:rPr>
+          <w:rFonts w:ascii="Arial" w:eastAsia="SimSun" w:hAnsi="Arial" w:cs="Arial"/>
+          <w:kern w:val="0"/>
+          <w:sz w:val="22"/>
+        </w:rPr>
+      </w:pPr>
+      <w:r>
+        <w:rPr>
+          <w:noProof/>
+        </w:rPr>
+        <w:drawing>
+          <wp:inline distT="0" distB="0" distL="0" distR="0" wp14:anchorId="5FC35EB6" wp14:editId="176B7956">
+            <wp:extent cx="5280627" cy="561975"/>
+            <wp:effectExtent l="0" t="0" r="0" b="0"/>
+            <wp:docPr id="11" name="Picture 11"/>
+            <wp:cNvGraphicFramePr>
+              <a:graphicFrameLocks xmlns:a="http://schemas.openxmlformats.org/drawingml/2006/main" noChangeAspect="1"/>
+            </wp:cNvGraphicFramePr>
+            <a:graphic xmlns:a="http://schemas.openxmlformats.org/drawingml/2006/main">
+              <a:graphicData uri="http://schemas.openxmlformats.org/drawingml/2006/picture">
+                <pic:pic xmlns:pic="http://schemas.openxmlformats.org/drawingml/2006/picture">
+                  <pic:nvPicPr>
+                    <pic:cNvPr id="0" name="Picture 2"/>
+                    <pic:cNvPicPr>
+                      <a:picLocks noChangeAspect="1" noChangeArrowheads="1"/>
+                    </pic:cNvPicPr>
+                  </pic:nvPicPr>
+                  <pic:blipFill rotWithShape="1">
+                    <a:blip r:embed="rId23">
+                      <a:extLst>
+                        <a:ext uri="{28A0092B-C50C-407E-A947-70E740481C1C}">
+                          <a14:useLocalDpi xmlns:a14="http://schemas.microsoft.com/office/drawing/2010/main" val="0"/>
+                        </a:ext>
+                      </a:extLst>
+                    </a:blip>
+                    <a:srcRect l="1447"/>
+                    <a:stretch/>
+                  </pic:blipFill>
+                  <pic:spPr bwMode="auto">
+                    <a:xfrm>
+                      <a:off x="0" y="0"/>
+                      <a:ext cx="5330052" cy="567235"/>
+                    </a:xfrm>
+                    <a:prstGeom prst="rect">
+                      <a:avLst/>
+                    </a:prstGeom>
+                    <a:noFill/>
+                    <a:ln>
+                      <a:noFill/>
+                    </a:ln>
+                    <a:extLst>
+                      <a:ext uri="{53640926-AAD7-44D8-BBD7-CCE9431645EC}">
+                        <a14:shadowObscured xmlns:a14="http://schemas.microsoft.com/office/drawing/2010/main"/>
+                      </a:ext>
+                    </a:extLst>
+                  </pic:spPr>
+                </pic:pic>
+              </a:graphicData>
+            </a:graphic>
+          </wp:inline>
+        </w:drawing>
+      </w:r>
+    </w:p>
+    <w:p>
+      <w:pPr>
+        <w:rPr>
+          <w:rFonts w:ascii="Arial" w:eastAsia="SimSun" w:hAnsi="Arial" w:cs="Arial"/>
+          <w:kern w:val="0"/>
+          <w:sz w:val="22"/>
+        </w:rPr>
+      </w:pPr>
+      <w:r>
+        <w:rPr>
+          <w:rFonts w:ascii="Arial" w:eastAsia="SimSun" w:hAnsi="Arial" w:cs="Arial"/>
+          <w:noProof/>
+          <w:kern w:val="0"/>
+          <w:sz w:val="22"/>
+        </w:rPr>
+        <w:drawing>
+          <wp:inline distT="0" distB="0" distL="0" distR="0" wp14:anchorId="14E7A550" wp14:editId="7A48BE61">
+            <wp:extent cx="5276850" cy="600075"/>
+            <wp:effectExtent l="0" t="0" r="0" b="9525"/>
+            <wp:docPr id="10" name="Picture 10"/>
+            <wp:cNvGraphicFramePr>
+              <a:graphicFrameLocks xmlns:a="http://schemas.openxmlformats.org/drawingml/2006/main" noChangeAspect="1"/>
+            </wp:cNvGraphicFramePr>
+            <a:graphic xmlns:a="http://schemas.openxmlformats.org/drawingml/2006/main">
+              <a:graphicData uri="http://schemas.openxmlformats.org/drawingml/2006/picture">
+                <pic:pic xmlns:pic="http://schemas.openxmlformats.org/drawingml/2006/picture">
+                  <pic:nvPicPr>
+                    <pic:cNvPr id="0" name="Picture 1"/>
+                    <pic:cNvPicPr>
+                      <a:picLocks noChangeAspect="1" noChangeArrowheads="1"/>
+                    </pic:cNvPicPr>
+                  </pic:nvPicPr>
+                  <pic:blipFill rotWithShape="1">
+                    <a:blip r:embed="rId24">
+                      <a:extLst>
+                        <a:ext uri="{28A0092B-C50C-407E-A947-70E740481C1C}">
+                          <a14:useLocalDpi xmlns:a14="http://schemas.microsoft.com/office/drawing/2010/main" val="0"/>
+                        </a:ext>
+                      </a:extLst>
+                    </a:blip>
+                    <a:srcRect b="19231"/>
+                    <a:stretch/>
+                  </pic:blipFill>
+                  <pic:spPr bwMode="auto">
+                    <a:xfrm>
+                      <a:off x="0" y="0"/>
+                      <a:ext cx="5276850" cy="600075"/>
+                    </a:xfrm>
+                    <a:prstGeom prst="rect">
+                      <a:avLst/>
+                    </a:prstGeom>
+                    <a:noFill/>
+                    <a:ln>
+                      <a:noFill/>
+                    </a:ln>
+                    <a:extLst>
+                      <a:ext uri="{53640926-AAD7-44D8-BBD7-CCE9431645EC}">
+                        <a14:shadowObscured xmlns:a14="http://schemas.microsoft.com/office/drawing/2010/main"/>
+                      </a:ext>
+                    </a:extLst>
+                  </pic:spPr>
+                </pic:pic>
+              </a:graphicData>
+            </a:graphic>
+          </wp:inline>
+        </w:drawing>
+      </w:r>
+      <w:r>
+        <w:rPr>
+          <w:rFonts w:ascii="Arial" w:eastAsia="SimSun" w:hAnsi="Arial" w:cs="Arial"/>
+          <w:kern w:val="0"/>
+          <w:sz w:val="22"/>
+        </w:rPr>
+        <w:t>I</w:t>
+      </w:r>
+      <w:r>
+        <w:rPr>
+          <w:rFonts w:ascii="Arial" w:eastAsia="SimSun" w:hAnsi="Arial" w:cs="Arial"/>
+          <w:kern w:val="0"/>
+          <w:sz w:val="22"/>
+        </w:rPr>
+        <w:t xml:space="preserve">f we predict for </w:t>
+      </w:r>
+      <w:r>
+        <w:rPr>
+          <w:rFonts w:ascii="Arial" w:eastAsia="SimSun" w:hAnsi="Arial" w:cs="Arial"/>
+          <w:kern w:val="0"/>
+          <w:sz w:val="22"/>
+        </w:rPr>
+        <w:t>other</w:t>
+      </w:r>
+      <w:r>
+        <w:rPr>
+          <w:rFonts w:ascii="Arial" w:eastAsia="SimSun" w:hAnsi="Arial" w:cs="Arial"/>
+          <w:kern w:val="0"/>
+          <w:sz w:val="22"/>
+        </w:rPr>
+        <w:t xml:space="preserve"> dataset</w:t>
+      </w:r>
+      <w:r>
+        <w:rPr>
+          <w:rFonts w:ascii="Arial" w:eastAsia="SimSun" w:hAnsi="Arial" w:cs="Arial"/>
+          <w:kern w:val="0"/>
+          <w:sz w:val="22"/>
+        </w:rPr>
+        <w:t>s</w:t>
+      </w:r>
+      <w:r>
+        <w:rPr>
+          <w:rFonts w:ascii="Arial" w:eastAsia="SimSun" w:hAnsi="Arial" w:cs="Arial"/>
+          <w:kern w:val="0"/>
+          <w:sz w:val="22"/>
+        </w:rPr>
+        <w:t xml:space="preserve"> such as our Kaggle competition</w:t>
+      </w:r>
+      <w:r>
+        <w:rPr>
+          <w:rFonts w:ascii="Arial" w:eastAsia="SimSun" w:hAnsi="Arial" w:cs="Arial"/>
+          <w:kern w:val="0"/>
+          <w:sz w:val="22"/>
+        </w:rPr>
+        <w:t xml:space="preserve">, </w:t>
+      </w:r>
+      <w:r>
+        <w:rPr>
+          <w:rFonts w:ascii="Arial" w:eastAsia="SimSun" w:hAnsi="Arial" w:cs="Arial"/>
+          <w:kern w:val="0"/>
+          <w:sz w:val="22"/>
+        </w:rPr>
+        <w:t>Maximum Likelihood Regression Model</w:t>
+      </w:r>
+      <w:r>
+        <w:rPr>
+          <w:rFonts w:ascii="Arial" w:eastAsia="SimSun" w:hAnsi="Arial" w:cs="Arial"/>
+          <w:kern w:val="0"/>
+          <w:sz w:val="22"/>
+        </w:rPr>
+        <w:t xml:space="preserve"> may have more accurac</w:t>
+      </w:r>
+      <w:r>
+        <w:rPr>
+          <w:rFonts w:ascii="Arial" w:eastAsia="SimSun" w:hAnsi="Arial" w:cs="Arial"/>
+          <w:kern w:val="0"/>
+          <w:sz w:val="22"/>
+        </w:rPr>
+        <w:t>y</w:t>
+      </w:r>
+      <w:r>
+        <w:rPr>
+          <w:rFonts w:ascii="Arial" w:eastAsia="SimSun" w:hAnsi="Arial" w:cs="Arial"/>
+          <w:kern w:val="0"/>
+          <w:sz w:val="22"/>
+        </w:rPr>
+        <w:t xml:space="preserve">. As we can see the picture </w:t>
+      </w:r>
+      <w:r>
+        <w:rPr>
+          <w:rFonts w:ascii="Arial" w:eastAsia="SimSun" w:hAnsi="Arial" w:cs="Arial"/>
+          <w:kern w:val="0"/>
+          <w:sz w:val="22"/>
+        </w:rPr>
+        <w:t>above</w:t>
+      </w:r>
+      <w:r>
+        <w:rPr>
+          <w:rFonts w:ascii="Arial" w:eastAsia="SimSun" w:hAnsi="Arial" w:cs="Arial"/>
+          <w:kern w:val="0"/>
+          <w:sz w:val="22"/>
+        </w:rPr>
+        <w:t xml:space="preserve">, my_submission_ml.csv indicates a testing for Maximum Likelihood Regression Model </w:t>
+      </w:r>
+      <w:r>
+        <w:rPr>
+          <w:rFonts w:ascii="Arial" w:eastAsia="SimSun" w:hAnsi="Arial" w:cs="Arial"/>
+          <w:kern w:val="0"/>
+          <w:sz w:val="22"/>
+        </w:rPr>
+        <w:t xml:space="preserve">which gets </w:t>
+      </w:r>
+      <w:r>
+        <w:rPr>
+          <w:rFonts w:ascii="Arial" w:eastAsia="SimSun" w:hAnsi="Arial" w:cs="Arial"/>
+          <w:kern w:val="0"/>
+          <w:sz w:val="22"/>
+        </w:rPr>
+        <w:t>35.5</w:t>
+      </w:r>
+      <w:r>
+        <w:rPr>
+          <w:rFonts w:ascii="Arial" w:eastAsia="SimSun" w:hAnsi="Arial" w:cs="Arial"/>
+          <w:kern w:val="0"/>
+          <w:sz w:val="22"/>
+        </w:rPr>
+        <w:t xml:space="preserve"> score </w:t>
+      </w:r>
+      <w:r>
+        <w:rPr>
+          <w:rFonts w:ascii="Arial" w:eastAsia="SimSun" w:hAnsi="Arial" w:cs="Arial"/>
+          <w:kern w:val="0"/>
+          <w:sz w:val="22"/>
+        </w:rPr>
+        <w:t>and my_submission_b.csv indicates the same testing for Bayesian Linear Regression Model</w:t>
+      </w:r>
+      <w:r>
+        <w:rPr>
+          <w:rFonts w:ascii="Arial" w:eastAsia="SimSun" w:hAnsi="Arial" w:cs="Arial"/>
+          <w:kern w:val="0"/>
+          <w:sz w:val="22"/>
+        </w:rPr>
+        <w:t xml:space="preserve"> which gets 38.7 score (the lower score the better performance)</w:t>
+      </w:r>
+      <w:r>
+        <w:rPr>
+          <w:rFonts w:ascii="Arial" w:eastAsia="SimSun" w:hAnsi="Arial" w:cs="Arial"/>
+          <w:kern w:val="0"/>
+          <w:sz w:val="22"/>
+        </w:rPr>
+        <w:t xml:space="preserve">. </w:t>
+      </w:r>
+    </w:p>
+    <w:p>
+      <w:pPr>
+        <w:rPr>
+          <w:rFonts w:ascii="Arial" w:eastAsia="SimSun" w:hAnsi="Arial" w:cs="Arial" w:hint="eastAsia"/>
+          <w:kern w:val="0"/>
+          <w:sz w:val="22"/>
+        </w:rPr>
+      </w:pPr>
+    </w:p>
+    <w:p>
+      <w:pPr>
+        <w:rPr>
+          <w:rFonts w:ascii="Arial" w:eastAsia="SimSun" w:hAnsi="Arial" w:cs="Arial"/>
+          <w:kern w:val="0"/>
+          <w:sz w:val="22"/>
+        </w:rPr>
+      </w:pPr>
+      <w:r>
+        <w:rPr>
+          <w:rFonts w:ascii="Arial" w:eastAsia="SimSun" w:hAnsi="Arial" w:cs="Arial"/>
+          <w:kern w:val="0"/>
+          <w:sz w:val="22"/>
+        </w:rPr>
+        <w:t>Bayesian Linear Regression Model fits the training data well and Maximum Likelihood Regression Model could perform a better prediction on wide scope of dataset.</w:t>
+      </w:r>
+      <w:r>
+        <w:rPr>
+          <w:rFonts w:ascii="Arial" w:eastAsia="SimSun" w:hAnsi="Arial" w:cs="Arial"/>
+          <w:kern w:val="0"/>
+          <w:sz w:val="22"/>
+        </w:rPr>
+        <w:t xml:space="preserve"> </w:t>
+      </w:r>
+      <w:r>
+        <w:rPr>
+          <w:rFonts w:ascii="Arial" w:eastAsia="SimSun" w:hAnsi="Arial" w:cs="Arial" w:hint="eastAsia"/>
+          <w:kern w:val="0"/>
+          <w:sz w:val="22"/>
+        </w:rPr>
+        <w:t>T</w:t>
+      </w:r>
+      <w:r>
+        <w:rPr>
+          <w:rFonts w:ascii="Arial" w:eastAsia="SimSun" w:hAnsi="Arial" w:cs="Arial"/>
+          <w:kern w:val="0"/>
+          <w:sz w:val="22"/>
+        </w:rPr>
+        <w:t xml:space="preserve">hus, Maximum Likelihood Regression Model have a </w:t>
+      </w:r>
+      <w:r>
+        <w:rPr>
+          <w:rFonts w:ascii="Arial" w:eastAsia="SimSun" w:hAnsi="Arial" w:cs="Arial"/>
+          <w:kern w:val="0"/>
+          <w:sz w:val="22"/>
+        </w:rPr>
+        <w:t>likely equally</w:t>
+      </w:r>
+      <w:r>
+        <w:rPr>
+          <w:rFonts w:ascii="Arial" w:eastAsia="SimSun" w:hAnsi="Arial" w:cs="Arial"/>
+          <w:kern w:val="0"/>
+          <w:sz w:val="22"/>
+        </w:rPr>
+        <w:t xml:space="preserve"> performance </w:t>
+      </w:r>
+      <w:r>
+        <w:rPr>
+          <w:rFonts w:ascii="Arial" w:eastAsia="SimSun" w:hAnsi="Arial" w:cs="Arial"/>
+          <w:kern w:val="0"/>
+          <w:sz w:val="22"/>
+        </w:rPr>
+        <w:t xml:space="preserve">on general practical datasets </w:t>
+      </w:r>
+      <w:r>
+        <w:rPr>
+          <w:rFonts w:ascii="Arial" w:eastAsia="SimSun" w:hAnsi="Arial" w:cs="Arial"/>
+          <w:kern w:val="0"/>
+          <w:sz w:val="22"/>
+        </w:rPr>
+        <w:t>comparing with</w:t>
+      </w:r>
+      <w:r>
+        <w:rPr>
+          <w:rFonts w:ascii="Arial" w:eastAsia="SimSun" w:hAnsi="Arial" w:cs="Arial"/>
+          <w:kern w:val="0"/>
+          <w:sz w:val="22"/>
+        </w:rPr>
+        <w:t xml:space="preserve"> Bayesian Linear Regression </w:t>
+      </w:r>
+      <w:r>
+        <w:rPr>
+          <w:rFonts w:ascii="Arial" w:eastAsia="SimSun" w:hAnsi="Arial" w:cs="Arial"/>
+          <w:kern w:val="0"/>
+          <w:sz w:val="22"/>
+        </w:rPr>
+        <w:t>Model</w:t>
+      </w:r>
+      <w:r>
+        <w:rPr>
+          <w:rFonts w:ascii="Arial" w:eastAsia="SimSun" w:hAnsi="Arial" w:cs="Arial"/>
+          <w:kern w:val="0"/>
+          <w:sz w:val="22"/>
+        </w:rPr>
+        <w:t>.</w:t>
+      </w:r>
+      <w:r>
+        <w:rPr>
+          <w:rFonts w:ascii="Arial" w:eastAsia="SimSun" w:hAnsi="Arial" w:cs="Arial"/>
+          <w:kern w:val="0"/>
+          <w:sz w:val="22"/>
+        </w:rPr>
+        <w:t xml:space="preserve"> </w:t>
+      </w:r>
+    </w:p>
+    <w:p>
+      <w:pPr>
+        <w:rPr>
+          <w:rFonts w:ascii="Arial" w:eastAsia="SimSun" w:hAnsi="Arial" w:cs="Arial"/>
+          <w:kern w:val="0"/>
+          <w:sz w:val="22"/>
+        </w:rPr>
+      </w:pPr>
+    </w:p>
+    <w:p>
+      <w:pPr>
+        <w:rPr>
+          <w:rFonts w:ascii="Arial" w:eastAsia="SimSun" w:hAnsi="Arial" w:cs="Arial"/>
+          <w:b/>
+          <w:bCs/>
+          <w:kern w:val="0"/>
+          <w:sz w:val="22"/>
+        </w:rPr>
+      </w:pPr>
+      <w:r>
+        <w:rPr>
+          <w:rFonts w:ascii="Arial" w:eastAsia="SimSun" w:hAnsi="Arial" w:cs="Arial"/>
+          <w:b/>
+          <w:bCs/>
+          <w:kern w:val="0"/>
+          <w:sz w:val="22"/>
+        </w:rPr>
+        <w:t>Question 4</w:t>
+      </w:r>
+      <w:r>
+        <w:rPr>
+          <w:rFonts w:ascii="Arial" w:eastAsia="SimSun" w:hAnsi="Arial" w:cs="Arial"/>
+          <w:b/>
+          <w:bCs/>
+          <w:kern w:val="0"/>
+          <w:sz w:val="22"/>
+        </w:rPr>
+        <w:t xml:space="preserve"> </w:t>
+      </w:r>
+    </w:p>
+    <w:p>
+      <w:pPr>
+        <w:rPr>
+          <w:rFonts w:ascii="Arial" w:eastAsia="SimSun" w:hAnsi="Arial" w:cs="Arial"/>
+          <w:b/>
+          <w:bCs/>
+          <w:kern w:val="0"/>
+          <w:sz w:val="22"/>
+        </w:rPr>
+      </w:pPr>
+    </w:p>
+    <w:p>
+      <w:pPr>
+        <w:rPr>
+          <w:rFonts w:ascii="Arial" w:eastAsia="SimSun" w:hAnsi="Arial" w:cs="Arial"/>
+          <w:b/>
+          <w:bCs/>
+          <w:kern w:val="0"/>
+          <w:sz w:val="22"/>
+        </w:rPr>
+      </w:pPr>
+      <w:r>
+        <w:rPr>
+          <w:rFonts w:ascii="Arial" w:eastAsia="SimSun" w:hAnsi="Arial" w:cs="Arial"/>
+          <w:b/>
+          <w:bCs/>
+          <w:kern w:val="0"/>
+          <w:sz w:val="22"/>
+        </w:rPr>
+        <w:t>Can you obtain better performance by using only a subset of the features?</w:t>
+      </w:r>
+    </w:p>
+    <w:p>
+      <w:pPr>
+        <w:rPr>
+          <w:rFonts w:ascii="Arial" w:eastAsia="SimSun" w:hAnsi="Arial" w:cs="Arial"/>
+          <w:kern w:val="0"/>
+          <w:sz w:val="22"/>
+        </w:rPr>
+      </w:pPr>
+    </w:p>
+    <w:p>
+      <w:pPr>
+        <w:rPr>
+          <w:rFonts w:ascii="Arial" w:eastAsia="SimSun" w:hAnsi="Arial" w:cs="Arial"/>
+          <w:color w:val="000000"/>
+          <w:kern w:val="0"/>
+          <w:sz w:val="22"/>
+        </w:rPr>
+      </w:pPr>
+      <w:r>
+        <w:rPr>
+          <w:rFonts w:ascii="Arial" w:eastAsia="SimSun" w:hAnsi="Arial" w:cs="Arial" w:hint="eastAsia"/>
+          <w:kern w:val="0"/>
+          <w:sz w:val="22"/>
+        </w:rPr>
+        <w:t>For</w:t>
+      </w:r>
+      <w:r>
+        <w:rPr>
+          <w:rFonts w:ascii="Arial" w:eastAsia="SimSun" w:hAnsi="Arial" w:cs="Arial"/>
+          <w:kern w:val="0"/>
+          <w:sz w:val="22"/>
+        </w:rPr>
+        <w:t xml:space="preserve"> both models, I tried to combine some “sharpen” features. I combined </w:t>
+      </w:r>
+      <w:r>
+        <w:rPr>
+          <w:rFonts w:ascii="Arial" w:eastAsia="SimSun" w:hAnsi="Arial" w:cs="Arial"/>
+          <w:color w:val="000000"/>
+          <w:kern w:val="0"/>
+          <w:sz w:val="22"/>
+        </w:rPr>
+        <w:t>minimum and maximum main memor</w:t>
+      </w:r>
+      <w:r>
+        <w:rPr>
+          <w:rFonts w:ascii="Arial" w:eastAsia="SimSun" w:hAnsi="Arial" w:cs="Arial"/>
+          <w:color w:val="000000"/>
+          <w:kern w:val="0"/>
+          <w:sz w:val="22"/>
+        </w:rPr>
+        <w:t xml:space="preserve">y as main memory feature and </w:t>
+      </w:r>
+      <w:r>
+        <w:rPr>
+          <w:rFonts w:ascii="Arial" w:eastAsia="SimSun" w:hAnsi="Arial" w:cs="Arial"/>
+          <w:color w:val="000000"/>
+          <w:kern w:val="0"/>
+          <w:sz w:val="22"/>
+        </w:rPr>
+        <w:t>minimum and maximum number of I/O channels</w:t>
+      </w:r>
+      <w:r>
+        <w:rPr>
+          <w:rFonts w:ascii="Arial" w:eastAsia="SimSun" w:hAnsi="Arial" w:cs="Arial"/>
+          <w:color w:val="000000"/>
+          <w:kern w:val="0"/>
+          <w:sz w:val="22"/>
+        </w:rPr>
+        <w:t xml:space="preserve"> as I/O channels feature. So, I subtracted feature number from 6 to 4.</w:t>
+      </w:r>
+    </w:p>
+    <w:p>
+      <w:pPr>
+        <w:rPr>
+          <w:rFonts w:ascii="Arial" w:eastAsia="SimSun" w:hAnsi="Arial" w:cs="Arial"/>
+          <w:kern w:val="0"/>
+          <w:sz w:val="22"/>
+        </w:rPr>
+      </w:pPr>
+    </w:p>
+    <w:p>
+      <w:pPr>
+        <w:rPr>
+          <w:rFonts w:ascii="Arial" w:eastAsia="SimSun" w:hAnsi="Arial" w:cs="Arial"/>
+          <w:kern w:val="0"/>
+          <w:sz w:val="22"/>
+        </w:rPr>
+      </w:pPr>
+      <w:r>
+        <w:rPr>
+          <w:rFonts w:ascii="Arial" w:eastAsia="SimSun" w:hAnsi="Arial" w:cs="Arial" w:hint="eastAsia"/>
+          <w:kern w:val="0"/>
+          <w:sz w:val="22"/>
+        </w:rPr>
+        <w:t>A</w:t>
+      </w:r>
+      <w:r>
+        <w:rPr>
+          <w:rFonts w:ascii="Arial" w:eastAsia="SimSun" w:hAnsi="Arial" w:cs="Arial"/>
+          <w:kern w:val="0"/>
+          <w:sz w:val="22"/>
+        </w:rPr>
+        <w:t>fter that, I adapted model based on my model set up. And I used polynomial type of the original combined dataset to predict test dataset. Finally, I calculated the average squared loss and compared the performance between the flatten feature prediction.</w:t>
+      </w:r>
+    </w:p>
+    <w:p>
+      <w:pPr>
+        <w:rPr>
+          <w:rFonts w:ascii="Arial" w:eastAsia="SimSun" w:hAnsi="Arial" w:cs="Arial"/>
+          <w:sz w:val="22"/>
+        </w:rPr>
+      </w:pPr>
+      <w:r>
+        <w:rPr>
+          <w:noProof/>
+        </w:rPr>
+        <w:drawing>
+          <wp:anchor distT="0" distB="0" distL="114300" distR="114300" simplePos="0" relativeHeight="251682816" behindDoc="0" locked="0" layoutInCell="1" allowOverlap="1" wp14:anchorId="648DB066" wp14:editId="2A5B5249">
+            <wp:simplePos x="0" y="0"/>
+            <wp:positionH relativeFrom="column">
+              <wp:posOffset>2847975</wp:posOffset>
+            </wp:positionH>
+            <wp:positionV relativeFrom="paragraph">
+              <wp:posOffset>278130</wp:posOffset>
+            </wp:positionV>
+            <wp:extent cx="2800350" cy="1704975"/>
+            <wp:effectExtent l="0" t="0" r="0" b="9525"/>
+            <wp:wrapTopAndBottom/>
+            <wp:docPr id="3" name="Picture 3"/>
+            <wp:cNvGraphicFramePr>
+              <a:graphicFrameLocks xmlns:a="http://schemas.openxmlformats.org/drawingml/2006/main" noChangeAspect="1"/>
+            </wp:cNvGraphicFramePr>
+            <a:graphic xmlns:a="http://schemas.openxmlformats.org/drawingml/2006/main">
+              <a:graphicData uri="http://schemas.openxmlformats.org/drawingml/2006/picture">
+                <pic:pic xmlns:pic="http://schemas.openxmlformats.org/drawingml/2006/picture">
+                  <pic:nvPicPr>
+                    <pic:cNvPr id="1" name=""/>
+                    <pic:cNvPicPr/>
+                  </pic:nvPicPr>
+                  <pic:blipFill>
+                    <a:blip r:embed="rId25">
+                      <a:extLst>
+                        <a:ext uri="{28A0092B-C50C-407E-A947-70E740481C1C}">
+                          <a14:useLocalDpi xmlns:a14="http://schemas.microsoft.com/office/drawing/2010/main" val="0"/>
+                        </a:ext>
+                      </a:extLst>
+                    </a:blip>
+                    <a:stretch>
+                      <a:fillRect/>
+                    </a:stretch>
+                  </pic:blipFill>
+                  <pic:spPr>
+                    <a:xfrm>
+                      <a:off x="0" y="0"/>
+                      <a:ext cx="2800350" cy="1704975"/>
+                    </a:xfrm>
+                    <a:prstGeom prst="rect">
+                      <a:avLst/>
+                    </a:prstGeom>
+                  </pic:spPr>
+                </pic:pic>
+              </a:graphicData>
+            </a:graphic>
+            <wp14:sizeRelH relativeFrom="margin">
+              <wp14:pctWidth>0</wp14:pctWidth>
+            </wp14:sizeRelH>
+            <wp14:sizeRelV relativeFrom="margin">
+              <wp14:pctHeight>0</wp14:pctHeight>
+            </wp14:sizeRelV>
+          </wp:anchor>
+        </w:drawing>
+      </w:r>
+      <w:r>
+        <w:rPr>
+          <w:noProof/>
+        </w:rPr>
+        <w:drawing>
+          <wp:anchor distT="0" distB="0" distL="114300" distR="114300" simplePos="0" relativeHeight="251681792" behindDoc="0" locked="0" layoutInCell="1" allowOverlap="1" wp14:anchorId="3FA30C01" wp14:editId="4B374ABE">
+            <wp:simplePos x="0" y="0"/>
+            <wp:positionH relativeFrom="margin">
+              <wp:align>left</wp:align>
+            </wp:positionH>
+            <wp:positionV relativeFrom="paragraph">
+              <wp:posOffset>316230</wp:posOffset>
+            </wp:positionV>
+            <wp:extent cx="2819400" cy="1666875"/>
+            <wp:effectExtent l="0" t="0" r="0" b="9525"/>
+            <wp:wrapTopAndBottom/>
+            <wp:docPr id="2" name="Picture 2"/>
+            <wp:cNvGraphicFramePr>
+              <a:graphicFrameLocks xmlns:a="http://schemas.openxmlformats.org/drawingml/2006/main" noChangeAspect="1"/>
+            </wp:cNvGraphicFramePr>
+            <a:graphic xmlns:a="http://schemas.openxmlformats.org/drawingml/2006/main">
+              <a:graphicData uri="http://schemas.openxmlformats.org/drawingml/2006/picture">
+                <pic:pic xmlns:pic="http://schemas.openxmlformats.org/drawingml/2006/picture">
+                  <pic:nvPicPr>
+                    <pic:cNvPr id="1" name=""/>
+                    <pic:cNvPicPr/>
+                  </pic:nvPicPr>
+                  <pic:blipFill>
+                    <a:blip r:embed="rId26">
+                      <a:extLst>
+                        <a:ext uri="{28A0092B-C50C-407E-A947-70E740481C1C}">
+                          <a14:useLocalDpi xmlns:a14="http://schemas.microsoft.com/office/drawing/2010/main" val="0"/>
+                        </a:ext>
+                      </a:extLst>
+                    </a:blip>
+                    <a:stretch>
+                      <a:fillRect/>
+                    </a:stretch>
+                  </pic:blipFill>
+                  <pic:spPr>
+                    <a:xfrm>
+                      <a:off x="0" y="0"/>
+                      <a:ext cx="2819400" cy="1666875"/>
+                    </a:xfrm>
+                    <a:prstGeom prst="rect">
+                      <a:avLst/>
+                    </a:prstGeom>
+                  </pic:spPr>
+                </pic:pic>
+              </a:graphicData>
+            </a:graphic>
+            <wp14:sizeRelH relativeFrom="margin">
+              <wp14:pctWidth>0</wp14:pctWidth>
+            </wp14:sizeRelH>
+            <wp14:sizeRelV relativeFrom="margin">
+              <wp14:pctHeight>0</wp14:pctHeight>
+            </wp14:sizeRelV>
+          </wp:anchor>
+        </w:drawing>
+      </w:r>
+    </w:p>
+    <w:p>
+      <w:pPr>
+        <w:rPr>
+          <w:rFonts w:ascii="Arial" w:eastAsia="SimSun" w:hAnsi="Arial" w:cs="Arial"/>
+          <w:kern w:val="0"/>
+          <w:sz w:val="22"/>
+        </w:rPr>
+      </w:pPr>
+    </w:p>
+    <w:p>
+      <w:pPr>
+        <w:rPr>
+          <w:noProof/>
+        </w:rPr>
+      </w:pPr>
+      <w:r>
+        <w:rPr>
+          <w:noProof/>
+        </w:rPr>
+        <w:t xml:space="preserve"> </w:t>
+      </w:r>
+      <w:r>
+        <w:rPr>
+          <w:noProof/>
+        </w:rPr>
+        <w:drawing>
+          <wp:inline distT="0" distB="0" distL="0" distR="0" wp14:anchorId="35064163" wp14:editId="5EF7FC04">
+            <wp:extent cx="5274310" cy="606425"/>
+            <wp:effectExtent l="0" t="0" r="2540" b="3175"/>
+            <wp:docPr id="8" name="Picture 8"/>
+            <wp:cNvGraphicFramePr>
+              <a:graphicFrameLocks xmlns:a="http://schemas.openxmlformats.org/drawingml/2006/main" noChangeAspect="1"/>
+            </wp:cNvGraphicFramePr>
+            <a:graphic xmlns:a="http://schemas.openxmlformats.org/drawingml/2006/main">
+              <a:graphicData uri="http://schemas.openxmlformats.org/drawingml/2006/picture">
+                <pic:pic xmlns:pic="http://schemas.openxmlformats.org/drawingml/2006/picture">
+                  <pic:nvPicPr>
+                    <pic:cNvPr id="1" name=""/>
+                    <pic:cNvPicPr/>
+                  </pic:nvPicPr>
+                  <pic:blipFill>
+                    <a:blip r:embed="rId27"/>
+                    <a:stretch>
+                      <a:fillRect/>
+                    </a:stretch>
+                  </pic:blipFill>
+                  <pic:spPr>
+                    <a:xfrm>
+                      <a:off x="0" y="0"/>
+                      <a:ext cx="5274310" cy="606425"/>
+                    </a:xfrm>
+                    <a:prstGeom prst="rect">
+                      <a:avLst/>
+                    </a:prstGeom>
+                  </pic:spPr>
+                </pic:pic>
+              </a:graphicData>
+            </a:graphic>
+          </wp:inline>
+        </w:drawing>
+      </w:r>
+    </w:p>
+    <w:p>
+      <w:pPr>
+        <w:rPr>
+          <w:noProof/>
+        </w:rPr>
+      </w:pPr>
+      <w:r>
+        <w:rPr>
+          <w:noProof/>
+        </w:rPr>
+        <w:drawing>
+          <wp:inline distT="0" distB="0" distL="0" distR="0" wp14:anchorId="6EB24D46" wp14:editId="494D9A51">
+            <wp:extent cx="5274310" cy="613410"/>
+            <wp:effectExtent l="0" t="0" r="2540" b="0"/>
+            <wp:docPr id="9" name="Picture 9"/>
+            <wp:cNvGraphicFramePr>
+              <a:graphicFrameLocks xmlns:a="http://schemas.openxmlformats.org/drawingml/2006/main" noChangeAspect="1"/>
+            </wp:cNvGraphicFramePr>
+            <a:graphic xmlns:a="http://schemas.openxmlformats.org/drawingml/2006/main">
+              <a:graphicData uri="http://schemas.openxmlformats.org/drawingml/2006/picture">
+                <pic:pic xmlns:pic="http://schemas.openxmlformats.org/drawingml/2006/picture">
+                  <pic:nvPicPr>
+                    <pic:cNvPr id="1" name=""/>
+                    <pic:cNvPicPr/>
+                  </pic:nvPicPr>
+                  <pic:blipFill>
+                    <a:blip r:embed="rId28"/>
+                    <a:stretch>
+                      <a:fillRect/>
+                    </a:stretch>
+                  </pic:blipFill>
+                  <pic:spPr>
+                    <a:xfrm>
+                      <a:off x="0" y="0"/>
+                      <a:ext cx="5274310" cy="613410"/>
+                    </a:xfrm>
+                    <a:prstGeom prst="rect">
+                      <a:avLst/>
+                    </a:prstGeom>
+                  </pic:spPr>
+                </pic:pic>
+              </a:graphicData>
+            </a:graphic>
+          </wp:inline>
+        </w:drawing>
+      </w:r>
+    </w:p>
+    <w:p>
+      <w:pPr>
+        <w:rPr>
+          <w:noProof/>
+        </w:rPr>
+      </w:pPr>
+    </w:p>
+    <w:p>
+      <w:pPr>
+        <w:rPr>
+          <w:rFonts w:ascii="Arial" w:eastAsia="SimSun" w:hAnsi="Arial" w:cs="Arial"/>
+          <w:sz w:val="22"/>
+        </w:rPr>
+      </w:pPr>
+      <w:r>
+        <w:rPr>
+          <w:rFonts w:ascii="Arial" w:eastAsia="SimSun" w:hAnsi="Arial" w:cs="Arial" w:hint="eastAsia"/>
+          <w:sz w:val="22"/>
+        </w:rPr>
+        <w:t>A</w:t>
+      </w:r>
+      <w:r>
+        <w:rPr>
+          <w:rFonts w:ascii="Arial" w:eastAsia="SimSun" w:hAnsi="Arial" w:cs="Arial"/>
+          <w:sz w:val="22"/>
+        </w:rPr>
+        <w:t>ccording to the average squared loss score</w:t>
+      </w:r>
+      <w:r>
+        <w:rPr>
+          <w:rFonts w:ascii="Arial" w:eastAsia="SimSun" w:hAnsi="Arial" w:cs="Arial"/>
+          <w:sz w:val="22"/>
+        </w:rPr>
+        <w:t>, the combining feature penalize the Maximum Likelihood Regression Model but slightly improve the Maximum Likelihood Regression Model. In</w:t>
+      </w:r>
+      <w:r>
+        <w:rPr>
+          <w:rFonts w:ascii="Arial" w:eastAsia="SimSun" w:hAnsi="Arial" w:cs="Arial"/>
+          <w:sz w:val="22"/>
+        </w:rPr>
+        <w:t xml:space="preserve"> the Kaggle competition testing data score, there is not a better performance shown. </w:t>
+      </w:r>
+    </w:p>
+    <w:p>
+      <w:pPr>
+        <w:rPr>
+          <w:rFonts w:ascii="Arial" w:eastAsia="SimSun" w:hAnsi="Arial" w:cs="Arial"/>
+          <w:sz w:val="22"/>
+        </w:rPr>
+      </w:pPr>
+    </w:p>
+    <w:p>
+      <w:pPr>
+        <w:rPr>
+          <w:rFonts w:ascii="Arial" w:eastAsia="SimSun" w:hAnsi="Arial" w:cs="Arial" w:hint="eastAsia"/>
+          <w:sz w:val="22"/>
+        </w:rPr>
+      </w:pPr>
+      <w:r>
+        <w:rPr>
+          <w:rFonts w:ascii="Arial" w:eastAsia="SimSun" w:hAnsi="Arial" w:cs="Arial"/>
+          <w:sz w:val="22"/>
+        </w:rPr>
+        <w:t>Thus, i</w:t>
+      </w:r>
+      <w:r>
+        <w:rPr>
+          <w:rFonts w:ascii="Arial" w:eastAsia="SimSun" w:hAnsi="Arial" w:cs="Arial"/>
+          <w:sz w:val="22"/>
+        </w:rPr>
+        <w:t xml:space="preserve">n </w:t>
+      </w:r>
+      <w:r>
+        <w:rPr>
+          <w:rFonts w:ascii="Arial" w:eastAsia="SimSun" w:hAnsi="Arial" w:cs="Arial"/>
+          <w:sz w:val="22"/>
+        </w:rPr>
+        <w:t xml:space="preserve">our hypothesis to </w:t>
+      </w:r>
+      <w:r>
+        <w:rPr>
+          <w:rFonts w:ascii="Arial" w:eastAsia="SimSun" w:hAnsi="Arial" w:cs="Arial"/>
+          <w:sz w:val="22"/>
+        </w:rPr>
+        <w:t>comb</w:t>
+      </w:r>
+      <w:r>
+        <w:rPr>
+          <w:rFonts w:ascii="Arial" w:eastAsia="SimSun" w:hAnsi="Arial" w:cs="Arial"/>
+          <w:sz w:val="22"/>
+        </w:rPr>
+        <w:t>ine</w:t>
+      </w:r>
+      <w:r>
+        <w:rPr>
+          <w:rFonts w:ascii="Arial" w:eastAsia="SimSun" w:hAnsi="Arial" w:cs="Arial"/>
+          <w:sz w:val="22"/>
+        </w:rPr>
+        <w:t xml:space="preserve"> </w:t>
+      </w:r>
+      <w:r>
+        <w:rPr>
+          <w:rFonts w:ascii="Arial" w:eastAsia="SimSun" w:hAnsi="Arial" w:cs="Arial"/>
+          <w:sz w:val="22"/>
+        </w:rPr>
+        <w:t xml:space="preserve">the minimum and maximum </w:t>
+      </w:r>
+      <w:r>
+        <w:rPr>
+          <w:rFonts w:ascii="Arial" w:eastAsia="SimSun" w:hAnsi="Arial" w:cs="Arial"/>
+          <w:sz w:val="22"/>
+        </w:rPr>
+        <w:t>dataset</w:t>
+      </w:r>
+      <w:r>
+        <w:rPr>
+          <w:rFonts w:ascii="Arial" w:eastAsia="SimSun" w:hAnsi="Arial" w:cs="Arial"/>
+          <w:sz w:val="22"/>
+        </w:rPr>
+        <w:t xml:space="preserve"> features</w:t>
+      </w:r>
+      <w:r>
+        <w:rPr>
+          <w:rFonts w:ascii="Arial" w:eastAsia="SimSun" w:hAnsi="Arial" w:cs="Arial"/>
+          <w:sz w:val="22"/>
+        </w:rPr>
+        <w:t xml:space="preserve">, we cannot </w:t>
+      </w:r>
+      <w:r>
+        <w:rPr>
+          <w:rFonts w:ascii="Arial" w:eastAsia="SimSun" w:hAnsi="Arial" w:cs="Arial"/>
+          <w:sz w:val="22"/>
+        </w:rPr>
+        <w:t>improve model performance</w:t>
+      </w:r>
+      <w:r>
+        <w:rPr>
+          <w:rFonts w:ascii="Arial" w:eastAsia="SimSun" w:hAnsi="Arial" w:cs="Arial"/>
+          <w:sz w:val="22"/>
+        </w:rPr>
+        <w:t>.</w:t>
+      </w:r>
+      <w:r>
+        <w:rPr>
+          <w:rFonts w:ascii="Arial" w:eastAsia="SimSun" w:hAnsi="Arial" w:cs="Arial"/>
+          <w:sz w:val="22"/>
+        </w:rPr>
+        <w:t xml:space="preserve"> However, there may </w:t>
+      </w:r>
+      <w:r>
+        <w:rPr>
+          <w:rFonts w:ascii="Arial" w:eastAsia="SimSun" w:hAnsi="Arial" w:cs="Arial"/>
+          <w:sz w:val="22"/>
+        </w:rPr>
+        <w:t xml:space="preserve">exist </w:t>
+      </w:r>
+      <w:r>
+        <w:rPr>
+          <w:rFonts w:ascii="Arial" w:eastAsia="SimSun" w:hAnsi="Arial" w:cs="Arial"/>
+          <w:sz w:val="22"/>
+        </w:rPr>
+        <w:t>other</w:t>
+      </w:r>
+      <w:r>
+        <w:rPr>
+          <w:rFonts w:ascii="Arial" w:eastAsia="SimSun" w:hAnsi="Arial" w:cs="Arial"/>
+          <w:sz w:val="22"/>
+        </w:rPr>
+        <w:t xml:space="preserve"> combination ways to eliminate the </w:t>
+      </w:r>
+      <w:r>
+        <w:rPr>
+          <w:rFonts w:ascii="Arial" w:eastAsia="SimSun" w:hAnsi="Arial" w:cs="Arial"/>
+          <w:sz w:val="22"/>
+        </w:rPr>
+        <w:t xml:space="preserve">dataset </w:t>
+      </w:r>
+      <w:r>
+        <w:rPr>
+          <w:rFonts w:ascii="Arial" w:eastAsia="SimSun" w:hAnsi="Arial" w:cs="Arial"/>
+          <w:sz w:val="22"/>
+        </w:rPr>
+        <w:t>noise.</w:t>
       </w:r>
     </w:p>
     <w:sectPr>
@@ -2874,6 +4216,44 @@
     </w:sectPr>
   </w:body>
 </w:document>
+</file>
+
+<file path=word/endnotes.xml><?xml version="1.0" encoding="utf-8"?>
+<w:endnotes xmlns:wpc="http://schemas.microsoft.com/office/word/2010/wordprocessingCanvas" xmlns:cx="http://schemas.microsoft.com/office/drawing/2014/chartex" xmlns:cx1="http://schemas.microsoft.com/office/drawing/2015/9/8/chartex" xmlns:cx2="http://schemas.microsoft.com/office/drawing/2015/10/21/chartex" xmlns:cx3="http://schemas.microsoft.com/office/drawing/2016/5/9/chartex" xmlns:cx4="http://schemas.microsoft.com/office/drawing/2016/5/10/chartex" xmlns:cx5="http://schemas.microsoft.com/office/drawing/2016/5/11/chartex" xmlns:cx6="http://schemas.microsoft.com/office/drawing/2016/5/12/chartex" xmlns:cx7="http://schemas.microsoft.com/office/drawing/2016/5/13/chartex" xmlns:cx8="http://schemas.microsoft.com/office/drawing/2016/5/14/chartex" xmlns:mc="http://schemas.openxmlformats.org/markup-compatibility/2006" xmlns:aink="http://schemas.microsoft.com/office/drawing/2016/ink" xmlns:am3d="http://schemas.microsoft.com/office/drawing/2017/model3d" xmlns:o="urn:schemas-microsoft-com:office:office" xmlns:r="http://schemas.openxmlformats.org/officeDocument/2006/relationships" xmlns:m="http://schemas.openxmlformats.org/officeDocument/2006/math" xmlns:v="urn:schemas-microsoft-com:vml" xmlns:wp14="http://schemas.microsoft.com/office/word/2010/wordprocessingDrawing" xmlns:wp="http://schemas.openxmlformats.org/drawingml/2006/wordprocessingDrawing" xmlns:w10="urn:schemas-microsoft-com:office:word" xmlns:w="http://schemas.openxmlformats.org/wordprocessingml/2006/main" xmlns:w14="http://schemas.microsoft.com/office/word/2010/wordml" xmlns:w15="http://schemas.microsoft.com/office/word/2012/wordml" xmlns:w16cex="http://schemas.microsoft.com/office/word/2018/wordml/cex" xmlns:w16cid="http://schemas.microsoft.com/office/word/2016/wordml/cid" xmlns:w16="http://schemas.microsoft.com/office/word/2018/wordml" xmlns:w16se="http://schemas.microsoft.com/office/word/2015/wordml/symex" xmlns:wpg="http://schemas.microsoft.com/office/word/2010/wordprocessingGroup" xmlns:wpi="http://schemas.microsoft.com/office/word/2010/wordprocessingInk" xmlns:wne="http://schemas.microsoft.com/office/word/2006/wordml" xmlns:wps="http://schemas.microsoft.com/office/word/2010/wordprocessingShape" mc:Ignorable="w14 w15 w16se w16cid w16 w16cex wp14">
+  <w:endnote w:type="separator" w:id="-1">
+    <w:p>
+      <w:r>
+        <w:separator/>
+      </w:r>
+    </w:p>
+  </w:endnote>
+  <w:endnote w:type="continuationSeparator" w:id="0">
+    <w:p>
+      <w:r>
+        <w:continuationSeparator/>
+      </w:r>
+    </w:p>
+  </w:endnote>
+</w:endnotes>
+</file>
+
+<file path=word/footnotes.xml><?xml version="1.0" encoding="utf-8"?>
+<w:footnotes xmlns:wpc="http://schemas.microsoft.com/office/word/2010/wordprocessingCanvas" xmlns:cx="http://schemas.microsoft.com/office/drawing/2014/chartex" xmlns:cx1="http://schemas.microsoft.com/office/drawing/2015/9/8/chartex" xmlns:cx2="http://schemas.microsoft.com/office/drawing/2015/10/21/chartex" xmlns:cx3="http://schemas.microsoft.com/office/drawing/2016/5/9/chartex" xmlns:cx4="http://schemas.microsoft.com/office/drawing/2016/5/10/chartex" xmlns:cx5="http://schemas.microsoft.com/office/drawing/2016/5/11/chartex" xmlns:cx6="http://schemas.microsoft.com/office/drawing/2016/5/12/chartex" xmlns:cx7="http://schemas.microsoft.com/office/drawing/2016/5/13/chartex" xmlns:cx8="http://schemas.microsoft.com/office/drawing/2016/5/14/chartex" xmlns:mc="http://schemas.openxmlformats.org/markup-compatibility/2006" xmlns:aink="http://schemas.microsoft.com/office/drawing/2016/ink" xmlns:am3d="http://schemas.microsoft.com/office/drawing/2017/model3d" xmlns:o="urn:schemas-microsoft-com:office:office" xmlns:r="http://schemas.openxmlformats.org/officeDocument/2006/relationships" xmlns:m="http://schemas.openxmlformats.org/officeDocument/2006/math" xmlns:v="urn:schemas-microsoft-com:vml" xmlns:wp14="http://schemas.microsoft.com/office/word/2010/wordprocessingDrawing" xmlns:wp="http://schemas.openxmlformats.org/drawingml/2006/wordprocessingDrawing" xmlns:w10="urn:schemas-microsoft-com:office:word" xmlns:w="http://schemas.openxmlformats.org/wordprocessingml/2006/main" xmlns:w14="http://schemas.microsoft.com/office/word/2010/wordml" xmlns:w15="http://schemas.microsoft.com/office/word/2012/wordml" xmlns:w16cex="http://schemas.microsoft.com/office/word/2018/wordml/cex" xmlns:w16cid="http://schemas.microsoft.com/office/word/2016/wordml/cid" xmlns:w16="http://schemas.microsoft.com/office/word/2018/wordml" xmlns:w16se="http://schemas.microsoft.com/office/word/2015/wordml/symex" xmlns:wpg="http://schemas.microsoft.com/office/word/2010/wordprocessingGroup" xmlns:wpi="http://schemas.microsoft.com/office/word/2010/wordprocessingInk" xmlns:wne="http://schemas.microsoft.com/office/word/2006/wordml" xmlns:wps="http://schemas.microsoft.com/office/word/2010/wordprocessingShape" mc:Ignorable="w14 w15 w16se w16cid w16 w16cex wp14">
+  <w:footnote w:type="separator" w:id="-1">
+    <w:p>
+      <w:r>
+        <w:separator/>
+      </w:r>
+    </w:p>
+  </w:footnote>
+  <w:footnote w:type="continuationSeparator" w:id="0">
+    <w:p>
+      <w:r>
+        <w:continuationSeparator/>
+      </w:r>
+    </w:p>
+  </w:footnote>
+</w:footnotes>
 </file>
 
 <file path=word/numbering.xml><?xml version="1.0" encoding="utf-8"?>
@@ -3817,6 +5197,71 @@
       <w:szCs w:val="24"/>
     </w:rPr>
   </w:style>
+  <w:style w:type="paragraph" w:styleId="Header">
+    <w:name w:val="header"/>
+    <w:basedOn w:val="Normal"/>
+    <w:link w:val="HeaderChar"/>
+    <w:uiPriority w:val="99"/>
+    <w:unhideWhenUsed/>
+    <w:rsid w:val="005B012C"/>
+    <w:pPr>
+      <w:pBdr>
+        <w:bottom w:val="single" w:sz="6" w:space="1" w:color="auto"/>
+      </w:pBdr>
+      <w:tabs>
+        <w:tab w:val="center" w:pos="4513"/>
+        <w:tab w:val="right" w:pos="9026"/>
+      </w:tabs>
+      <w:snapToGrid w:val="0"/>
+      <w:jc w:val="center"/>
+    </w:pPr>
+    <w:rPr>
+      <w:sz w:val="18"/>
+      <w:szCs w:val="18"/>
+    </w:rPr>
+  </w:style>
+  <w:style w:type="character" w:customStyle="1" w:styleId="HeaderChar">
+    <w:name w:val="Header Char"/>
+    <w:basedOn w:val="DefaultParagraphFont"/>
+    <w:link w:val="Header"/>
+    <w:uiPriority w:val="99"/>
+    <w:rsid w:val="005B012C"/>
+    <w:rPr>
+      <w:sz w:val="18"/>
+      <w:szCs w:val="18"/>
+    </w:rPr>
+  </w:style>
+  <w:style w:type="paragraph" w:styleId="Footer">
+    <w:name w:val="footer"/>
+    <w:basedOn w:val="Normal"/>
+    <w:link w:val="FooterChar"/>
+    <w:uiPriority w:val="99"/>
+    <w:unhideWhenUsed/>
+    <w:rsid w:val="005B012C"/>
+    <w:pPr>
+      <w:tabs>
+        <w:tab w:val="center" w:pos="4513"/>
+        <w:tab w:val="right" w:pos="9026"/>
+      </w:tabs>
+      <w:snapToGrid w:val="0"/>
+      <w:jc w:val="left"/>
+    </w:pPr>
+    <w:rPr>
+      <w:sz w:val="18"/>
+      <w:szCs w:val="18"/>
+    </w:rPr>
+  </w:style>
+  <w:style w:type="character" w:customStyle="1" w:styleId="FooterChar">
+    <w:name w:val="Footer Char"/>
+    <w:basedOn w:val="DefaultParagraphFont"/>
+    <w:link w:val="Footer"/>
+    <w:uiPriority w:val="99"/>
+    <w:rsid w:val="005B012C"/>
+    <w:rPr>
+      <w:sz w:val="18"/>
+      <w:szCs w:val="18"/>
+    </w:rPr>
+  </w:style>
 </w:styles>
 </file>
 

</xml_diff>

<commit_message>
add report and refine regression
</commit_message>
<xml_diff>
--- a/Regression/regression.docx
+++ b/Regression/regression.docx
@@ -2,6 +2,152 @@
 <file path=word/document.xml><?xml version="1.0" encoding="utf-8"?>
 <w:document xmlns:wpc="http://schemas.microsoft.com/office/word/2010/wordprocessingCanvas" xmlns:cx="http://schemas.microsoft.com/office/drawing/2014/chartex" xmlns:cx1="http://schemas.microsoft.com/office/drawing/2015/9/8/chartex" xmlns:cx2="http://schemas.microsoft.com/office/drawing/2015/10/21/chartex" xmlns:cx3="http://schemas.microsoft.com/office/drawing/2016/5/9/chartex" xmlns:cx4="http://schemas.microsoft.com/office/drawing/2016/5/10/chartex" xmlns:cx5="http://schemas.microsoft.com/office/drawing/2016/5/11/chartex" xmlns:cx6="http://schemas.microsoft.com/office/drawing/2016/5/12/chartex" xmlns:cx7="http://schemas.microsoft.com/office/drawing/2016/5/13/chartex" xmlns:cx8="http://schemas.microsoft.com/office/drawing/2016/5/14/chartex" xmlns:mc="http://schemas.openxmlformats.org/markup-compatibility/2006" xmlns:aink="http://schemas.microsoft.com/office/drawing/2016/ink" xmlns:am3d="http://schemas.microsoft.com/office/drawing/2017/model3d" xmlns:o="urn:schemas-microsoft-com:office:office" xmlns:r="http://schemas.openxmlformats.org/officeDocument/2006/relationships" xmlns:m="http://schemas.openxmlformats.org/officeDocument/2006/math" xmlns:v="urn:schemas-microsoft-com:vml" xmlns:wp14="http://schemas.microsoft.com/office/word/2010/wordprocessingDrawing" xmlns:wp="http://schemas.openxmlformats.org/drawingml/2006/wordprocessingDrawing" xmlns:w10="urn:schemas-microsoft-com:office:word" xmlns:w="http://schemas.openxmlformats.org/wordprocessingml/2006/main" xmlns:w14="http://schemas.microsoft.com/office/word/2010/wordml" xmlns:w15="http://schemas.microsoft.com/office/word/2012/wordml" xmlns:w16cex="http://schemas.microsoft.com/office/word/2018/wordml/cex" xmlns:w16cid="http://schemas.microsoft.com/office/word/2016/wordml/cid" xmlns:w16="http://schemas.microsoft.com/office/word/2018/wordml" xmlns:w16se="http://schemas.microsoft.com/office/word/2015/wordml/symex" xmlns:wpg="http://schemas.microsoft.com/office/word/2010/wordprocessingGroup" xmlns:wpi="http://schemas.microsoft.com/office/word/2010/wordprocessingInk" xmlns:wne="http://schemas.microsoft.com/office/word/2006/wordml" xmlns:wps="http://schemas.microsoft.com/office/word/2010/wordprocessingShape" mc:Ignorable="w14 w15 w16se w16cid w16 w16cex wp14">
   <w:body>
+    <w:p>
+      <w:pPr>
+        <w:widowControl/>
+        <w:shd w:val="clear" w:color="auto" w:fill="FFFFFF"/>
+        <w:spacing w:after="150"/>
+        <w:jc w:val="left"/>
+        <w:textAlignment w:val="center"/>
+        <w:outlineLvl w:val="0"/>
+        <w:rPr>
+          <w:rFonts w:ascii="Trebuchet MS" w:eastAsia="SimSun" w:hAnsi="Trebuchet MS" w:cs="SimSun"/>
+          <w:b/>
+          <w:bCs/>
+          <w:kern w:val="36"/>
+          <w:sz w:val="40"/>
+          <w:szCs w:val="40"/>
+        </w:rPr>
+      </w:pPr>
+      <w:r>
+        <w:rPr>
+          <w:rFonts w:ascii="Trebuchet MS" w:eastAsia="SimSun" w:hAnsi="Trebuchet MS" w:cs="SimSun"/>
+          <w:b/>
+          <w:bCs/>
+          <w:kern w:val="36"/>
+          <w:sz w:val="40"/>
+          <w:szCs w:val="40"/>
+        </w:rPr>
+        <w:t>COMPSCI4061 Machine Learning H</w:t>
+      </w:r>
+    </w:p>
+    <w:p>
+      <w:pPr>
+        <w:rPr>
+          <w:rFonts w:ascii="Trebuchet MS" w:eastAsia="SimSun" w:hAnsi="Trebuchet MS" w:cs="SimSun"/>
+          <w:b/>
+          <w:bCs/>
+          <w:kern w:val="36"/>
+          <w:sz w:val="40"/>
+          <w:szCs w:val="40"/>
+        </w:rPr>
+      </w:pPr>
+      <w:r>
+        <w:rPr>
+          <w:rFonts w:ascii="Trebuchet MS" w:eastAsia="SimSun" w:hAnsi="Trebuchet MS" w:cs="SimSun" w:hint="eastAsia"/>
+          <w:b/>
+          <w:bCs/>
+          <w:kern w:val="36"/>
+          <w:sz w:val="40"/>
+          <w:szCs w:val="40"/>
+        </w:rPr>
+        <w:t>C</w:t>
+      </w:r>
+      <w:r>
+        <w:rPr>
+          <w:rFonts w:ascii="Trebuchet MS" w:eastAsia="SimSun" w:hAnsi="Trebuchet MS" w:cs="SimSun"/>
+          <w:b/>
+          <w:bCs/>
+          <w:kern w:val="36"/>
+          <w:sz w:val="40"/>
+          <w:szCs w:val="40"/>
+        </w:rPr>
+        <w:t>oursework Report</w:t>
+      </w:r>
+    </w:p>
+    <w:p>
+      <w:pPr>
+        <w:rPr>
+          <w:rFonts w:ascii="Trebuchet MS" w:eastAsia="SimSun" w:hAnsi="Trebuchet MS" w:cs="SimSun" w:hint="eastAsia"/>
+          <w:b/>
+          <w:bCs/>
+          <w:kern w:val="36"/>
+          <w:sz w:val="40"/>
+          <w:szCs w:val="40"/>
+        </w:rPr>
+      </w:pPr>
+    </w:p>
+    <w:p>
+      <w:pPr>
+        <w:pStyle w:val="ListParagraph"/>
+        <w:numPr>
+          <w:ilvl w:val="2"/>
+          <w:numId w:val="6"/>
+        </w:numPr>
+        <w:ind w:firstLineChars="0"/>
+        <w:rPr>
+          <w:rFonts w:ascii="Trebuchet MS" w:eastAsia="SimSun" w:hAnsi="Trebuchet MS" w:cs="SimSun"/>
+          <w:b/>
+          <w:bCs/>
+          <w:kern w:val="36"/>
+          <w:sz w:val="40"/>
+          <w:szCs w:val="40"/>
+        </w:rPr>
+      </w:pPr>
+      <w:r>
+        <w:rPr>
+          <w:rFonts w:ascii="Trebuchet MS" w:eastAsia="SimSun" w:hAnsi="Trebuchet MS" w:cs="SimSun"/>
+          <w:b/>
+          <w:bCs/>
+          <w:kern w:val="36"/>
+          <w:sz w:val="40"/>
+          <w:szCs w:val="40"/>
+        </w:rPr>
+        <w:t>The Regression Part</w:t>
+      </w:r>
+    </w:p>
+    <w:p>
+      <w:pPr>
+        <w:pStyle w:val="ListParagraph"/>
+        <w:numPr>
+          <w:ilvl w:val="2"/>
+          <w:numId w:val="6"/>
+        </w:numPr>
+        <w:ind w:firstLineChars="0"/>
+        <w:rPr>
+          <w:rFonts w:ascii="Trebuchet MS" w:eastAsia="SimSun" w:hAnsi="Trebuchet MS" w:cs="SimSun"/>
+          <w:b/>
+          <w:bCs/>
+          <w:kern w:val="36"/>
+          <w:sz w:val="40"/>
+          <w:szCs w:val="40"/>
+        </w:rPr>
+      </w:pPr>
+      <w:r>
+        <w:rPr>
+          <w:rFonts w:ascii="Trebuchet MS" w:eastAsia="SimSun" w:hAnsi="Trebuchet MS" w:cs="SimSun"/>
+          <w:b/>
+          <w:bCs/>
+          <w:kern w:val="36"/>
+          <w:sz w:val="40"/>
+          <w:szCs w:val="40"/>
+        </w:rPr>
+        <w:t>The Classification Part</w:t>
+      </w:r>
+    </w:p>
+    <w:p>
+      <w:pPr>
+        <w:pStyle w:val="ListParagraph"/>
+        <w:ind w:left="1260" w:firstLineChars="0" w:firstLine="0"/>
+        <w:rPr>
+          <w:rFonts w:ascii="Trebuchet MS" w:eastAsia="SimSun" w:hAnsi="Trebuchet MS" w:cs="SimSun" w:hint="eastAsia"/>
+          <w:color w:val="003865"/>
+          <w:kern w:val="36"/>
+          <w:sz w:val="40"/>
+          <w:szCs w:val="40"/>
+        </w:rPr>
+      </w:pPr>
+    </w:p>
     <w:p>
       <w:pPr>
         <w:rPr>
@@ -189,29 +335,45 @@
     </w:p>
     <w:p/>
     <w:p>
-      <w:r>
-        <w:rPr>
-          <w:rFonts w:ascii="Arial" w:hAnsi="Arial" w:cs="Arial"/>
-          <w:color w:val="000000"/>
-          <w:sz w:val="22"/>
+      <w:pPr>
+        <w:rPr>
+          <w:sz w:val="20"/>
+          <w:szCs w:val="20"/>
+        </w:rPr>
+      </w:pPr>
+      <w:r>
+        <w:rPr>
+          <w:rFonts w:ascii="Arial" w:hAnsi="Arial" w:cs="Arial"/>
+          <w:color w:val="000000"/>
+          <w:sz w:val="20"/>
+          <w:szCs w:val="20"/>
         </w:rPr>
         <w:t>Bayesian linear regression is a regression approach that takes statistical analysis under the context of Bayesian inference. Its errors follow the normal distribution. We assume a particular form of the prior distribution and get the results from the posterior probability distributions.</w:t>
       </w:r>
     </w:p>
-    <w:p/>
-    <w:p>
-      <w:pPr>
-        <w:rPr>
-          <w:rFonts w:ascii="Arial" w:hAnsi="Arial" w:cs="Arial"/>
-          <w:color w:val="000000"/>
-          <w:sz w:val="22"/>
+    <w:p>
+      <w:pPr>
+        <w:rPr>
+          <w:sz w:val="20"/>
+          <w:szCs w:val="20"/>
+        </w:rPr>
+      </w:pPr>
+    </w:p>
+    <w:p>
+      <w:pPr>
+        <w:rPr>
+          <w:rFonts w:ascii="Arial" w:hAnsi="Arial" w:cs="Arial"/>
+          <w:color w:val="000000"/>
+          <w:sz w:val="20"/>
+          <w:szCs w:val="20"/>
         </w:rPr>
       </w:pPr>
       <w:r>
         <w:rPr>
           <w:rFonts w:ascii="Arial" w:hAnsi="Arial" w:cs="Arial" w:hint="eastAsia"/>
           <w:color w:val="000000"/>
-          <w:sz w:val="22"/>
+          <w:sz w:val="20"/>
+          <w:szCs w:val="20"/>
         </w:rPr>
         <w:t>A</w:t>
       </w:r>
@@ -219,17 +381,26 @@
         <w:rPr>
           <w:rFonts w:ascii="Arial" w:hAnsi="Arial" w:cs="Arial"/>
           <w:color w:val="000000"/>
-          <w:sz w:val="22"/>
+          <w:sz w:val="20"/>
+          <w:szCs w:val="20"/>
         </w:rPr>
         <w:t xml:space="preserve">ccording to the Bayes rule </w:t>
       </w:r>
     </w:p>
     <w:p>
-      <w:r>
-        <w:rPr>
-          <w:rFonts w:ascii="Arial" w:hAnsi="Arial" w:cs="Arial"/>
-          <w:color w:val="000000"/>
-          <w:sz w:val="22"/>
+      <w:pPr>
+        <w:rPr>
+          <w:sz w:val="20"/>
+          <w:szCs w:val="20"/>
+        </w:rPr>
+      </w:pPr>
+      <w:r>
+        <w:rPr>
+          <w:rFonts w:ascii="Arial" w:hAnsi="Arial" w:cs="Arial"/>
+          <w:noProof/>
+          <w:color w:val="000000"/>
+          <w:sz w:val="20"/>
+          <w:szCs w:val="20"/>
         </w:rPr>
         <w:drawing>
           <wp:anchor distT="0" distB="0" distL="114300" distR="114300" simplePos="0" relativeHeight="251658240" behindDoc="0" locked="0" layoutInCell="1" allowOverlap="1" wp14:anchorId="6CC11539" wp14:editId="68ABEC2C">
@@ -288,40 +459,45 @@
         </w:drawing>
       </w:r>
     </w:p>
-    <w:p/>
-    <w:p/>
-    <w:p>
-      <w:pPr>
-        <w:rPr>
-          <w:rFonts w:ascii="Arial" w:hAnsi="Arial" w:cs="Arial"/>
-          <w:color w:val="000000"/>
-          <w:sz w:val="22"/>
-        </w:rPr>
-      </w:pPr>
-    </w:p>
-    <w:p>
-      <w:pPr>
-        <w:rPr>
-          <w:rFonts w:ascii="Arial" w:hAnsi="Arial" w:cs="Arial"/>
-          <w:color w:val="000000"/>
-          <w:sz w:val="22"/>
-        </w:rPr>
-      </w:pPr>
-    </w:p>
-    <w:p>
-      <w:r>
-        <w:rPr>
-          <w:rFonts w:ascii="Arial" w:hAnsi="Arial" w:cs="Arial"/>
-          <w:color w:val="000000"/>
-          <w:sz w:val="22"/>
+    <w:p>
+      <w:pPr>
+        <w:rPr>
+          <w:sz w:val="20"/>
+          <w:szCs w:val="20"/>
+        </w:rPr>
+      </w:pPr>
+    </w:p>
+    <w:p>
+      <w:pPr>
+        <w:rPr>
+          <w:rFonts w:ascii="Arial" w:hAnsi="Arial" w:cs="Arial" w:hint="eastAsia"/>
+          <w:color w:val="000000"/>
+          <w:sz w:val="20"/>
+          <w:szCs w:val="20"/>
+        </w:rPr>
+      </w:pPr>
+    </w:p>
+    <w:p>
+      <w:pPr>
+        <w:rPr>
+          <w:sz w:val="20"/>
+          <w:szCs w:val="20"/>
+        </w:rPr>
+      </w:pPr>
+      <w:r>
+        <w:rPr>
+          <w:rFonts w:ascii="Arial" w:hAnsi="Arial" w:cs="Arial"/>
+          <w:color w:val="000000"/>
+          <w:sz w:val="20"/>
+          <w:szCs w:val="20"/>
         </w:rPr>
         <w:t>Posterior density equals the likelihood of multiple prior density divide by marginal likelihood. But computing the posterior is hard since the marginal likelihood is hard to compute. Only in the case when the prior and likelihood are conjugate, we know the form of posterior, therefore we know the form of the normalizing constant. So, we do not need the marginal likelihood. By calculating the covariance and mean of the training dataset, we can simply find its covariance and mean.</w:t>
       </w:r>
-    </w:p>
-    <w:p>
       <w:r>
         <w:rPr>
           <w:noProof/>
+          <w:sz w:val="20"/>
+          <w:szCs w:val="20"/>
         </w:rPr>
         <w:drawing>
           <wp:anchor distT="0" distB="0" distL="114300" distR="114300" simplePos="0" relativeHeight="251659264" behindDoc="0" locked="0" layoutInCell="1" allowOverlap="1" wp14:anchorId="0D12B057" wp14:editId="379769ED">
@@ -376,6 +552,8 @@
       <w:r>
         <w:rPr>
           <w:noProof/>
+          <w:sz w:val="20"/>
+          <w:szCs w:val="20"/>
         </w:rPr>
         <w:drawing>
           <wp:anchor distT="0" distB="0" distL="114300" distR="114300" simplePos="0" relativeHeight="251660288" behindDoc="0" locked="0" layoutInCell="1" allowOverlap="1" wp14:anchorId="3BCAA17D" wp14:editId="07FCF298">
@@ -433,38 +611,31 @@
           </wp:anchor>
         </w:drawing>
       </w:r>
-      <w:r>
-        <w:rPr>
-          <w:noProof/>
-        </w:rPr>
-        <w:t xml:space="preserve"> </w:t>
-      </w:r>
-      <w:r>
-        <w:t xml:space="preserve"> </w:t>
-      </w:r>
-    </w:p>
-    <w:p/>
-    <w:p/>
+    </w:p>
     <w:p>
       <w:pPr>
         <w:rPr>
           <w:rFonts w:hint="eastAsia"/>
-        </w:rPr>
-      </w:pPr>
-    </w:p>
-    <w:p>
-      <w:pPr>
-        <w:rPr>
-          <w:rFonts w:ascii="Arial" w:hAnsi="Arial" w:cs="Arial"/>
-          <w:color w:val="000000"/>
-          <w:sz w:val="22"/>
+          <w:sz w:val="20"/>
+          <w:szCs w:val="20"/>
+        </w:rPr>
+      </w:pPr>
+    </w:p>
+    <w:p>
+      <w:pPr>
+        <w:rPr>
+          <w:rFonts w:ascii="Arial" w:hAnsi="Arial" w:cs="Arial"/>
+          <w:color w:val="000000"/>
+          <w:sz w:val="20"/>
+          <w:szCs w:val="20"/>
         </w:rPr>
       </w:pPr>
       <w:r>
         <w:rPr>
           <w:rFonts w:ascii="Arial" w:hAnsi="Arial" w:cs="Arial" w:hint="eastAsia"/>
           <w:color w:val="000000"/>
-          <w:sz w:val="22"/>
+          <w:sz w:val="20"/>
+          <w:szCs w:val="20"/>
         </w:rPr>
         <w:t>B</w:t>
       </w:r>
@@ -472,7 +643,8 @@
         <w:rPr>
           <w:rFonts w:ascii="Arial" w:hAnsi="Arial" w:cs="Arial"/>
           <w:color w:val="000000"/>
-          <w:sz w:val="22"/>
+          <w:sz w:val="20"/>
+          <w:szCs w:val="20"/>
         </w:rPr>
         <w:t>y minimizing loss with regularization, we adapt multivariate normal with post mean and post covariance to get result w.</w:t>
       </w:r>
@@ -480,13 +652,12 @@
         <w:rPr>
           <w:rFonts w:ascii="Arial" w:hAnsi="Arial" w:cs="Arial"/>
           <w:color w:val="000000"/>
-          <w:sz w:val="22"/>
+          <w:sz w:val="20"/>
+          <w:szCs w:val="20"/>
         </w:rPr>
         <w:t xml:space="preserve"> Finally, multiple the test data set with w to get the test result. </w:t>
       </w:r>
     </w:p>
-    <w:p/>
-    <w:p/>
     <w:p/>
     <w:p>
       <w:pPr>
@@ -508,47 +679,67 @@
     </w:p>
     <w:p/>
     <w:p>
-      <w:r>
-        <w:rPr>
-          <w:rFonts w:ascii="Arial" w:hAnsi="Arial" w:cs="Arial"/>
-          <w:color w:val="000000"/>
-          <w:sz w:val="22"/>
-        </w:rPr>
-        <w:t xml:space="preserve">Maximum likelihood Estimation of Linear Regression is a probabilistic framework for efficiently getting the probability distribution and finding the best model to describe a dataset. Specifically, the model </w:t>
-      </w:r>
-      <w:r>
-        <w:rPr>
-          <w:rFonts w:ascii="Arial" w:hAnsi="Arial" w:cs="Arial"/>
-          <w:color w:val="000000"/>
-          <w:sz w:val="22"/>
-        </w:rPr>
-        <w:t>choosing,</w:t>
-      </w:r>
-      <w:r>
-        <w:rPr>
-          <w:rFonts w:ascii="Arial" w:hAnsi="Arial" w:cs="Arial"/>
-          <w:color w:val="000000"/>
-          <w:sz w:val="22"/>
-        </w:rPr>
-        <w:t xml:space="preserve"> and parameters define as a modeling hypothesis. We are trying to find the modeling hypothesis that maximizes the likelihood function</w:t>
-      </w:r>
-    </w:p>
-    <w:p/>
-    <w:p>
-      <w:r>
-        <w:rPr>
-          <w:rFonts w:ascii="Arial" w:hAnsi="Arial" w:cs="Arial"/>
-          <w:color w:val="000000"/>
-          <w:sz w:val="22"/>
+      <w:pPr>
+        <w:rPr>
+          <w:sz w:val="20"/>
+          <w:szCs w:val="20"/>
+        </w:rPr>
+      </w:pPr>
+      <w:r>
+        <w:rPr>
+          <w:rFonts w:ascii="Arial" w:hAnsi="Arial" w:cs="Arial"/>
+          <w:color w:val="000000"/>
+          <w:sz w:val="20"/>
+          <w:szCs w:val="20"/>
+        </w:rPr>
+        <w:t>Maximum likelihood Estimation of Linear Regression is a probabilistic framework for efficiently getting the probability distribution and finding the best model to describe a dataset. Specifically, the model choosing, and parameters define as a modeling hypothesis. We are trying to find the modeling hypothesis that maximizes the likelihood function</w:t>
+      </w:r>
+    </w:p>
+    <w:p>
+      <w:pPr>
+        <w:rPr>
+          <w:sz w:val="20"/>
+          <w:szCs w:val="20"/>
+        </w:rPr>
+      </w:pPr>
+    </w:p>
+    <w:p>
+      <w:pPr>
+        <w:rPr>
+          <w:sz w:val="20"/>
+          <w:szCs w:val="20"/>
+        </w:rPr>
+      </w:pPr>
+      <w:r>
+        <w:rPr>
+          <w:rFonts w:ascii="Arial" w:hAnsi="Arial" w:cs="Arial"/>
+          <w:color w:val="000000"/>
+          <w:sz w:val="20"/>
+          <w:szCs w:val="20"/>
         </w:rPr>
         <w:t xml:space="preserve">Here are functions for maximum likelihood estimator for w and sigma square </w:t>
       </w:r>
     </w:p>
-    <w:p/>
-    <w:p>
+    <w:p>
+      <w:pPr>
+        <w:rPr>
+          <w:sz w:val="20"/>
+          <w:szCs w:val="20"/>
+        </w:rPr>
+      </w:pPr>
+    </w:p>
+    <w:p>
+      <w:pPr>
+        <w:rPr>
+          <w:sz w:val="20"/>
+          <w:szCs w:val="20"/>
+        </w:rPr>
+      </w:pPr>
       <w:r>
         <w:rPr>
           <w:noProof/>
+          <w:sz w:val="20"/>
+          <w:szCs w:val="20"/>
         </w:rPr>
         <w:drawing>
           <wp:anchor distT="0" distB="0" distL="114300" distR="114300" simplePos="0" relativeHeight="251662336" behindDoc="0" locked="0" layoutInCell="1" allowOverlap="1" wp14:anchorId="7EBCAAEC" wp14:editId="54335D66">
@@ -601,23 +792,44 @@
         </w:drawing>
       </w:r>
     </w:p>
-    <w:p/>
-    <w:p/>
-    <w:p/>
-    <w:p>
-      <w:r>
-        <w:rPr>
-          <w:rFonts w:ascii="Arial" w:hAnsi="Arial" w:cs="Arial"/>
-          <w:color w:val="000000"/>
-          <w:sz w:val="22"/>
+    <w:p>
+      <w:pPr>
+        <w:rPr>
+          <w:rFonts w:hint="eastAsia"/>
+          <w:sz w:val="20"/>
+          <w:szCs w:val="20"/>
+        </w:rPr>
+      </w:pPr>
+    </w:p>
+    <w:p>
+      <w:pPr>
+        <w:rPr>
+          <w:sz w:val="20"/>
+          <w:szCs w:val="20"/>
+        </w:rPr>
+      </w:pPr>
+      <w:r>
+        <w:rPr>
+          <w:rFonts w:ascii="Arial" w:hAnsi="Arial" w:cs="Arial"/>
+          <w:color w:val="000000"/>
+          <w:sz w:val="20"/>
+          <w:szCs w:val="20"/>
         </w:rPr>
         <w:t>Likelihood evaluates the quantity obtained when evaluating the density. The higher the value, the more likely training data is fitted. For each input-response pair, we have a Gaussian likelihood to compute the log-joint likelihood at the maximum likelihood estimates. Assume that the training data is independent, we combine them to get the joint likelihood.</w:t>
       </w:r>
     </w:p>
     <w:p>
+      <w:pPr>
+        <w:rPr>
+          <w:sz w:val="20"/>
+          <w:szCs w:val="20"/>
+        </w:rPr>
+      </w:pPr>
       <w:r>
         <w:rPr>
           <w:noProof/>
+          <w:sz w:val="20"/>
+          <w:szCs w:val="20"/>
         </w:rPr>
         <w:drawing>
           <wp:anchor distT="0" distB="0" distL="114300" distR="114300" simplePos="0" relativeHeight="251664384" behindDoc="0" locked="0" layoutInCell="1" allowOverlap="1" wp14:anchorId="67642720" wp14:editId="083DE7FF">
@@ -670,16 +882,38 @@
         </w:drawing>
       </w:r>
     </w:p>
-    <w:p/>
-    <w:p/>
-    <w:p/>
-    <w:p>
-      <w:pPr>
-        <w:rPr>
-          <w:rFonts w:ascii="Arial" w:eastAsia="SimSun" w:hAnsi="Arial" w:cs="Arial"/>
-          <w:color w:val="000000"/>
-          <w:kern w:val="0"/>
-          <w:sz w:val="22"/>
+    <w:p>
+      <w:pPr>
+        <w:rPr>
+          <w:sz w:val="20"/>
+          <w:szCs w:val="20"/>
+        </w:rPr>
+      </w:pPr>
+    </w:p>
+    <w:p>
+      <w:pPr>
+        <w:rPr>
+          <w:sz w:val="20"/>
+          <w:szCs w:val="20"/>
+        </w:rPr>
+      </w:pPr>
+    </w:p>
+    <w:p>
+      <w:pPr>
+        <w:rPr>
+          <w:sz w:val="20"/>
+          <w:szCs w:val="20"/>
+        </w:rPr>
+      </w:pPr>
+    </w:p>
+    <w:p>
+      <w:pPr>
+        <w:rPr>
+          <w:rFonts w:ascii="Arial" w:eastAsia="SimSun" w:hAnsi="Arial" w:cs="Arial"/>
+          <w:color w:val="000000"/>
+          <w:kern w:val="0"/>
+          <w:sz w:val="20"/>
+          <w:szCs w:val="20"/>
         </w:rPr>
       </w:pPr>
       <w:r>
@@ -687,7 +921,8 @@
           <w:rFonts w:ascii="Arial" w:eastAsia="SimSun" w:hAnsi="Arial" w:cs="Arial" w:hint="eastAsia"/>
           <w:color w:val="000000"/>
           <w:kern w:val="0"/>
-          <w:sz w:val="22"/>
+          <w:sz w:val="20"/>
+          <w:szCs w:val="20"/>
         </w:rPr>
         <w:t>T</w:t>
       </w:r>
@@ -696,15 +931,24 @@
           <w:rFonts w:ascii="Arial" w:eastAsia="SimSun" w:hAnsi="Arial" w:cs="Arial"/>
           <w:color w:val="000000"/>
           <w:kern w:val="0"/>
-          <w:sz w:val="22"/>
+          <w:sz w:val="20"/>
+          <w:szCs w:val="20"/>
         </w:rPr>
         <w:t>hen, we calculate the covariance matrix of w</w:t>
       </w:r>
     </w:p>
     <w:p>
+      <w:pPr>
+        <w:rPr>
+          <w:sz w:val="20"/>
+          <w:szCs w:val="20"/>
+        </w:rPr>
+      </w:pPr>
       <w:r>
         <w:rPr>
           <w:noProof/>
+          <w:sz w:val="20"/>
+          <w:szCs w:val="20"/>
         </w:rPr>
         <w:drawing>
           <wp:anchor distT="0" distB="0" distL="114300" distR="114300" simplePos="0" relativeHeight="251665408" behindDoc="0" locked="0" layoutInCell="1" allowOverlap="1" wp14:anchorId="6DE88E7E" wp14:editId="40875D04">
@@ -765,18 +1009,24 @@
         </w:drawing>
       </w:r>
     </w:p>
-    <w:p/>
-    <w:p/>
+    <w:p>
+      <w:pPr>
+        <w:rPr>
+          <w:sz w:val="20"/>
+          <w:szCs w:val="20"/>
+        </w:rPr>
+      </w:pPr>
+    </w:p>
     <w:p>
       <w:pPr>
         <w:pStyle w:val="NormalWeb"/>
         <w:spacing w:before="0" w:beforeAutospacing="0" w:after="0" w:afterAutospacing="0"/>
         <w:jc w:val="both"/>
         <w:rPr>
-          <w:rFonts w:ascii="Arial" w:hAnsi="Arial" w:cs="Arial"/>
-          <w:color w:val="000000"/>
-          <w:sz w:val="22"/>
-          <w:szCs w:val="22"/>
+          <w:rFonts w:ascii="Arial" w:hAnsi="Arial" w:cs="Arial" w:hint="eastAsia"/>
+          <w:color w:val="000000"/>
+          <w:sz w:val="20"/>
+          <w:szCs w:val="20"/>
         </w:rPr>
       </w:pPr>
     </w:p>
@@ -788,10 +1038,39 @@
         <w:rPr>
           <w:rFonts w:ascii="Arial" w:hAnsi="Arial" w:cs="Arial"/>
           <w:color w:val="000000"/>
-          <w:sz w:val="22"/>
-          <w:szCs w:val="22"/>
-        </w:rPr>
-      </w:pPr>
+          <w:sz w:val="20"/>
+          <w:szCs w:val="20"/>
+        </w:rPr>
+      </w:pPr>
+      <w:r>
+        <w:rPr>
+          <w:rFonts w:ascii="Arial" w:hAnsi="Arial" w:cs="Arial"/>
+          <w:color w:val="000000"/>
+          <w:sz w:val="20"/>
+          <w:szCs w:val="20"/>
+        </w:rPr>
+        <w:t xml:space="preserve">Finally, we get sample w by multivariate normal between the calculated w and </w:t>
+      </w:r>
+      <w:proofErr w:type="spellStart"/>
+      <w:r>
+        <w:rPr>
+          <w:rFonts w:ascii="Arial" w:hAnsi="Arial" w:cs="Arial"/>
+          <w:color w:val="000000"/>
+          <w:sz w:val="20"/>
+          <w:szCs w:val="20"/>
+        </w:rPr>
+        <w:t>cov</w:t>
+      </w:r>
+      <w:proofErr w:type="spellEnd"/>
+      <w:r>
+        <w:rPr>
+          <w:rFonts w:ascii="Arial" w:hAnsi="Arial" w:cs="Arial"/>
+          <w:color w:val="000000"/>
+          <w:sz w:val="20"/>
+          <w:szCs w:val="20"/>
+        </w:rPr>
+        <w:t>{w}. Multiple the test data set with sample w to get the test result.</w:t>
+      </w:r>
     </w:p>
     <w:p>
       <w:pPr>
@@ -799,7 +1078,7 @@
         <w:spacing w:before="0" w:beforeAutospacing="0" w:after="0" w:afterAutospacing="0"/>
         <w:jc w:val="both"/>
         <w:rPr>
-          <w:rFonts w:ascii="Arial" w:hAnsi="Arial" w:cs="Arial"/>
+          <w:rFonts w:ascii="Arial" w:hAnsi="Arial" w:cs="Arial" w:hint="eastAsia"/>
           <w:color w:val="000000"/>
           <w:sz w:val="22"/>
           <w:szCs w:val="22"/>
@@ -813,6 +1092,8 @@
         <w:jc w:val="both"/>
         <w:rPr>
           <w:rFonts w:ascii="Arial" w:hAnsi="Arial" w:cs="Arial"/>
+          <w:b/>
+          <w:bCs/>
           <w:color w:val="000000"/>
           <w:sz w:val="22"/>
           <w:szCs w:val="22"/>
@@ -820,32 +1101,25 @@
       </w:pPr>
       <w:r>
         <w:rPr>
-          <w:rFonts w:ascii="Arial" w:hAnsi="Arial" w:cs="Arial"/>
+          <w:rFonts w:ascii="Arial" w:hAnsi="Arial" w:cs="Arial" w:hint="eastAsia"/>
+          <w:b/>
+          <w:bCs/>
           <w:color w:val="000000"/>
           <w:sz w:val="22"/>
           <w:szCs w:val="22"/>
         </w:rPr>
-        <w:t xml:space="preserve">Finally, we get sample w by multivariate normal between the calculated w and </w:t>
-      </w:r>
-      <w:proofErr w:type="spellStart"/>
-      <w:r>
-        <w:rPr>
-          <w:rFonts w:ascii="Arial" w:hAnsi="Arial" w:cs="Arial"/>
+        <w:t>Q</w:t>
+      </w:r>
+      <w:r>
+        <w:rPr>
+          <w:rFonts w:ascii="Arial" w:hAnsi="Arial" w:cs="Arial"/>
+          <w:b/>
+          <w:bCs/>
           <w:color w:val="000000"/>
           <w:sz w:val="22"/>
           <w:szCs w:val="22"/>
         </w:rPr>
-        <w:t>cov</w:t>
-      </w:r>
-      <w:proofErr w:type="spellEnd"/>
-      <w:r>
-        <w:rPr>
-          <w:rFonts w:ascii="Arial" w:hAnsi="Arial" w:cs="Arial"/>
-          <w:color w:val="000000"/>
-          <w:sz w:val="22"/>
-          <w:szCs w:val="22"/>
-        </w:rPr>
-        <w:t>{w}. Multiple the test data set with sample w to get the test result.</w:t>
+        <w:t xml:space="preserve">uestion 2 </w:t>
       </w:r>
     </w:p>
     <w:p>
@@ -855,6 +1129,8 @@
         <w:jc w:val="both"/>
         <w:rPr>
           <w:rFonts w:ascii="Arial" w:hAnsi="Arial" w:cs="Arial"/>
+          <w:b/>
+          <w:bCs/>
           <w:color w:val="000000"/>
           <w:sz w:val="22"/>
           <w:szCs w:val="22"/>
@@ -868,136 +1144,6 @@
         <w:jc w:val="both"/>
         <w:rPr>
           <w:rFonts w:ascii="Arial" w:hAnsi="Arial" w:cs="Arial"/>
-          <w:color w:val="000000"/>
-          <w:sz w:val="22"/>
-          <w:szCs w:val="22"/>
-        </w:rPr>
-      </w:pPr>
-    </w:p>
-    <w:p>
-      <w:pPr>
-        <w:pStyle w:val="NormalWeb"/>
-        <w:spacing w:before="0" w:beforeAutospacing="0" w:after="0" w:afterAutospacing="0"/>
-        <w:jc w:val="both"/>
-        <w:rPr>
-          <w:rFonts w:ascii="Arial" w:hAnsi="Arial" w:cs="Arial" w:hint="eastAsia"/>
-          <w:color w:val="000000"/>
-          <w:sz w:val="22"/>
-          <w:szCs w:val="22"/>
-        </w:rPr>
-      </w:pPr>
-    </w:p>
-    <w:p>
-      <w:pPr>
-        <w:pStyle w:val="NormalWeb"/>
-        <w:spacing w:before="0" w:beforeAutospacing="0" w:after="0" w:afterAutospacing="0"/>
-        <w:jc w:val="both"/>
-        <w:rPr>
-          <w:rFonts w:ascii="Arial" w:hAnsi="Arial" w:cs="Arial"/>
-          <w:color w:val="000000"/>
-          <w:sz w:val="22"/>
-          <w:szCs w:val="22"/>
-        </w:rPr>
-      </w:pPr>
-    </w:p>
-    <w:p>
-      <w:pPr>
-        <w:pStyle w:val="NormalWeb"/>
-        <w:spacing w:before="0" w:beforeAutospacing="0" w:after="0" w:afterAutospacing="0"/>
-        <w:jc w:val="both"/>
-        <w:rPr>
-          <w:rFonts w:ascii="Arial" w:hAnsi="Arial" w:cs="Arial"/>
-          <w:color w:val="000000"/>
-          <w:sz w:val="22"/>
-          <w:szCs w:val="22"/>
-        </w:rPr>
-      </w:pPr>
-    </w:p>
-    <w:p>
-      <w:pPr>
-        <w:pStyle w:val="NormalWeb"/>
-        <w:spacing w:before="0" w:beforeAutospacing="0" w:after="0" w:afterAutospacing="0"/>
-        <w:jc w:val="both"/>
-        <w:rPr>
-          <w:rFonts w:ascii="Arial" w:hAnsi="Arial" w:cs="Arial"/>
-          <w:color w:val="000000"/>
-          <w:sz w:val="22"/>
-          <w:szCs w:val="22"/>
-        </w:rPr>
-      </w:pPr>
-    </w:p>
-    <w:p>
-      <w:pPr>
-        <w:pStyle w:val="NormalWeb"/>
-        <w:spacing w:before="0" w:beforeAutospacing="0" w:after="0" w:afterAutospacing="0"/>
-        <w:jc w:val="both"/>
-        <w:rPr>
-          <w:rFonts w:ascii="Arial" w:hAnsi="Arial" w:cs="Arial"/>
-          <w:color w:val="000000"/>
-          <w:sz w:val="22"/>
-          <w:szCs w:val="22"/>
-        </w:rPr>
-      </w:pPr>
-    </w:p>
-    <w:p>
-      <w:pPr>
-        <w:pStyle w:val="NormalWeb"/>
-        <w:spacing w:before="0" w:beforeAutospacing="0" w:after="0" w:afterAutospacing="0"/>
-        <w:jc w:val="both"/>
-        <w:rPr>
-          <w:rFonts w:ascii="Arial" w:hAnsi="Arial" w:cs="Arial"/>
-          <w:color w:val="000000"/>
-          <w:sz w:val="22"/>
-          <w:szCs w:val="22"/>
-        </w:rPr>
-      </w:pPr>
-    </w:p>
-    <w:p>
-      <w:pPr>
-        <w:pStyle w:val="NormalWeb"/>
-        <w:spacing w:before="0" w:beforeAutospacing="0" w:after="0" w:afterAutospacing="0"/>
-        <w:jc w:val="both"/>
-        <w:rPr>
-          <w:rFonts w:ascii="Arial" w:hAnsi="Arial" w:cs="Arial"/>
-          <w:color w:val="000000"/>
-          <w:sz w:val="22"/>
-          <w:szCs w:val="22"/>
-        </w:rPr>
-      </w:pPr>
-    </w:p>
-    <w:p>
-      <w:pPr>
-        <w:pStyle w:val="NormalWeb"/>
-        <w:spacing w:before="0" w:beforeAutospacing="0" w:after="0" w:afterAutospacing="0"/>
-        <w:jc w:val="both"/>
-        <w:rPr>
-          <w:rFonts w:ascii="Arial" w:hAnsi="Arial" w:cs="Arial"/>
-          <w:color w:val="000000"/>
-          <w:sz w:val="22"/>
-          <w:szCs w:val="22"/>
-        </w:rPr>
-      </w:pPr>
-    </w:p>
-    <w:p>
-      <w:pPr>
-        <w:pStyle w:val="NormalWeb"/>
-        <w:spacing w:before="0" w:beforeAutospacing="0" w:after="0" w:afterAutospacing="0"/>
-        <w:jc w:val="both"/>
-        <w:rPr>
-          <w:rFonts w:ascii="Arial" w:hAnsi="Arial" w:cs="Arial" w:hint="eastAsia"/>
-          <w:color w:val="000000"/>
-          <w:sz w:val="22"/>
-          <w:szCs w:val="22"/>
-        </w:rPr>
-      </w:pPr>
-    </w:p>
-    <w:p>
-      <w:pPr>
-        <w:pStyle w:val="NormalWeb"/>
-        <w:spacing w:before="0" w:beforeAutospacing="0" w:after="0" w:afterAutospacing="0"/>
-        <w:jc w:val="both"/>
-        <w:rPr>
-          <w:rFonts w:ascii="Arial" w:hAnsi="Arial" w:cs="Arial"/>
           <w:b/>
           <w:bCs/>
           <w:color w:val="000000"/>
@@ -1007,15 +1153,14 @@
       </w:pPr>
       <w:r>
         <w:rPr>
-          <w:rFonts w:ascii="Arial" w:hAnsi="Arial" w:cs="Arial" w:hint="eastAsia"/>
+          <w:rFonts w:ascii="Arial" w:hAnsi="Arial" w:cs="Arial"/>
           <w:b/>
           <w:bCs/>
           <w:color w:val="000000"/>
           <w:sz w:val="22"/>
           <w:szCs w:val="22"/>
         </w:rPr>
-        <w:lastRenderedPageBreak/>
-        <w:t>Q</w:t>
+        <w:t> What is your experiment setup for training these methods</w:t>
       </w:r>
       <w:r>
         <w:rPr>
@@ -1026,14 +1171,9 @@
           <w:sz w:val="22"/>
           <w:szCs w:val="22"/>
         </w:rPr>
-        <w:t xml:space="preserve">uestion 2 </w:t>
-      </w:r>
-    </w:p>
-    <w:p>
-      <w:pPr>
-        <w:pStyle w:val="NormalWeb"/>
-        <w:spacing w:before="0" w:beforeAutospacing="0" w:after="0" w:afterAutospacing="0"/>
-        <w:jc w:val="both"/>
+        <w:t>?</w:t>
+      </w:r>
+      <w:r>
         <w:rPr>
           <w:rFonts w:ascii="Arial" w:hAnsi="Arial" w:cs="Arial"/>
           <w:b/>
@@ -1042,111 +1182,178 @@
           <w:sz w:val="22"/>
           <w:szCs w:val="22"/>
         </w:rPr>
-      </w:pPr>
-    </w:p>
-    <w:p>
-      <w:pPr>
-        <w:pStyle w:val="NormalWeb"/>
-        <w:spacing w:before="0" w:beforeAutospacing="0" w:after="0" w:afterAutospacing="0"/>
-        <w:jc w:val="both"/>
-        <w:rPr>
-          <w:rFonts w:ascii="Arial" w:hAnsi="Arial" w:cs="Arial"/>
+        <w:t xml:space="preserve"> </w:t>
+      </w:r>
+    </w:p>
+    <w:p>
+      <w:pPr>
+        <w:rPr>
           <w:b/>
           <w:bCs/>
-          <w:color w:val="000000"/>
-          <w:sz w:val="22"/>
-          <w:szCs w:val="22"/>
-        </w:rPr>
-      </w:pPr>
-      <w:r>
-        <w:rPr>
-          <w:rFonts w:ascii="Arial" w:hAnsi="Arial" w:cs="Arial"/>
+        </w:rPr>
+      </w:pPr>
+    </w:p>
+    <w:p>
+      <w:pPr>
+        <w:rPr>
           <w:b/>
           <w:bCs/>
-          <w:color w:val="000000"/>
-          <w:sz w:val="22"/>
-          <w:szCs w:val="22"/>
-        </w:rPr>
-        <w:t> What is your experiment setup for training these methods</w:t>
-      </w:r>
-      <w:r>
-        <w:rPr>
-          <w:rFonts w:ascii="Arial" w:hAnsi="Arial" w:cs="Arial"/>
+        </w:rPr>
+      </w:pPr>
+      <w:r>
+        <w:rPr>
           <w:b/>
           <w:bCs/>
-          <w:color w:val="000000"/>
-          <w:sz w:val="22"/>
-          <w:szCs w:val="22"/>
-        </w:rPr>
-        <w:t>?</w:t>
-      </w:r>
-      <w:r>
-        <w:rPr>
-          <w:rFonts w:ascii="Arial" w:hAnsi="Arial" w:cs="Arial"/>
+        </w:rPr>
+        <w:t>Bayesian Linear Regression</w:t>
+      </w:r>
+    </w:p>
+    <w:p>
+      <w:pPr>
+        <w:rPr>
           <w:b/>
           <w:bCs/>
-          <w:color w:val="000000"/>
-          <w:sz w:val="22"/>
-          <w:szCs w:val="22"/>
+        </w:rPr>
+      </w:pPr>
+    </w:p>
+    <w:p>
+      <w:pPr>
+        <w:rPr>
+          <w:rFonts w:ascii="Arial" w:eastAsia="SimSun" w:hAnsi="Arial" w:cs="Arial"/>
+          <w:color w:val="000000"/>
+          <w:kern w:val="0"/>
+          <w:sz w:val="20"/>
+          <w:szCs w:val="20"/>
+        </w:rPr>
+      </w:pPr>
+      <w:r>
+        <w:rPr>
+          <w:rFonts w:ascii="Arial" w:eastAsia="SimSun" w:hAnsi="Arial" w:cs="Arial"/>
+          <w:color w:val="000000"/>
+          <w:kern w:val="0"/>
+          <w:sz w:val="20"/>
+          <w:szCs w:val="20"/>
+        </w:rPr>
+        <w:t>1.</w:t>
+      </w:r>
+      <w:r>
+        <w:rPr>
+          <w:rFonts w:ascii="Arial" w:eastAsia="SimSun" w:hAnsi="Arial" w:cs="Arial"/>
+          <w:color w:val="000000"/>
+          <w:kern w:val="0"/>
+          <w:sz w:val="20"/>
+          <w:szCs w:val="20"/>
         </w:rPr>
         <w:t xml:space="preserve"> </w:t>
       </w:r>
-    </w:p>
-    <w:p>
-      <w:pPr>
-        <w:rPr>
-          <w:b/>
-          <w:bCs/>
-        </w:rPr>
-      </w:pPr>
-    </w:p>
-    <w:p>
-      <w:pPr>
-        <w:rPr>
-          <w:b/>
-          <w:bCs/>
-        </w:rPr>
-      </w:pPr>
-      <w:r>
-        <w:rPr>
-          <w:b/>
-          <w:bCs/>
-        </w:rPr>
-        <w:t>Bayesian Linear Regression</w:t>
-      </w:r>
-    </w:p>
-    <w:p>
-      <w:pPr>
-        <w:rPr>
-          <w:b/>
-          <w:bCs/>
-        </w:rPr>
-      </w:pPr>
-    </w:p>
-    <w:p>
-      <w:pPr>
-        <w:rPr>
-          <w:rFonts w:ascii="Arial" w:eastAsia="SimSun" w:hAnsi="Arial" w:cs="Arial"/>
-          <w:color w:val="000000"/>
-          <w:kern w:val="0"/>
-          <w:sz w:val="22"/>
-        </w:rPr>
-      </w:pPr>
-      <w:r>
-        <w:rPr>
-          <w:rFonts w:ascii="Arial" w:eastAsia="SimSun" w:hAnsi="Arial" w:cs="Arial"/>
-          <w:color w:val="000000"/>
-          <w:kern w:val="0"/>
-          <w:sz w:val="22"/>
-        </w:rPr>
-        <w:t>1.</w:t>
-      </w:r>
-      <w:r>
-        <w:rPr>
-          <w:rFonts w:ascii="Arial" w:eastAsia="SimSun" w:hAnsi="Arial" w:cs="Arial"/>
-          <w:color w:val="000000"/>
-          <w:kern w:val="0"/>
-          <w:sz w:val="22"/>
+      <w:r>
+        <w:rPr>
+          <w:rFonts w:ascii="Arial" w:eastAsia="SimSun" w:hAnsi="Arial" w:cs="Arial"/>
+          <w:color w:val="000000"/>
+          <w:kern w:val="0"/>
+          <w:sz w:val="20"/>
+          <w:szCs w:val="20"/>
+        </w:rPr>
+        <w:t>S</w:t>
+      </w:r>
+      <w:r>
+        <w:rPr>
+          <w:rFonts w:ascii="Arial" w:eastAsia="SimSun" w:hAnsi="Arial" w:cs="Arial"/>
+          <w:color w:val="000000"/>
+          <w:kern w:val="0"/>
+          <w:sz w:val="20"/>
+          <w:szCs w:val="20"/>
+        </w:rPr>
+        <w:t>plit</w:t>
+      </w:r>
+      <w:r>
+        <w:rPr>
+          <w:rFonts w:ascii="Arial" w:eastAsia="SimSun" w:hAnsi="Arial" w:cs="Arial"/>
+          <w:color w:val="000000"/>
+          <w:kern w:val="0"/>
+          <w:sz w:val="20"/>
+          <w:szCs w:val="20"/>
+        </w:rPr>
+        <w:t xml:space="preserve"> the </w:t>
+      </w:r>
+      <w:r>
+        <w:rPr>
+          <w:rFonts w:ascii="Arial" w:eastAsia="SimSun" w:hAnsi="Arial" w:cs="Arial"/>
+          <w:color w:val="000000"/>
+          <w:kern w:val="0"/>
+          <w:sz w:val="20"/>
+          <w:szCs w:val="20"/>
+        </w:rPr>
+        <w:t xml:space="preserve">dataset into six parts by its features ---- Cache memory size, </w:t>
+      </w:r>
+      <w:r>
+        <w:rPr>
+          <w:rFonts w:ascii="Arial" w:eastAsia="SimSun" w:hAnsi="Arial" w:cs="Arial"/>
+          <w:color w:val="000000"/>
+          <w:kern w:val="0"/>
+          <w:sz w:val="20"/>
+          <w:szCs w:val="20"/>
+        </w:rPr>
+        <w:t xml:space="preserve">the </w:t>
+      </w:r>
+      <w:r>
+        <w:rPr>
+          <w:rFonts w:ascii="Arial" w:eastAsia="SimSun" w:hAnsi="Arial" w:cs="Arial"/>
+          <w:color w:val="000000"/>
+          <w:kern w:val="0"/>
+          <w:sz w:val="20"/>
+          <w:szCs w:val="20"/>
+        </w:rPr>
+        <w:t xml:space="preserve">minimum and </w:t>
+      </w:r>
+      <w:r>
+        <w:rPr>
+          <w:rFonts w:ascii="Arial" w:eastAsia="SimSun" w:hAnsi="Arial" w:cs="Arial"/>
+          <w:color w:val="000000"/>
+          <w:kern w:val="0"/>
+          <w:sz w:val="20"/>
+          <w:szCs w:val="20"/>
+        </w:rPr>
+        <w:t xml:space="preserve">the </w:t>
+      </w:r>
+      <w:r>
+        <w:rPr>
+          <w:rFonts w:ascii="Arial" w:eastAsia="SimSun" w:hAnsi="Arial" w:cs="Arial"/>
+          <w:color w:val="000000"/>
+          <w:kern w:val="0"/>
+          <w:sz w:val="20"/>
+          <w:szCs w:val="20"/>
+        </w:rPr>
+        <w:t>maximum number of I/O channels, machine cycle time, and minimum and maximum main memory. Each of them is a (168,1) list.</w:t>
+      </w:r>
+    </w:p>
+    <w:p>
+      <w:pPr>
+        <w:rPr>
+          <w:rFonts w:ascii="Arial" w:eastAsia="SimSun" w:hAnsi="Arial" w:cs="Arial"/>
+          <w:color w:val="000000"/>
+          <w:kern w:val="0"/>
+          <w:sz w:val="20"/>
+          <w:szCs w:val="20"/>
+        </w:rPr>
+      </w:pPr>
+      <w:r>
+        <w:rPr>
+          <w:rFonts w:ascii="Arial" w:eastAsia="SimSun" w:hAnsi="Arial" w:cs="Arial"/>
+          <w:color w:val="000000"/>
+          <w:kern w:val="0"/>
+          <w:sz w:val="20"/>
+          <w:szCs w:val="20"/>
+        </w:rPr>
+        <w:t>2.</w:t>
+      </w:r>
+      <w:r>
+        <w:rPr>
+          <w:rFonts w:ascii="Arial" w:eastAsia="SimSun" w:hAnsi="Arial" w:cs="Arial"/>
+          <w:color w:val="000000"/>
+          <w:kern w:val="0"/>
+          <w:sz w:val="20"/>
+          <w:szCs w:val="20"/>
         </w:rPr>
         <w:t xml:space="preserve"> </w:t>
       </w:r>
@@ -1155,366 +1362,170 @@
           <w:rFonts w:ascii="Arial" w:eastAsia="SimSun" w:hAnsi="Arial" w:cs="Arial"/>
           <w:color w:val="000000"/>
           <w:kern w:val="0"/>
-          <w:sz w:val="22"/>
-        </w:rPr>
-        <w:t>S</w:t>
-      </w:r>
-      <w:r>
-        <w:rPr>
-          <w:rFonts w:ascii="Arial" w:eastAsia="SimSun" w:hAnsi="Arial" w:cs="Arial"/>
-          <w:color w:val="000000"/>
-          <w:kern w:val="0"/>
-          <w:sz w:val="22"/>
-        </w:rPr>
-        <w:t>plit</w:t>
-      </w:r>
-      <w:r>
-        <w:rPr>
-          <w:rFonts w:ascii="Arial" w:eastAsia="SimSun" w:hAnsi="Arial" w:cs="Arial"/>
-          <w:color w:val="000000"/>
-          <w:kern w:val="0"/>
-          <w:sz w:val="22"/>
-        </w:rPr>
-        <w:t xml:space="preserve"> the </w:t>
-      </w:r>
-      <w:r>
-        <w:rPr>
-          <w:rFonts w:ascii="Arial" w:eastAsia="SimSun" w:hAnsi="Arial" w:cs="Arial"/>
-          <w:color w:val="000000"/>
-          <w:kern w:val="0"/>
-          <w:sz w:val="22"/>
-        </w:rPr>
-        <w:t xml:space="preserve">dataset into six parts by its features ---- Cache memory size, </w:t>
-      </w:r>
-      <w:r>
-        <w:rPr>
-          <w:rFonts w:ascii="Arial" w:eastAsia="SimSun" w:hAnsi="Arial" w:cs="Arial"/>
-          <w:color w:val="000000"/>
-          <w:kern w:val="0"/>
-          <w:sz w:val="22"/>
-        </w:rPr>
-        <w:t xml:space="preserve">the </w:t>
-      </w:r>
-      <w:r>
-        <w:rPr>
-          <w:rFonts w:ascii="Arial" w:eastAsia="SimSun" w:hAnsi="Arial" w:cs="Arial"/>
-          <w:color w:val="000000"/>
-          <w:kern w:val="0"/>
-          <w:sz w:val="22"/>
-        </w:rPr>
-        <w:t xml:space="preserve">minimum and </w:t>
-      </w:r>
-      <w:r>
-        <w:rPr>
-          <w:rFonts w:ascii="Arial" w:eastAsia="SimSun" w:hAnsi="Arial" w:cs="Arial"/>
-          <w:color w:val="000000"/>
-          <w:kern w:val="0"/>
-          <w:sz w:val="22"/>
-        </w:rPr>
-        <w:t xml:space="preserve">the </w:t>
-      </w:r>
-      <w:r>
-        <w:rPr>
-          <w:rFonts w:ascii="Arial" w:eastAsia="SimSun" w:hAnsi="Arial" w:cs="Arial"/>
-          <w:color w:val="000000"/>
-          <w:kern w:val="0"/>
-          <w:sz w:val="22"/>
-        </w:rPr>
-        <w:t>maximum number of I/O channels, machine cycle time, and minimum and maximum main memory. Each of them is a (168,1) list.</w:t>
-      </w:r>
-    </w:p>
-    <w:p>
-      <w:pPr>
-        <w:rPr>
-          <w:rFonts w:ascii="Arial" w:eastAsia="SimSun" w:hAnsi="Arial" w:cs="Arial"/>
-          <w:color w:val="000000"/>
-          <w:kern w:val="0"/>
-          <w:sz w:val="22"/>
-        </w:rPr>
-      </w:pPr>
-      <w:r>
-        <w:rPr>
-          <w:rFonts w:ascii="Arial" w:eastAsia="SimSun" w:hAnsi="Arial" w:cs="Arial"/>
-          <w:color w:val="000000"/>
-          <w:kern w:val="0"/>
-          <w:sz w:val="22"/>
-        </w:rPr>
-        <w:t>2.</w:t>
-      </w:r>
-      <w:r>
-        <w:rPr>
-          <w:rFonts w:ascii="Arial" w:eastAsia="SimSun" w:hAnsi="Arial" w:cs="Arial"/>
-          <w:color w:val="000000"/>
-          <w:kern w:val="0"/>
-          <w:sz w:val="22"/>
+          <w:sz w:val="20"/>
+          <w:szCs w:val="20"/>
+        </w:rPr>
+        <w:t>D</w:t>
+      </w:r>
+      <w:r>
+        <w:rPr>
+          <w:rFonts w:ascii="Arial" w:eastAsia="SimSun" w:hAnsi="Arial" w:cs="Arial"/>
+          <w:color w:val="000000"/>
+          <w:kern w:val="0"/>
+          <w:sz w:val="20"/>
+          <w:szCs w:val="20"/>
+        </w:rPr>
+        <w:t>efine a Gaussian prior over </w:t>
+      </w:r>
+      <w:r>
+        <w:rPr>
+          <w:rFonts w:ascii="Cambria Math" w:eastAsia="SimSun" w:hAnsi="Cambria Math" w:cs="Cambria Math"/>
+          <w:color w:val="000000"/>
+          <w:kern w:val="0"/>
+          <w:sz w:val="20"/>
+          <w:szCs w:val="20"/>
+        </w:rPr>
+        <w:t>𝐰</w:t>
+      </w:r>
+      <w:r>
+        <w:rPr>
+          <w:rFonts w:ascii="Arial" w:eastAsia="SimSun" w:hAnsi="Arial" w:cs="Arial"/>
+          <w:color w:val="000000"/>
+          <w:kern w:val="0"/>
+          <w:sz w:val="20"/>
+          <w:szCs w:val="20"/>
+        </w:rPr>
+        <w:t>, with mean 0</w:t>
+      </w:r>
+      <w:r>
+        <w:rPr>
+          <w:rFonts w:ascii="Arial" w:eastAsia="SimSun" w:hAnsi="Arial" w:cs="Arial"/>
+          <w:color w:val="000000"/>
+          <w:kern w:val="0"/>
+          <w:sz w:val="20"/>
+          <w:szCs w:val="20"/>
+        </w:rPr>
+        <w:t xml:space="preserve">, a </w:t>
+      </w:r>
+      <w:r>
+        <w:rPr>
+          <w:rFonts w:ascii="Arial" w:eastAsia="SimSun" w:hAnsi="Arial" w:cs="Arial"/>
+          <w:color w:val="000000"/>
+          <w:kern w:val="0"/>
+          <w:sz w:val="20"/>
+          <w:szCs w:val="20"/>
+        </w:rPr>
+        <w:t>(2,2) covariance matrix</w:t>
+      </w:r>
+      <w:r>
+        <w:rPr>
+          <w:rFonts w:ascii="Arial" w:eastAsia="SimSun" w:hAnsi="Arial" w:cs="Arial"/>
+          <w:color w:val="000000"/>
+          <w:kern w:val="0"/>
+          <w:sz w:val="20"/>
+          <w:szCs w:val="20"/>
+        </w:rPr>
+        <w:t>,</w:t>
+      </w:r>
+      <w:r>
+        <w:rPr>
+          <w:rFonts w:ascii="Arial" w:eastAsia="SimSun" w:hAnsi="Arial" w:cs="Arial"/>
+          <w:color w:val="000000"/>
+          <w:kern w:val="0"/>
+          <w:sz w:val="20"/>
+          <w:szCs w:val="20"/>
+        </w:rPr>
+        <w:t xml:space="preserve"> and the </w:t>
+      </w:r>
+      <w:r>
+        <w:rPr>
+          <w:rFonts w:ascii="Arial" w:eastAsia="SimSun" w:hAnsi="Arial" w:cs="Arial"/>
+          <w:color w:val="000000"/>
+          <w:kern w:val="0"/>
+          <w:sz w:val="20"/>
+          <w:szCs w:val="20"/>
+        </w:rPr>
+        <w:t>fix</w:t>
+      </w:r>
+      <w:r>
+        <w:rPr>
+          <w:rFonts w:ascii="Arial" w:eastAsia="SimSun" w:hAnsi="Arial" w:cs="Arial"/>
+          <w:color w:val="000000"/>
+          <w:kern w:val="0"/>
+          <w:sz w:val="20"/>
+          <w:szCs w:val="20"/>
+        </w:rPr>
+        <w:t>ed</w:t>
+      </w:r>
+      <w:r>
+        <w:rPr>
+          <w:rFonts w:ascii="Arial" w:eastAsia="SimSun" w:hAnsi="Arial" w:cs="Arial"/>
+          <w:color w:val="000000"/>
+          <w:kern w:val="0"/>
+          <w:sz w:val="20"/>
+          <w:szCs w:val="20"/>
+        </w:rPr>
+        <w:t> </w:t>
+      </w:r>
+      <w:r>
+        <w:rPr>
+          <w:rFonts w:ascii="Cambria Math" w:eastAsia="SimSun" w:hAnsi="Cambria Math" w:cs="Cambria Math"/>
+          <w:color w:val="000000"/>
+          <w:kern w:val="0"/>
+          <w:sz w:val="20"/>
+          <w:szCs w:val="20"/>
+        </w:rPr>
+        <w:t>𝜎</w:t>
+      </w:r>
+      <w:r>
+        <w:rPr>
+          <w:rFonts w:ascii="Arial" w:eastAsia="SimSun" w:hAnsi="Arial" w:cs="Arial"/>
+          <w:color w:val="000000"/>
+          <w:kern w:val="0"/>
+          <w:sz w:val="20"/>
+          <w:szCs w:val="20"/>
+        </w:rPr>
+        <w:t>2=2.</w:t>
+      </w:r>
+      <w:r>
+        <w:rPr>
+          <w:rFonts w:ascii="Arial" w:eastAsia="SimSun" w:hAnsi="Arial" w:cs="Arial"/>
+          <w:color w:val="000000"/>
+          <w:kern w:val="0"/>
+          <w:sz w:val="20"/>
+          <w:szCs w:val="20"/>
         </w:rPr>
         <w:t xml:space="preserve"> </w:t>
       </w:r>
-      <w:r>
-        <w:rPr>
-          <w:rFonts w:ascii="Arial" w:eastAsia="SimSun" w:hAnsi="Arial" w:cs="Arial"/>
-          <w:color w:val="000000"/>
-          <w:kern w:val="0"/>
-          <w:sz w:val="22"/>
-        </w:rPr>
-        <w:t>D</w:t>
-      </w:r>
-      <w:r>
-        <w:rPr>
-          <w:rFonts w:ascii="Arial" w:eastAsia="SimSun" w:hAnsi="Arial" w:cs="Arial"/>
-          <w:color w:val="000000"/>
-          <w:kern w:val="0"/>
-          <w:sz w:val="22"/>
-        </w:rPr>
-        <w:t>efine a Gaussian prior over </w:t>
-      </w:r>
-      <w:r>
-        <w:rPr>
-          <w:rFonts w:ascii="Cambria Math" w:eastAsia="SimSun" w:hAnsi="Cambria Math" w:cs="Cambria Math"/>
-          <w:color w:val="000000"/>
-          <w:kern w:val="0"/>
-          <w:sz w:val="22"/>
-        </w:rPr>
-        <w:t>𝐰</w:t>
-      </w:r>
-      <w:r>
-        <w:rPr>
-          <w:rFonts w:ascii="Arial" w:eastAsia="SimSun" w:hAnsi="Arial" w:cs="Arial"/>
-          <w:color w:val="000000"/>
-          <w:kern w:val="0"/>
-          <w:sz w:val="22"/>
-        </w:rPr>
-        <w:t>, with mean </w:t>
-      </w:r>
-      <w:r>
-        <w:rPr>
-          <w:rFonts w:ascii="Arial" w:eastAsia="SimSun" w:hAnsi="Arial" w:cs="Arial"/>
-          <w:color w:val="000000"/>
-          <w:kern w:val="0"/>
-          <w:sz w:val="22"/>
-        </w:rPr>
-        <w:t>0</w:t>
-      </w:r>
-      <w:r>
-        <w:rPr>
-          <w:rFonts w:ascii="Arial" w:eastAsia="SimSun" w:hAnsi="Arial" w:cs="Arial"/>
-          <w:color w:val="000000"/>
-          <w:kern w:val="0"/>
-          <w:sz w:val="22"/>
-        </w:rPr>
-        <w:t xml:space="preserve">, a </w:t>
-      </w:r>
-      <w:r>
-        <w:rPr>
-          <w:rFonts w:ascii="Arial" w:eastAsia="SimSun" w:hAnsi="Arial" w:cs="Arial"/>
-          <w:color w:val="000000"/>
-          <w:kern w:val="0"/>
-          <w:sz w:val="22"/>
-        </w:rPr>
-        <w:t>(2,2) covariance </w:t>
-      </w:r>
-      <w:r>
-        <w:rPr>
-          <w:rFonts w:ascii="Arial" w:eastAsia="SimSun" w:hAnsi="Arial" w:cs="Arial"/>
-          <w:color w:val="000000"/>
-          <w:kern w:val="0"/>
-          <w:sz w:val="22"/>
-        </w:rPr>
-        <w:t>matrix</w:t>
-      </w:r>
-      <w:r>
-        <w:rPr>
-          <w:rFonts w:ascii="Arial" w:eastAsia="SimSun" w:hAnsi="Arial" w:cs="Arial"/>
-          <w:color w:val="000000"/>
-          <w:kern w:val="0"/>
-          <w:sz w:val="22"/>
-        </w:rPr>
-        <w:t>,</w:t>
-      </w:r>
-      <w:r>
-        <w:rPr>
-          <w:rFonts w:ascii="Arial" w:eastAsia="SimSun" w:hAnsi="Arial" w:cs="Arial"/>
-          <w:color w:val="000000"/>
-          <w:kern w:val="0"/>
-          <w:sz w:val="22"/>
-        </w:rPr>
-        <w:t xml:space="preserve"> and the </w:t>
-      </w:r>
-      <w:r>
-        <w:rPr>
-          <w:rFonts w:ascii="Arial" w:eastAsia="SimSun" w:hAnsi="Arial" w:cs="Arial"/>
-          <w:color w:val="000000"/>
-          <w:kern w:val="0"/>
-          <w:sz w:val="22"/>
-        </w:rPr>
-        <w:t>fix</w:t>
-      </w:r>
-      <w:r>
-        <w:rPr>
-          <w:rFonts w:ascii="Arial" w:eastAsia="SimSun" w:hAnsi="Arial" w:cs="Arial"/>
-          <w:color w:val="000000"/>
-          <w:kern w:val="0"/>
-          <w:sz w:val="22"/>
-        </w:rPr>
-        <w:t>ed</w:t>
-      </w:r>
-      <w:r>
-        <w:rPr>
-          <w:rFonts w:ascii="Arial" w:eastAsia="SimSun" w:hAnsi="Arial" w:cs="Arial"/>
-          <w:color w:val="000000"/>
-          <w:kern w:val="0"/>
-          <w:sz w:val="22"/>
-        </w:rPr>
-        <w:t> </w:t>
-      </w:r>
-      <w:r>
-        <w:rPr>
-          <w:rFonts w:ascii="Cambria Math" w:eastAsia="SimSun" w:hAnsi="Cambria Math" w:cs="Cambria Math"/>
-          <w:color w:val="000000"/>
-          <w:kern w:val="0"/>
-          <w:sz w:val="22"/>
-        </w:rPr>
-        <w:t>𝜎</w:t>
-      </w:r>
-      <w:r>
-        <w:rPr>
-          <w:rFonts w:ascii="Arial" w:eastAsia="SimSun" w:hAnsi="Arial" w:cs="Arial"/>
-          <w:color w:val="000000"/>
-          <w:kern w:val="0"/>
-          <w:sz w:val="22"/>
-        </w:rPr>
-        <w:t>2=2</w:t>
-      </w:r>
-      <w:r>
-        <w:rPr>
-          <w:rFonts w:ascii="Arial" w:eastAsia="SimSun" w:hAnsi="Arial" w:cs="Arial"/>
-          <w:color w:val="000000"/>
-          <w:kern w:val="0"/>
-          <w:sz w:val="22"/>
-        </w:rPr>
-        <w:t>.</w:t>
-      </w:r>
-      <w:r>
-        <w:rPr>
-          <w:rFonts w:ascii="Arial" w:eastAsia="SimSun" w:hAnsi="Arial" w:cs="Arial"/>
-          <w:color w:val="000000"/>
-          <w:kern w:val="0"/>
-          <w:sz w:val="22"/>
-        </w:rPr>
-        <w:t xml:space="preserve"> </w:t>
-      </w:r>
-    </w:p>
-    <w:p>
-      <w:pPr>
-        <w:rPr>
-          <w:rFonts w:ascii="Arial" w:eastAsia="SimSun" w:hAnsi="Arial" w:cs="Arial"/>
-          <w:color w:val="000000"/>
-          <w:kern w:val="0"/>
-          <w:sz w:val="22"/>
-        </w:rPr>
-      </w:pPr>
-      <w:r>
-        <w:rPr>
-          <w:rFonts w:ascii="Arial" w:eastAsia="SimSun" w:hAnsi="Arial" w:cs="Arial"/>
-          <w:color w:val="000000"/>
-          <w:kern w:val="0"/>
-          <w:sz w:val="22"/>
-        </w:rPr>
-        <w:t>3. U</w:t>
-      </w:r>
-      <w:r>
-        <w:rPr>
-          <w:rFonts w:ascii="Arial" w:eastAsia="SimSun" w:hAnsi="Arial" w:cs="Arial"/>
-          <w:color w:val="000000"/>
-          <w:kern w:val="0"/>
-          <w:sz w:val="22"/>
-        </w:rPr>
-        <w:t>sing</w:t>
-      </w:r>
-      <w:r>
-        <w:rPr>
-          <w:rFonts w:ascii="Arial" w:eastAsia="SimSun" w:hAnsi="Arial" w:cs="Arial"/>
-          <w:color w:val="000000"/>
-          <w:kern w:val="0"/>
-          <w:sz w:val="22"/>
-        </w:rPr>
-        <w:t> NumPy’s multivariate normal to generate samples from a multivariate Gaussian</w:t>
-      </w:r>
-      <w:r>
-        <w:rPr>
-          <w:rFonts w:ascii="Arial" w:eastAsia="SimSun" w:hAnsi="Arial" w:cs="Arial"/>
-          <w:color w:val="000000"/>
-          <w:kern w:val="0"/>
-          <w:sz w:val="22"/>
-        </w:rPr>
-        <w:t xml:space="preserve"> and </w:t>
-      </w:r>
-      <w:r>
-        <w:rPr>
-          <w:rFonts w:ascii="Arial" w:eastAsia="SimSun" w:hAnsi="Arial" w:cs="Arial"/>
-          <w:color w:val="000000"/>
-          <w:kern w:val="0"/>
-          <w:sz w:val="22"/>
-        </w:rPr>
-        <w:t>sampling some </w:t>
-      </w:r>
-      <w:r>
-        <w:rPr>
-          <w:rFonts w:ascii="Cambria Math" w:eastAsia="SimSun" w:hAnsi="Cambria Math" w:cs="Cambria Math"/>
-          <w:color w:val="000000"/>
-          <w:kern w:val="0"/>
-          <w:sz w:val="22"/>
-        </w:rPr>
-        <w:t>𝐰</w:t>
-      </w:r>
-      <w:r>
-        <w:rPr>
-          <w:rFonts w:ascii="Arial" w:eastAsia="SimSun" w:hAnsi="Arial" w:cs="Arial"/>
-          <w:color w:val="000000"/>
-          <w:kern w:val="0"/>
-          <w:sz w:val="22"/>
-        </w:rPr>
-        <w:t> vectors and plotting the models with all features.</w:t>
-      </w:r>
-      <w:r>
-        <w:rPr>
-          <w:rFonts w:ascii="Arial" w:eastAsia="SimSun" w:hAnsi="Arial" w:cs="Arial"/>
-          <w:color w:val="000000"/>
-          <w:kern w:val="0"/>
-          <w:sz w:val="22"/>
-        </w:rPr>
-        <w:t xml:space="preserve"> </w:t>
-      </w:r>
-    </w:p>
-    <w:p>
-      <w:pPr>
-        <w:rPr>
-          <w:rFonts w:ascii="Arial" w:eastAsia="SimSun" w:hAnsi="Arial" w:cs="Arial"/>
-          <w:color w:val="000000"/>
-          <w:kern w:val="0"/>
-          <w:sz w:val="22"/>
-        </w:rPr>
-      </w:pPr>
-      <w:r>
-        <w:rPr>
-          <w:rFonts w:ascii="Arial" w:eastAsia="SimSun" w:hAnsi="Arial" w:cs="Arial"/>
-          <w:color w:val="000000"/>
-          <w:kern w:val="0"/>
-          <w:sz w:val="22"/>
-        </w:rPr>
+    </w:p>
+    <w:p>
+      <w:pPr>
+        <w:rPr>
+          <w:rFonts w:ascii="Arial" w:eastAsia="SimSun" w:hAnsi="Arial" w:cs="Arial"/>
+          <w:color w:val="000000"/>
+          <w:kern w:val="0"/>
+          <w:sz w:val="20"/>
+          <w:szCs w:val="20"/>
+        </w:rPr>
+      </w:pPr>
+      <w:r>
+        <w:rPr>
+          <w:noProof/>
+        </w:rPr>
+        <w:lastRenderedPageBreak/>
         <w:drawing>
-          <wp:anchor distT="0" distB="0" distL="114300" distR="114300" simplePos="0" relativeHeight="251666432" behindDoc="0" locked="0" layoutInCell="1" allowOverlap="1" wp14:anchorId="5271005A" wp14:editId="53D5AF4E">
+          <wp:anchor distT="0" distB="0" distL="114300" distR="114300" simplePos="0" relativeHeight="251667456" behindDoc="0" locked="0" layoutInCell="1" allowOverlap="1" wp14:anchorId="44A21F4D" wp14:editId="1E44DE99">
             <wp:simplePos x="0" y="0"/>
-            <wp:positionH relativeFrom="column">
-              <wp:posOffset>923925</wp:posOffset>
+            <wp:positionH relativeFrom="margin">
+              <wp:align>center</wp:align>
             </wp:positionH>
             <wp:positionV relativeFrom="paragraph">
-              <wp:posOffset>866775</wp:posOffset>
+              <wp:posOffset>422936</wp:posOffset>
             </wp:positionV>
-            <wp:extent cx="3048000" cy="1997710"/>
-            <wp:effectExtent l="0" t="0" r="0" b="2540"/>
+            <wp:extent cx="2008505" cy="1294765"/>
+            <wp:effectExtent l="0" t="0" r="0" b="635"/>
             <wp:wrapTopAndBottom/>
-            <wp:docPr id="20" name="Picture 20"/>
+            <wp:docPr id="21" name="Picture 21"/>
             <wp:cNvGraphicFramePr>
               <a:graphicFrameLocks xmlns:a="http://schemas.openxmlformats.org/drawingml/2006/main" noChangeAspect="1"/>
             </wp:cNvGraphicFramePr>
@@ -1540,7 +1551,7 @@
                   <pic:spPr>
                     <a:xfrm>
                       <a:off x="0" y="0"/>
-                      <a:ext cx="3048000" cy="1997710"/>
+                      <a:ext cx="2008505" cy="1294765"/>
                     </a:xfrm>
                     <a:prstGeom prst="rect">
                       <a:avLst/>
@@ -1563,135 +1574,94 @@
           <w:rFonts w:ascii="Arial" w:eastAsia="SimSun" w:hAnsi="Arial" w:cs="Arial"/>
           <w:color w:val="000000"/>
           <w:kern w:val="0"/>
-          <w:sz w:val="22"/>
-        </w:rPr>
-        <w:t>4.</w:t>
-      </w:r>
-      <w:r>
-        <w:rPr>
-          <w:rFonts w:ascii="Arial" w:eastAsia="SimSun" w:hAnsi="Arial" w:cs="Arial"/>
-          <w:color w:val="000000"/>
-          <w:kern w:val="0"/>
-          <w:sz w:val="22"/>
+          <w:sz w:val="20"/>
+          <w:szCs w:val="20"/>
+        </w:rPr>
+        <w:t>3. U</w:t>
+      </w:r>
+      <w:r>
+        <w:rPr>
+          <w:rFonts w:ascii="Arial" w:eastAsia="SimSun" w:hAnsi="Arial" w:cs="Arial"/>
+          <w:color w:val="000000"/>
+          <w:kern w:val="0"/>
+          <w:sz w:val="20"/>
+          <w:szCs w:val="20"/>
+        </w:rPr>
+        <w:t xml:space="preserve">sing NumPy’s multivariate normal to generate samples from a multivariate Gaussian and </w:t>
+      </w:r>
+      <w:r>
+        <w:rPr>
+          <w:rFonts w:ascii="Arial" w:eastAsia="SimSun" w:hAnsi="Arial" w:cs="Arial"/>
+          <w:color w:val="000000"/>
+          <w:kern w:val="0"/>
+          <w:sz w:val="20"/>
+          <w:szCs w:val="20"/>
+        </w:rPr>
+        <w:t>sampling some </w:t>
+      </w:r>
+      <w:r>
+        <w:rPr>
+          <w:rFonts w:ascii="Cambria Math" w:eastAsia="SimSun" w:hAnsi="Cambria Math" w:cs="Cambria Math"/>
+          <w:color w:val="000000"/>
+          <w:kern w:val="0"/>
+          <w:sz w:val="20"/>
+          <w:szCs w:val="20"/>
+        </w:rPr>
+        <w:t>𝐰</w:t>
+      </w:r>
+      <w:r>
+        <w:rPr>
+          <w:rFonts w:ascii="Arial" w:eastAsia="SimSun" w:hAnsi="Arial" w:cs="Arial"/>
+          <w:color w:val="000000"/>
+          <w:kern w:val="0"/>
+          <w:sz w:val="20"/>
+          <w:szCs w:val="20"/>
+        </w:rPr>
+        <w:t> vectors and plotting the models with all features.</w:t>
+      </w:r>
+      <w:r>
+        <w:rPr>
+          <w:rFonts w:ascii="Arial" w:eastAsia="SimSun" w:hAnsi="Arial" w:cs="Arial"/>
+          <w:color w:val="000000"/>
+          <w:kern w:val="0"/>
+          <w:sz w:val="20"/>
+          <w:szCs w:val="20"/>
         </w:rPr>
         <w:t xml:space="preserve"> </w:t>
       </w:r>
-      <w:r>
-        <w:rPr>
-          <w:rFonts w:ascii="Arial" w:eastAsia="SimSun" w:hAnsi="Arial" w:cs="Arial"/>
-          <w:color w:val="000000"/>
-          <w:kern w:val="0"/>
-          <w:sz w:val="22"/>
-        </w:rPr>
-        <w:t>W</w:t>
-      </w:r>
-      <w:r>
-        <w:rPr>
-          <w:rFonts w:ascii="Arial" w:eastAsia="SimSun" w:hAnsi="Arial" w:cs="Arial"/>
-          <w:color w:val="000000"/>
-          <w:kern w:val="0"/>
-          <w:sz w:val="22"/>
-        </w:rPr>
-        <w:t>rite functions to construct polynomial design matrix, and compute posterior mean and covariance where </w:t>
-      </w:r>
-      <w:r>
-        <w:rPr>
-          <w:rFonts w:ascii="Cambria Math" w:eastAsia="SimSun" w:hAnsi="Cambria Math" w:cs="Cambria Math"/>
-          <w:color w:val="000000"/>
-          <w:kern w:val="0"/>
-          <w:sz w:val="22"/>
-        </w:rPr>
-        <w:t>𝐒</w:t>
-      </w:r>
-      <w:r>
-        <w:rPr>
-          <w:rFonts w:ascii="Arial" w:eastAsia="SimSun" w:hAnsi="Arial" w:cs="Arial"/>
-          <w:color w:val="000000"/>
-          <w:kern w:val="0"/>
-          <w:sz w:val="22"/>
-        </w:rPr>
-        <w:t> is the covariance matrix of the prior </w:t>
-      </w:r>
-      <w:r>
-        <w:rPr>
-          <w:rFonts w:ascii="Cambria Math" w:eastAsia="SimSun" w:hAnsi="Cambria Math" w:cs="Cambria Math"/>
-          <w:color w:val="000000"/>
-          <w:kern w:val="0"/>
-          <w:sz w:val="22"/>
-        </w:rPr>
-        <w:t>𝑝</w:t>
-      </w:r>
-      <w:r>
-        <w:rPr>
-          <w:rFonts w:ascii="Arial" w:eastAsia="SimSun" w:hAnsi="Arial" w:cs="Arial"/>
-          <w:color w:val="000000"/>
-          <w:kern w:val="0"/>
-          <w:sz w:val="22"/>
-        </w:rPr>
-        <w:t>(</w:t>
-      </w:r>
-      <w:r>
-        <w:rPr>
-          <w:rFonts w:ascii="Cambria Math" w:eastAsia="SimSun" w:hAnsi="Cambria Math" w:cs="Cambria Math"/>
-          <w:color w:val="000000"/>
-          <w:kern w:val="0"/>
-          <w:sz w:val="22"/>
-        </w:rPr>
-        <w:t>𝐰</w:t>
-      </w:r>
-      <w:r>
-        <w:rPr>
-          <w:rFonts w:ascii="Arial" w:eastAsia="SimSun" w:hAnsi="Arial" w:cs="Arial"/>
-          <w:color w:val="000000"/>
-          <w:kern w:val="0"/>
-          <w:sz w:val="22"/>
-        </w:rPr>
-        <w:t>)</w:t>
-      </w:r>
-      <w:r>
-        <w:rPr>
-          <w:rFonts w:ascii="Arial" w:eastAsia="SimSun" w:hAnsi="Arial" w:cs="Arial"/>
-          <w:color w:val="000000"/>
-          <w:kern w:val="0"/>
-          <w:sz w:val="22"/>
-        </w:rPr>
-        <w:t xml:space="preserve">. Since there are 6 features, we add each polynomial dataset and compute the expected result sequentially. </w:t>
-      </w:r>
-    </w:p>
-    <w:p>
-      <w:pPr>
-        <w:rPr>
-          <w:rFonts w:ascii="Arial" w:eastAsia="SimSun" w:hAnsi="Arial" w:cs="Arial"/>
-          <w:kern w:val="0"/>
-          <w:sz w:val="22"/>
-        </w:rPr>
-      </w:pPr>
-    </w:p>
-    <w:p>
-      <w:pPr>
-        <w:rPr>
-          <w:rFonts w:ascii="Arial" w:eastAsia="SimSun" w:hAnsi="Arial" w:cs="Arial"/>
-          <w:kern w:val="0"/>
-          <w:sz w:val="22"/>
-        </w:rPr>
-      </w:pPr>
-      <w:r>
-        <w:rPr>
+    </w:p>
+    <w:p>
+      <w:pPr>
+        <w:rPr>
+          <w:rFonts w:ascii="Arial" w:eastAsia="SimSun" w:hAnsi="Arial" w:cs="Arial"/>
+          <w:color w:val="000000"/>
+          <w:kern w:val="0"/>
+          <w:sz w:val="20"/>
+          <w:szCs w:val="20"/>
+        </w:rPr>
+      </w:pPr>
+      <w:r>
+        <w:rPr>
+          <w:rFonts w:ascii="Arial" w:eastAsia="SimSun" w:hAnsi="Arial" w:cs="Arial"/>
           <w:noProof/>
+          <w:color w:val="000000"/>
+          <w:kern w:val="0"/>
+          <w:sz w:val="20"/>
+          <w:szCs w:val="20"/>
         </w:rPr>
         <w:drawing>
-          <wp:anchor distT="0" distB="0" distL="114300" distR="114300" simplePos="0" relativeHeight="251667456" behindDoc="0" locked="0" layoutInCell="1" allowOverlap="1" wp14:anchorId="44A21F4D" wp14:editId="1B4D55E5">
+          <wp:anchor distT="0" distB="0" distL="114300" distR="114300" simplePos="0" relativeHeight="251666432" behindDoc="0" locked="0" layoutInCell="1" allowOverlap="1" wp14:anchorId="5271005A" wp14:editId="4D9022DF">
             <wp:simplePos x="0" y="0"/>
-            <wp:positionH relativeFrom="column">
-              <wp:posOffset>969778</wp:posOffset>
+            <wp:positionH relativeFrom="margin">
+              <wp:align>center</wp:align>
             </wp:positionH>
             <wp:positionV relativeFrom="paragraph">
-              <wp:posOffset>471731</wp:posOffset>
+              <wp:posOffset>723620</wp:posOffset>
             </wp:positionV>
-            <wp:extent cx="3117850" cy="2009775"/>
-            <wp:effectExtent l="0" t="0" r="6350" b="9525"/>
+            <wp:extent cx="2120265" cy="1389380"/>
+            <wp:effectExtent l="0" t="0" r="0" b="1270"/>
             <wp:wrapTopAndBottom/>
-            <wp:docPr id="21" name="Picture 21"/>
+            <wp:docPr id="20" name="Picture 20"/>
             <wp:cNvGraphicFramePr>
               <a:graphicFrameLocks xmlns:a="http://schemas.openxmlformats.org/drawingml/2006/main" noChangeAspect="1"/>
             </wp:cNvGraphicFramePr>
@@ -1717,7 +1687,7 @@
                   <pic:spPr>
                     <a:xfrm>
                       <a:off x="0" y="0"/>
-                      <a:ext cx="3117850" cy="2009775"/>
+                      <a:ext cx="2120265" cy="1389380"/>
                     </a:xfrm>
                     <a:prstGeom prst="rect">
                       <a:avLst/>
@@ -1738,6 +1708,134 @@
       <w:r>
         <w:rPr>
           <w:rFonts w:ascii="Arial" w:eastAsia="SimSun" w:hAnsi="Arial" w:cs="Arial"/>
+          <w:color w:val="000000"/>
+          <w:kern w:val="0"/>
+          <w:sz w:val="20"/>
+          <w:szCs w:val="20"/>
+        </w:rPr>
+        <w:t>4.</w:t>
+      </w:r>
+      <w:r>
+        <w:rPr>
+          <w:rFonts w:ascii="Arial" w:eastAsia="SimSun" w:hAnsi="Arial" w:cs="Arial"/>
+          <w:color w:val="000000"/>
+          <w:kern w:val="0"/>
+          <w:sz w:val="20"/>
+          <w:szCs w:val="20"/>
+        </w:rPr>
+        <w:t xml:space="preserve"> </w:t>
+      </w:r>
+      <w:r>
+        <w:rPr>
+          <w:rFonts w:ascii="Arial" w:eastAsia="SimSun" w:hAnsi="Arial" w:cs="Arial"/>
+          <w:color w:val="000000"/>
+          <w:kern w:val="0"/>
+          <w:sz w:val="20"/>
+          <w:szCs w:val="20"/>
+        </w:rPr>
+        <w:t>W</w:t>
+      </w:r>
+      <w:r>
+        <w:rPr>
+          <w:rFonts w:ascii="Arial" w:eastAsia="SimSun" w:hAnsi="Arial" w:cs="Arial"/>
+          <w:color w:val="000000"/>
+          <w:kern w:val="0"/>
+          <w:sz w:val="20"/>
+          <w:szCs w:val="20"/>
+        </w:rPr>
+        <w:t>rite functions to construct polynomial design matrix, and compute posterior mean and covariance where </w:t>
+      </w:r>
+      <w:r>
+        <w:rPr>
+          <w:rFonts w:ascii="Cambria Math" w:eastAsia="SimSun" w:hAnsi="Cambria Math" w:cs="Cambria Math"/>
+          <w:color w:val="000000"/>
+          <w:kern w:val="0"/>
+          <w:sz w:val="20"/>
+          <w:szCs w:val="20"/>
+        </w:rPr>
+        <w:t>𝐒</w:t>
+      </w:r>
+      <w:r>
+        <w:rPr>
+          <w:rFonts w:ascii="Arial" w:eastAsia="SimSun" w:hAnsi="Arial" w:cs="Arial"/>
+          <w:color w:val="000000"/>
+          <w:kern w:val="0"/>
+          <w:sz w:val="20"/>
+          <w:szCs w:val="20"/>
+        </w:rPr>
+        <w:t> is the covariance matrix of the prior </w:t>
+      </w:r>
+      <w:r>
+        <w:rPr>
+          <w:rFonts w:ascii="Cambria Math" w:eastAsia="SimSun" w:hAnsi="Cambria Math" w:cs="Cambria Math"/>
+          <w:color w:val="000000"/>
+          <w:kern w:val="0"/>
+          <w:sz w:val="20"/>
+          <w:szCs w:val="20"/>
+        </w:rPr>
+        <w:t>𝑝</w:t>
+      </w:r>
+      <w:r>
+        <w:rPr>
+          <w:rFonts w:ascii="Arial" w:eastAsia="SimSun" w:hAnsi="Arial" w:cs="Arial"/>
+          <w:color w:val="000000"/>
+          <w:kern w:val="0"/>
+          <w:sz w:val="20"/>
+          <w:szCs w:val="20"/>
+        </w:rPr>
+        <w:t>(</w:t>
+      </w:r>
+      <w:r>
+        <w:rPr>
+          <w:rFonts w:ascii="Cambria Math" w:eastAsia="SimSun" w:hAnsi="Cambria Math" w:cs="Cambria Math"/>
+          <w:color w:val="000000"/>
+          <w:kern w:val="0"/>
+          <w:sz w:val="20"/>
+          <w:szCs w:val="20"/>
+        </w:rPr>
+        <w:t>𝐰</w:t>
+      </w:r>
+      <w:r>
+        <w:rPr>
+          <w:rFonts w:ascii="Arial" w:eastAsia="SimSun" w:hAnsi="Arial" w:cs="Arial"/>
+          <w:color w:val="000000"/>
+          <w:kern w:val="0"/>
+          <w:sz w:val="20"/>
+          <w:szCs w:val="20"/>
+        </w:rPr>
+        <w:t>)</w:t>
+      </w:r>
+      <w:r>
+        <w:rPr>
+          <w:rFonts w:ascii="Arial" w:eastAsia="SimSun" w:hAnsi="Arial" w:cs="Arial"/>
+          <w:color w:val="000000"/>
+          <w:kern w:val="0"/>
+          <w:sz w:val="20"/>
+          <w:szCs w:val="20"/>
+        </w:rPr>
+        <w:t xml:space="preserve">. Since there are 6 features, we add each polynomial dataset and compute the expected result sequentially. </w:t>
+      </w:r>
+    </w:p>
+    <w:p>
+      <w:pPr>
+        <w:rPr>
+          <w:rFonts w:ascii="Arial" w:eastAsia="SimSun" w:hAnsi="Arial" w:cs="Arial"/>
+          <w:kern w:val="0"/>
+          <w:sz w:val="22"/>
+        </w:rPr>
+      </w:pPr>
+    </w:p>
+    <w:p>
+      <w:pPr>
+        <w:rPr>
+          <w:rFonts w:ascii="Arial" w:eastAsia="SimSun" w:hAnsi="Arial" w:cs="Arial"/>
+          <w:kern w:val="0"/>
+          <w:sz w:val="22"/>
+        </w:rPr>
+      </w:pPr>
+      <w:r>
+        <w:rPr>
+          <w:rFonts w:ascii="Arial" w:eastAsia="SimSun" w:hAnsi="Arial" w:cs="Arial"/>
           <w:kern w:val="0"/>
           <w:sz w:val="22"/>
         </w:rPr>
@@ -1897,7 +1995,6 @@
           <w:b/>
           <w:bCs/>
         </w:rPr>
-        <w:lastRenderedPageBreak/>
         <w:t>Maximum Likelihood Regression</w:t>
       </w:r>
     </w:p>
@@ -1905,13 +2002,17 @@
       <w:pPr>
         <w:pStyle w:val="NormalWeb"/>
         <w:spacing w:before="240" w:beforeAutospacing="0" w:after="240" w:afterAutospacing="0"/>
-      </w:pPr>
-      <w:r>
-        <w:rPr>
-          <w:rFonts w:ascii="Arial" w:hAnsi="Arial" w:cs="Arial"/>
-          <w:color w:val="000000"/>
-          <w:sz w:val="22"/>
-          <w:szCs w:val="22"/>
+        <w:rPr>
+          <w:sz w:val="20"/>
+          <w:szCs w:val="20"/>
+        </w:rPr>
+      </w:pPr>
+      <w:r>
+        <w:rPr>
+          <w:rFonts w:ascii="Arial" w:hAnsi="Arial" w:cs="Arial"/>
+          <w:color w:val="000000"/>
+          <w:sz w:val="20"/>
+          <w:szCs w:val="20"/>
         </w:rPr>
         <w:t>1. Split the dataset into six parts by its features ---- Cache memory size, the minimum and the maximum number of I/O channels, machine cycle time, and minimum and maximum main memory. Each of them is a (168,1) list.</w:t>
       </w:r>
@@ -1920,13 +2021,17 @@
       <w:pPr>
         <w:pStyle w:val="NormalWeb"/>
         <w:spacing w:before="240" w:beforeAutospacing="0" w:after="240" w:afterAutospacing="0"/>
-      </w:pPr>
-      <w:r>
-        <w:rPr>
-          <w:rFonts w:ascii="Arial" w:hAnsi="Arial" w:cs="Arial"/>
-          <w:color w:val="000000"/>
-          <w:sz w:val="22"/>
-          <w:szCs w:val="22"/>
+        <w:rPr>
+          <w:sz w:val="20"/>
+          <w:szCs w:val="20"/>
+        </w:rPr>
+      </w:pPr>
+      <w:r>
+        <w:rPr>
+          <w:rFonts w:ascii="Arial" w:hAnsi="Arial" w:cs="Arial"/>
+          <w:color w:val="000000"/>
+          <w:sz w:val="20"/>
+          <w:szCs w:val="20"/>
         </w:rPr>
         <w:t>2. Write a function to compute the log of gaussian pdf, maximum likelihood estimate of w, maximum likelihood estimate of sigma square, and construct the polynomial design matrix</w:t>
       </w:r>
@@ -1937,46 +2042,28 @@
         <w:spacing w:before="240" w:beforeAutospacing="0" w:after="240" w:afterAutospacing="0"/>
         <w:rPr>
           <w:rFonts w:hint="eastAsia"/>
-        </w:rPr>
-      </w:pPr>
-      <w:r>
-        <w:rPr>
-          <w:rFonts w:ascii="Arial" w:hAnsi="Arial" w:cs="Arial"/>
-          <w:color w:val="000000"/>
-          <w:sz w:val="22"/>
-          <w:szCs w:val="22"/>
-        </w:rPr>
-        <w:t>3. Test the joint likelihood against the adding of features to check the influence of each feature. Loop over all features, use the maximum likelihood estimate of w and maximum likelihood estimate of sigma square to compute the log-joint likelihood at the maximum likelihood estimates. The plot lost between adding features.</w:t>
-      </w:r>
-    </w:p>
-    <w:p>
-      <w:pPr>
-        <w:rPr>
-          <w:rFonts w:ascii="Arial" w:eastAsia="SimSun" w:hAnsi="Arial" w:cs="Arial" w:hint="eastAsia"/>
-          <w:color w:val="000000"/>
-          <w:kern w:val="0"/>
-          <w:sz w:val="22"/>
-        </w:rPr>
-      </w:pPr>
-      <w:r>
-        <w:rPr>
-          <w:rFonts w:ascii="Arial" w:eastAsia="SimSun" w:hAnsi="Arial" w:cs="Arial"/>
+          <w:sz w:val="20"/>
+          <w:szCs w:val="20"/>
+        </w:rPr>
+      </w:pPr>
+      <w:r>
+        <w:rPr>
+          <w:rFonts w:ascii="Arial" w:hAnsi="Arial" w:cs="Arial"/>
           <w:noProof/>
           <w:color w:val="000000"/>
-          <w:kern w:val="0"/>
           <w:sz w:val="22"/>
         </w:rPr>
         <w:drawing>
-          <wp:anchor distT="0" distB="0" distL="114300" distR="114300" simplePos="0" relativeHeight="251668480" behindDoc="0" locked="0" layoutInCell="1" allowOverlap="1" wp14:anchorId="45A01DF0" wp14:editId="6756B548">
+          <wp:anchor distT="0" distB="0" distL="114300" distR="114300" simplePos="0" relativeHeight="251668480" behindDoc="0" locked="0" layoutInCell="1" allowOverlap="1" wp14:anchorId="45A01DF0" wp14:editId="632EE490">
             <wp:simplePos x="0" y="0"/>
-            <wp:positionH relativeFrom="column">
-              <wp:posOffset>854710</wp:posOffset>
+            <wp:positionH relativeFrom="margin">
+              <wp:align>center</wp:align>
             </wp:positionH>
             <wp:positionV relativeFrom="paragraph">
-              <wp:posOffset>194310</wp:posOffset>
+              <wp:posOffset>1026821</wp:posOffset>
             </wp:positionV>
-            <wp:extent cx="3134995" cy="2000250"/>
-            <wp:effectExtent l="0" t="0" r="8255" b="0"/>
+            <wp:extent cx="2479675" cy="1581785"/>
+            <wp:effectExtent l="0" t="0" r="0" b="0"/>
             <wp:wrapTopAndBottom/>
             <wp:docPr id="22" name="Picture 22"/>
             <wp:cNvGraphicFramePr>
@@ -2004,7 +2091,7 @@
                   <pic:spPr>
                     <a:xfrm>
                       <a:off x="0" y="0"/>
-                      <a:ext cx="3134995" cy="2000250"/>
+                      <a:ext cx="2479675" cy="1581785"/>
                     </a:xfrm>
                     <a:prstGeom prst="rect">
                       <a:avLst/>
@@ -2022,8 +2109,16 @@
           </wp:anchor>
         </w:drawing>
       </w:r>
-    </w:p>
-    <w:p/>
+      <w:r>
+        <w:rPr>
+          <w:rFonts w:ascii="Arial" w:hAnsi="Arial" w:cs="Arial"/>
+          <w:color w:val="000000"/>
+          <w:sz w:val="20"/>
+          <w:szCs w:val="20"/>
+        </w:rPr>
+        <w:t>3. Test the joint likelihood against the adding of features to check the influence of each feature. Loop over all features, use the maximum likelihood estimate of w and maximum likelihood estimate of sigma square to compute the log-joint likelihood at the maximum likelihood estimates. The plot lost between adding features.</w:t>
+      </w:r>
+    </w:p>
     <w:p>
       <w:pPr>
         <w:rPr>
@@ -2041,6 +2136,7 @@
           <w:kern w:val="0"/>
           <w:sz w:val="22"/>
         </w:rPr>
+        <w:lastRenderedPageBreak/>
         <w:drawing>
           <wp:anchor distT="0" distB="0" distL="114300" distR="114300" simplePos="0" relativeHeight="251676672" behindDoc="0" locked="0" layoutInCell="1" allowOverlap="1" wp14:anchorId="5EF79CEF" wp14:editId="3111890B">
             <wp:simplePos x="0" y="0"/>
@@ -2492,7 +2588,6 @@
           <w:kern w:val="0"/>
           <w:sz w:val="22"/>
         </w:rPr>
-        <w:lastRenderedPageBreak/>
         <w:t>5.</w:t>
       </w:r>
       <w:r>
@@ -2568,10 +2663,13 @@
         </w:drawing>
       </w:r>
     </w:p>
-    <w:p/>
-    <w:p/>
-    <w:p/>
-    <w:p/>
+    <w:p>
+      <w:pPr>
+        <w:rPr>
+          <w:rFonts w:hint="eastAsia"/>
+        </w:rPr>
+      </w:pPr>
+    </w:p>
     <w:p>
       <w:r>
         <w:rPr>
@@ -2598,21 +2696,10 @@
         <w:t>hen the error bar looks fine, use w to generate test results from the test dataset.</w:t>
       </w:r>
     </w:p>
-    <w:p/>
-    <w:p/>
-    <w:p>
-      <w:pPr>
-        <w:rPr>
-          <w:rFonts w:ascii="Arial" w:hAnsi="Arial" w:cs="Arial"/>
-          <w:color w:val="000000"/>
-          <w:sz w:val="22"/>
-        </w:rPr>
-      </w:pPr>
-    </w:p>
-    <w:p>
-      <w:pPr>
-        <w:rPr>
-          <w:rFonts w:ascii="Arial" w:hAnsi="Arial" w:cs="Arial"/>
+    <w:p>
+      <w:pPr>
+        <w:rPr>
+          <w:rFonts w:ascii="Arial" w:hAnsi="Arial" w:cs="Arial" w:hint="eastAsia"/>
           <w:color w:val="000000"/>
           <w:sz w:val="22"/>
         </w:rPr>
@@ -2628,7 +2715,6 @@
         <w:t>How are you going to measure the performance of your regression algorithms?</w:t>
       </w:r>
     </w:p>
-    <w:p/>
     <w:p>
       <w:r>
         <w:rPr>
@@ -2693,18 +2779,14 @@
       </w:r>
     </w:p>
     <w:p/>
-    <w:p>
-      <w:pPr>
-        <w:rPr>
-          <w:rFonts w:hint="eastAsia"/>
-        </w:rPr>
-      </w:pPr>
-    </w:p>
+    <w:p/>
     <w:p>
       <w:pPr>
         <w:rPr>
           <w:rFonts w:ascii="Arial" w:hAnsi="Arial" w:cs="Arial"/>
           <w:color w:val="202124"/>
+          <w:sz w:val="20"/>
+          <w:szCs w:val="20"/>
           <w:shd w:val="clear" w:color="auto" w:fill="FFFFFF"/>
         </w:rPr>
       </w:pPr>
@@ -2712,6 +2794,8 @@
         <w:rPr>
           <w:rFonts w:ascii="Arial" w:hAnsi="Arial" w:cs="Arial" w:hint="eastAsia"/>
           <w:color w:val="202124"/>
+          <w:sz w:val="20"/>
+          <w:szCs w:val="20"/>
           <w:shd w:val="clear" w:color="auto" w:fill="FFFFFF"/>
         </w:rPr>
         <w:t>P</w:t>
@@ -2720,6 +2804,8 @@
         <w:rPr>
           <w:rFonts w:ascii="Arial" w:hAnsi="Arial" w:cs="Arial"/>
           <w:color w:val="202124"/>
+          <w:sz w:val="20"/>
+          <w:szCs w:val="20"/>
           <w:shd w:val="clear" w:color="auto" w:fill="FFFFFF"/>
         </w:rPr>
         <w:t xml:space="preserve">lotting the predicted values against the real value is the best way to measure the goodness of a regression model. </w:t>
@@ -2728,7 +2814,8 @@
         <w:rPr>
           <w:rFonts w:ascii="Arial" w:eastAsia="SimSun" w:hAnsi="Arial" w:cs="Arial"/>
           <w:kern w:val="0"/>
-          <w:sz w:val="22"/>
+          <w:sz w:val="20"/>
+          <w:szCs w:val="20"/>
         </w:rPr>
         <w:t xml:space="preserve">I use average squared loss, which measures the average error performed by the model in predicting the outcome for an observation. Mathematically, </w:t>
       </w:r>
@@ -2736,7 +2823,8 @@
         <w:rPr>
           <w:rFonts w:ascii="Arial" w:eastAsia="SimSun" w:hAnsi="Arial" w:cs="Arial"/>
           <w:kern w:val="0"/>
-          <w:sz w:val="22"/>
+          <w:sz w:val="20"/>
+          <w:szCs w:val="20"/>
         </w:rPr>
         <w:t>it</w:t>
       </w:r>
@@ -2744,7 +2832,8 @@
         <w:rPr>
           <w:rFonts w:ascii="Arial" w:eastAsia="SimSun" w:hAnsi="Arial" w:cs="Arial"/>
           <w:kern w:val="0"/>
-          <w:sz w:val="22"/>
+          <w:sz w:val="20"/>
+          <w:szCs w:val="20"/>
         </w:rPr>
         <w:t xml:space="preserve"> is the average squared difference between the observed actual </w:t>
       </w:r>
@@ -2752,7 +2841,8 @@
         <w:rPr>
           <w:rFonts w:ascii="Arial" w:eastAsia="SimSun" w:hAnsi="Arial" w:cs="Arial"/>
           <w:kern w:val="0"/>
-          <w:sz w:val="22"/>
+          <w:sz w:val="20"/>
+          <w:szCs w:val="20"/>
         </w:rPr>
         <w:t>outcome</w:t>
       </w:r>
@@ -2760,7 +2850,8 @@
         <w:rPr>
           <w:rFonts w:ascii="Arial" w:eastAsia="SimSun" w:hAnsi="Arial" w:cs="Arial"/>
           <w:kern w:val="0"/>
-          <w:sz w:val="22"/>
+          <w:sz w:val="20"/>
+          <w:szCs w:val="20"/>
         </w:rPr>
         <w:t xml:space="preserve"> values and the values predicted by the model. The lower the </w:t>
       </w:r>
@@ -2768,7 +2859,8 @@
         <w:rPr>
           <w:rFonts w:ascii="Arial" w:eastAsia="SimSun" w:hAnsi="Arial" w:cs="Arial"/>
           <w:kern w:val="0"/>
-          <w:sz w:val="22"/>
+          <w:sz w:val="20"/>
+          <w:szCs w:val="20"/>
         </w:rPr>
         <w:t>average squared loss reaches</w:t>
       </w:r>
@@ -2776,7 +2868,8 @@
         <w:rPr>
           <w:rFonts w:ascii="Arial" w:eastAsia="SimSun" w:hAnsi="Arial" w:cs="Arial"/>
           <w:kern w:val="0"/>
-          <w:sz w:val="22"/>
+          <w:sz w:val="20"/>
+          <w:szCs w:val="20"/>
         </w:rPr>
         <w:t>, the better the model</w:t>
       </w:r>
@@ -2784,7 +2877,8 @@
         <w:rPr>
           <w:rFonts w:ascii="Arial" w:eastAsia="SimSun" w:hAnsi="Arial" w:cs="Arial"/>
           <w:kern w:val="0"/>
-          <w:sz w:val="22"/>
+          <w:sz w:val="20"/>
+          <w:szCs w:val="20"/>
         </w:rPr>
         <w:t xml:space="preserve"> accuracy will get</w:t>
       </w:r>
@@ -2792,7 +2886,8 @@
         <w:rPr>
           <w:rFonts w:ascii="Arial" w:eastAsia="SimSun" w:hAnsi="Arial" w:cs="Arial"/>
           <w:kern w:val="0"/>
-          <w:sz w:val="22"/>
+          <w:sz w:val="20"/>
+          <w:szCs w:val="20"/>
         </w:rPr>
         <w:t>.</w:t>
       </w:r>
@@ -2802,14 +2897,16 @@
         <w:rPr>
           <w:rFonts w:ascii="Arial" w:eastAsia="SimSun" w:hAnsi="Arial" w:cs="Arial"/>
           <w:kern w:val="0"/>
-          <w:sz w:val="22"/>
+          <w:sz w:val="20"/>
+          <w:szCs w:val="20"/>
         </w:rPr>
       </w:pPr>
       <w:r>
         <w:rPr>
           <w:rFonts w:ascii="Arial" w:eastAsia="SimSun" w:hAnsi="Arial" w:cs="Arial" w:hint="eastAsia"/>
           <w:kern w:val="0"/>
-          <w:sz w:val="22"/>
+          <w:sz w:val="20"/>
+          <w:szCs w:val="20"/>
         </w:rPr>
         <w:t>A</w:t>
       </w:r>
@@ -2817,7 +2914,8 @@
         <w:rPr>
           <w:rFonts w:ascii="Arial" w:eastAsia="SimSun" w:hAnsi="Arial" w:cs="Arial"/>
           <w:kern w:val="0"/>
-          <w:sz w:val="22"/>
+          <w:sz w:val="20"/>
+          <w:szCs w:val="20"/>
         </w:rPr>
         <w:t>lternatively, we can test our test dataset on the Kaggle prediction. Somehow, it performs as a cross</w:t>
       </w:r>
@@ -2825,7 +2923,8 @@
         <w:rPr>
           <w:rFonts w:ascii="Arial" w:eastAsia="SimSun" w:hAnsi="Arial" w:cs="Arial"/>
           <w:kern w:val="0"/>
-          <w:sz w:val="22"/>
+          <w:sz w:val="20"/>
+          <w:szCs w:val="20"/>
         </w:rPr>
         <w:t>-</w:t>
       </w:r>
@@ -2833,7 +2932,8 @@
         <w:rPr>
           <w:rFonts w:ascii="Arial" w:eastAsia="SimSun" w:hAnsi="Arial" w:cs="Arial"/>
           <w:kern w:val="0"/>
-          <w:sz w:val="22"/>
+          <w:sz w:val="20"/>
+          <w:szCs w:val="20"/>
         </w:rPr>
         <w:t>validation way to check the general performance. However, it is not as explicit as the average squared loss.</w:t>
       </w:r>
@@ -2858,43 +2958,7 @@
     <w:p>
       <w:pPr>
         <w:rPr>
-          <w:rFonts w:ascii="Arial" w:eastAsia="SimSun" w:hAnsi="Arial" w:cs="Arial"/>
-          <w:kern w:val="0"/>
-          <w:sz w:val="22"/>
-        </w:rPr>
-      </w:pPr>
-    </w:p>
-    <w:p>
-      <w:pPr>
-        <w:rPr>
-          <w:rFonts w:ascii="Arial" w:eastAsia="SimSun" w:hAnsi="Arial" w:cs="Arial"/>
-          <w:kern w:val="0"/>
-          <w:sz w:val="22"/>
-        </w:rPr>
-      </w:pPr>
-    </w:p>
-    <w:p>
-      <w:pPr>
-        <w:rPr>
-          <w:rFonts w:ascii="Arial" w:eastAsia="SimSun" w:hAnsi="Arial" w:cs="Arial"/>
-          <w:kern w:val="0"/>
-          <w:sz w:val="22"/>
-        </w:rPr>
-      </w:pPr>
-    </w:p>
-    <w:p>
-      <w:pPr>
-        <w:rPr>
-          <w:rFonts w:ascii="Arial" w:eastAsia="SimSun" w:hAnsi="Arial" w:cs="Arial"/>
-          <w:kern w:val="0"/>
-          <w:sz w:val="22"/>
-        </w:rPr>
-      </w:pPr>
-    </w:p>
-    <w:p>
-      <w:pPr>
-        <w:rPr>
-          <w:rFonts w:ascii="Arial" w:eastAsia="SimSun" w:hAnsi="Arial" w:cs="Arial"/>
+          <w:rFonts w:ascii="Arial" w:eastAsia="SimSun" w:hAnsi="Arial" w:cs="Arial" w:hint="eastAsia"/>
           <w:kern w:val="0"/>
           <w:sz w:val="22"/>
         </w:rPr>
@@ -2918,7 +2982,6 @@
           <w:kern w:val="0"/>
           <w:sz w:val="22"/>
         </w:rPr>
-        <w:lastRenderedPageBreak/>
         <w:t>Question 3</w:t>
       </w:r>
     </w:p>
@@ -2978,15 +3041,16 @@
         <w:pStyle w:val="NormalWeb"/>
         <w:spacing w:before="240" w:beforeAutospacing="0" w:after="240" w:afterAutospacing="0"/>
         <w:rPr>
-          <w:rFonts w:hint="eastAsia"/>
+          <w:sz w:val="20"/>
+          <w:szCs w:val="20"/>
         </w:rPr>
       </w:pPr>
       <w:r>
         <w:rPr>
           <w:rFonts w:ascii="Arial" w:hAnsi="Arial" w:cs="Arial"/>
           <w:color w:val="202124"/>
-          <w:sz w:val="22"/>
-          <w:szCs w:val="22"/>
+          <w:sz w:val="20"/>
+          <w:szCs w:val="20"/>
           <w:shd w:val="clear" w:color="auto" w:fill="FFFFFF"/>
         </w:rPr>
         <w:t>In this section, I will adapt the average squared loss measurement onto the Bayesian Linear Regression Model and the Maximum Likelihood Regression Model.</w:t>
@@ -2996,10 +3060,16 @@
       <w:pPr>
         <w:pStyle w:val="NormalWeb"/>
         <w:spacing w:before="240" w:beforeAutospacing="0" w:after="240" w:afterAutospacing="0"/>
+        <w:rPr>
+          <w:sz w:val="20"/>
+          <w:szCs w:val="20"/>
+        </w:rPr>
       </w:pPr>
       <w:r>
         <w:rPr>
           <w:noProof/>
+          <w:sz w:val="20"/>
+          <w:szCs w:val="20"/>
         </w:rPr>
         <w:drawing>
           <wp:anchor distT="0" distB="0" distL="114300" distR="114300" simplePos="0" relativeHeight="251684864" behindDoc="0" locked="0" layoutInCell="1" allowOverlap="1" wp14:anchorId="4EBA557A" wp14:editId="1F22F6E1">
@@ -3060,6 +3130,8 @@
       <w:r>
         <w:rPr>
           <w:noProof/>
+          <w:sz w:val="20"/>
+          <w:szCs w:val="20"/>
         </w:rPr>
         <w:drawing>
           <wp:anchor distT="0" distB="0" distL="114300" distR="114300" simplePos="0" relativeHeight="251683840" behindDoc="0" locked="0" layoutInCell="1" allowOverlap="1" wp14:anchorId="36420052" wp14:editId="226E495D">
@@ -3122,8 +3194,8 @@
         <w:rPr>
           <w:rFonts w:ascii="Arial" w:hAnsi="Arial" w:cs="Arial"/>
           <w:color w:val="202124"/>
-          <w:sz w:val="22"/>
-          <w:szCs w:val="22"/>
+          <w:sz w:val="20"/>
+          <w:szCs w:val="20"/>
           <w:shd w:val="clear" w:color="auto" w:fill="FFFFFF"/>
         </w:rPr>
         <w:t>In order to</w:t>
@@ -3133,8 +3205,8 @@
         <w:rPr>
           <w:rFonts w:ascii="Arial" w:hAnsi="Arial" w:cs="Arial"/>
           <w:color w:val="202124"/>
-          <w:sz w:val="22"/>
-          <w:szCs w:val="22"/>
+          <w:sz w:val="20"/>
+          <w:szCs w:val="20"/>
           <w:shd w:val="clear" w:color="auto" w:fill="FFFFFF"/>
         </w:rPr>
         <w:t xml:space="preserve"> compare those two models in detail, I choose to construct polynomials on training data. For each constructed feature, I generate their model and use the original data in the generated model to calculate predict data. Finally, computing the loss between the actual train data and test data by average squared loss. The least result indicates the better performance this model may have.</w:t>
@@ -3143,7 +3215,7 @@
     <w:p>
       <w:pPr>
         <w:rPr>
-          <w:rFonts w:ascii="Arial" w:eastAsia="SimSun" w:hAnsi="Arial" w:cs="Arial" w:hint="eastAsia"/>
+          <w:rFonts w:ascii="Arial" w:eastAsia="SimSun" w:hAnsi="Arial" w:cs="Arial"/>
           <w:kern w:val="0"/>
           <w:sz w:val="22"/>
         </w:rPr>
@@ -3168,14 +3240,16 @@
         <w:rPr>
           <w:rFonts w:ascii="Arial" w:eastAsia="SimSun" w:hAnsi="Arial" w:cs="Arial"/>
           <w:kern w:val="0"/>
-          <w:sz w:val="22"/>
+          <w:sz w:val="20"/>
+          <w:szCs w:val="20"/>
         </w:rPr>
       </w:pPr>
       <w:r>
         <w:rPr>
           <w:rFonts w:ascii="Arial" w:hAnsi="Arial" w:cs="Arial"/>
           <w:color w:val="202124"/>
-          <w:sz w:val="22"/>
+          <w:sz w:val="20"/>
+          <w:szCs w:val="20"/>
           <w:shd w:val="clear" w:color="auto" w:fill="FFFFFF"/>
         </w:rPr>
         <w:t xml:space="preserve">As we can see in the plot, in general, adding features may decrease the model loss. For some reason, in the Maximum Likelihood Regression Model, the performance of 5 features is better than adding one more feature. The performance of the Bayesian Linear Regression Model is slightly better than the Maximum Likelihood Regression Model. </w:t>
@@ -3185,202 +3259,140 @@
       <w:pPr>
         <w:pStyle w:val="NormalWeb"/>
         <w:spacing w:before="240" w:beforeAutospacing="0" w:after="240" w:afterAutospacing="0"/>
+        <w:rPr>
+          <w:sz w:val="20"/>
+          <w:szCs w:val="20"/>
+        </w:rPr>
       </w:pPr>
       <w:r>
         <w:rPr>
           <w:rFonts w:ascii="Arial" w:hAnsi="Arial" w:cs="Arial"/>
           <w:color w:val="202124"/>
-          <w:sz w:val="22"/>
-          <w:szCs w:val="22"/>
+          <w:sz w:val="20"/>
+          <w:szCs w:val="20"/>
           <w:shd w:val="clear" w:color="auto" w:fill="FFFFFF"/>
         </w:rPr>
-        <w:t> </w:t>
-      </w:r>
+        <w:t xml:space="preserve">Bayesian Linear Regression Model fits the training data well and Maximum Likelihood Regression Model could perform a better prediction on a wide scope of the dataset. Thus, the Maximum Likelihood Regression Model has a likely equal performance on general practical datasets comparing with Bayesian Linear Regression Model. </w:t>
+      </w:r>
+    </w:p>
+    <w:p>
+      <w:pPr>
+        <w:rPr>
+          <w:rFonts w:ascii="Arial" w:eastAsia="SimSun" w:hAnsi="Arial" w:cs="Arial" w:hint="eastAsia"/>
+          <w:kern w:val="0"/>
+          <w:sz w:val="22"/>
+        </w:rPr>
+      </w:pPr>
+    </w:p>
+    <w:p>
+      <w:pPr>
+        <w:rPr>
+          <w:rFonts w:ascii="Arial" w:eastAsia="SimSun" w:hAnsi="Arial" w:cs="Arial"/>
+          <w:b/>
+          <w:bCs/>
+          <w:kern w:val="0"/>
+          <w:sz w:val="22"/>
+        </w:rPr>
+      </w:pPr>
+      <w:r>
+        <w:rPr>
+          <w:rFonts w:ascii="Arial" w:eastAsia="SimSun" w:hAnsi="Arial" w:cs="Arial"/>
+          <w:b/>
+          <w:bCs/>
+          <w:kern w:val="0"/>
+          <w:sz w:val="22"/>
+        </w:rPr>
+        <w:t>Question 4</w:t>
+      </w:r>
+      <w:r>
+        <w:rPr>
+          <w:rFonts w:ascii="Arial" w:eastAsia="SimSun" w:hAnsi="Arial" w:cs="Arial"/>
+          <w:b/>
+          <w:bCs/>
+          <w:kern w:val="0"/>
+          <w:sz w:val="22"/>
+        </w:rPr>
+        <w:t xml:space="preserve"> </w:t>
+      </w:r>
+    </w:p>
+    <w:p>
+      <w:pPr>
+        <w:rPr>
+          <w:rFonts w:ascii="Arial" w:eastAsia="SimSun" w:hAnsi="Arial" w:cs="Arial"/>
+          <w:b/>
+          <w:bCs/>
+          <w:kern w:val="0"/>
+          <w:sz w:val="22"/>
+        </w:rPr>
+      </w:pPr>
+    </w:p>
+    <w:p>
+      <w:pPr>
+        <w:rPr>
+          <w:rFonts w:ascii="Arial" w:eastAsia="SimSun" w:hAnsi="Arial" w:cs="Arial"/>
+          <w:b/>
+          <w:bCs/>
+          <w:kern w:val="0"/>
+          <w:sz w:val="22"/>
+        </w:rPr>
+      </w:pPr>
+      <w:r>
+        <w:rPr>
+          <w:rFonts w:ascii="Arial" w:eastAsia="SimSun" w:hAnsi="Arial" w:cs="Arial"/>
+          <w:b/>
+          <w:bCs/>
+          <w:kern w:val="0"/>
+          <w:sz w:val="22"/>
+        </w:rPr>
+        <w:t>Can you obtain better performance by using only a subset of the features?</w:t>
+      </w:r>
+    </w:p>
+    <w:p>
+      <w:pPr>
+        <w:rPr>
+          <w:rFonts w:ascii="Arial" w:eastAsia="SimSun" w:hAnsi="Arial" w:cs="Arial"/>
+          <w:kern w:val="0"/>
+          <w:sz w:val="22"/>
+        </w:rPr>
+      </w:pPr>
     </w:p>
     <w:p>
       <w:pPr>
         <w:pStyle w:val="NormalWeb"/>
         <w:spacing w:before="240" w:beforeAutospacing="0" w:after="240" w:afterAutospacing="0"/>
+        <w:rPr>
+          <w:sz w:val="20"/>
+          <w:szCs w:val="20"/>
+        </w:rPr>
       </w:pPr>
       <w:r>
         <w:rPr>
           <w:rFonts w:ascii="Arial" w:hAnsi="Arial" w:cs="Arial"/>
           <w:color w:val="202124"/>
-          <w:sz w:val="22"/>
-          <w:szCs w:val="22"/>
+          <w:sz w:val="20"/>
+          <w:szCs w:val="20"/>
           <w:shd w:val="clear" w:color="auto" w:fill="FFFFFF"/>
         </w:rPr>
-        <w:t xml:space="preserve">Bayesian Linear Regression Model fits the training data well and Maximum Likelihood Regression Model could perform a better prediction on a wide scope of the dataset. Thus, the Maximum Likelihood Regression Model has a likely equal performance on general practical datasets comparing with Bayesian Linear Regression Model. </w:t>
-      </w:r>
-    </w:p>
-    <w:p>
-      <w:pPr>
-        <w:rPr>
-          <w:rFonts w:ascii="Arial" w:eastAsia="SimSun" w:hAnsi="Arial" w:cs="Arial"/>
-          <w:kern w:val="0"/>
-          <w:sz w:val="22"/>
-        </w:rPr>
-      </w:pPr>
-    </w:p>
-    <w:p>
-      <w:pPr>
-        <w:rPr>
-          <w:rFonts w:ascii="Arial" w:eastAsia="SimSun" w:hAnsi="Arial" w:cs="Arial"/>
-          <w:kern w:val="0"/>
-          <w:sz w:val="22"/>
-        </w:rPr>
-      </w:pPr>
-    </w:p>
-    <w:p>
-      <w:pPr>
-        <w:rPr>
-          <w:rFonts w:ascii="Arial" w:eastAsia="SimSun" w:hAnsi="Arial" w:cs="Arial"/>
-          <w:kern w:val="0"/>
-          <w:sz w:val="22"/>
-        </w:rPr>
-      </w:pPr>
-    </w:p>
-    <w:p>
-      <w:pPr>
-        <w:rPr>
-          <w:rFonts w:ascii="Arial" w:eastAsia="SimSun" w:hAnsi="Arial" w:cs="Arial" w:hint="eastAsia"/>
-          <w:kern w:val="0"/>
-          <w:sz w:val="22"/>
-        </w:rPr>
-      </w:pPr>
-    </w:p>
-    <w:p>
-      <w:pPr>
-        <w:rPr>
-          <w:rFonts w:ascii="Arial" w:eastAsia="SimSun" w:hAnsi="Arial" w:cs="Arial"/>
-          <w:kern w:val="0"/>
-          <w:sz w:val="22"/>
-        </w:rPr>
-      </w:pPr>
-    </w:p>
-    <w:p>
-      <w:pPr>
-        <w:rPr>
-          <w:rFonts w:ascii="Arial" w:eastAsia="SimSun" w:hAnsi="Arial" w:cs="Arial"/>
-          <w:kern w:val="0"/>
-          <w:sz w:val="22"/>
-        </w:rPr>
-      </w:pPr>
-    </w:p>
-    <w:p>
-      <w:pPr>
-        <w:rPr>
-          <w:rFonts w:ascii="Arial" w:eastAsia="SimSun" w:hAnsi="Arial" w:cs="Arial" w:hint="eastAsia"/>
-          <w:kern w:val="0"/>
-          <w:sz w:val="22"/>
-        </w:rPr>
-      </w:pPr>
-    </w:p>
-    <w:p>
-      <w:pPr>
-        <w:rPr>
-          <w:rFonts w:ascii="Arial" w:eastAsia="SimSun" w:hAnsi="Arial" w:cs="Arial"/>
-          <w:b/>
-          <w:bCs/>
-          <w:kern w:val="0"/>
-          <w:sz w:val="22"/>
-        </w:rPr>
-      </w:pPr>
-      <w:r>
-        <w:rPr>
-          <w:rFonts w:ascii="Arial" w:eastAsia="SimSun" w:hAnsi="Arial" w:cs="Arial"/>
-          <w:b/>
-          <w:bCs/>
-          <w:kern w:val="0"/>
-          <w:sz w:val="22"/>
-        </w:rPr>
-        <w:lastRenderedPageBreak/>
-        <w:t>Question 4</w:t>
-      </w:r>
-      <w:r>
-        <w:rPr>
-          <w:rFonts w:ascii="Arial" w:eastAsia="SimSun" w:hAnsi="Arial" w:cs="Arial"/>
-          <w:b/>
-          <w:bCs/>
-          <w:kern w:val="0"/>
-          <w:sz w:val="22"/>
-        </w:rPr>
-        <w:t xml:space="preserve"> </w:t>
-      </w:r>
-    </w:p>
-    <w:p>
-      <w:pPr>
-        <w:rPr>
-          <w:rFonts w:ascii="Arial" w:eastAsia="SimSun" w:hAnsi="Arial" w:cs="Arial"/>
-          <w:b/>
-          <w:bCs/>
-          <w:kern w:val="0"/>
-          <w:sz w:val="22"/>
-        </w:rPr>
-      </w:pPr>
-    </w:p>
-    <w:p>
-      <w:pPr>
-        <w:rPr>
-          <w:rFonts w:ascii="Arial" w:eastAsia="SimSun" w:hAnsi="Arial" w:cs="Arial"/>
-          <w:b/>
-          <w:bCs/>
-          <w:kern w:val="0"/>
-          <w:sz w:val="22"/>
-        </w:rPr>
-      </w:pPr>
-      <w:r>
-        <w:rPr>
-          <w:rFonts w:ascii="Arial" w:eastAsia="SimSun" w:hAnsi="Arial" w:cs="Arial"/>
-          <w:b/>
-          <w:bCs/>
-          <w:kern w:val="0"/>
-          <w:sz w:val="22"/>
-        </w:rPr>
-        <w:t>Can you obtain better performance by using only a subset of the features?</w:t>
-      </w:r>
-    </w:p>
-    <w:p>
-      <w:pPr>
-        <w:rPr>
-          <w:rFonts w:ascii="Arial" w:eastAsia="SimSun" w:hAnsi="Arial" w:cs="Arial"/>
-          <w:kern w:val="0"/>
-          <w:sz w:val="22"/>
-        </w:rPr>
-      </w:pPr>
+        <w:t>For both models, I tried to combine some “sharpen” features. I combined the minimum and the maximum main memory as the main memory feature and the minimum and the maximum number of I/O channels as the I/O channels feature. So, I subtracted the feature number from 6 to 4.</w:t>
+      </w:r>
     </w:p>
     <w:p>
       <w:pPr>
         <w:pStyle w:val="NormalWeb"/>
         <w:spacing w:before="240" w:beforeAutospacing="0" w:after="240" w:afterAutospacing="0"/>
         <w:rPr>
-          <w:rFonts w:hint="eastAsia"/>
+          <w:sz w:val="20"/>
+          <w:szCs w:val="20"/>
         </w:rPr>
       </w:pPr>
       <w:r>
         <w:rPr>
           <w:rFonts w:ascii="Arial" w:hAnsi="Arial" w:cs="Arial"/>
           <w:color w:val="202124"/>
-          <w:sz w:val="22"/>
-          <w:szCs w:val="22"/>
+          <w:sz w:val="20"/>
+          <w:szCs w:val="20"/>
           <w:shd w:val="clear" w:color="auto" w:fill="FFFFFF"/>
         </w:rPr>
-        <w:t>For both models, I tried to combine some “sharpen” features. I combined the minimum and the maximum main memory as the main memory feature and the minimum and the maximum number of I/O channels as the I/O channels feature. So, I subtracted the feature number from 6 to 4.</w:t>
-      </w:r>
-    </w:p>
-    <w:p>
-      <w:pPr>
-        <w:pStyle w:val="NormalWeb"/>
-        <w:spacing w:before="240" w:beforeAutospacing="0" w:after="240" w:afterAutospacing="0"/>
-      </w:pPr>
-      <w:r>
-        <w:rPr>
-          <w:rFonts w:ascii="Arial" w:hAnsi="Arial" w:cs="Arial"/>
-          <w:color w:val="202124"/>
-          <w:sz w:val="22"/>
-          <w:szCs w:val="22"/>
-          <w:shd w:val="clear" w:color="auto" w:fill="FFFFFF"/>
-        </w:rPr>
         <w:t>After that, I adapted the model based on my model setup. And I used the polynomial type of the original combined dataset to predict the test dataset. Finally, I calculated the average squared loss and compared the performance between the flatten feature prediction.</w:t>
       </w:r>
     </w:p>
@@ -3396,18 +3408,18 @@
           <w:noProof/>
         </w:rPr>
         <w:drawing>
-          <wp:anchor distT="0" distB="0" distL="114300" distR="114300" simplePos="0" relativeHeight="251682816" behindDoc="0" locked="0" layoutInCell="1" allowOverlap="1" wp14:anchorId="648DB066" wp14:editId="2A5B5249">
+          <wp:anchor distT="0" distB="0" distL="114300" distR="114300" simplePos="0" relativeHeight="251685888" behindDoc="0" locked="0" layoutInCell="1" allowOverlap="1" wp14:anchorId="6831AC21" wp14:editId="1800544E">
             <wp:simplePos x="0" y="0"/>
-            <wp:positionH relativeFrom="column">
-              <wp:posOffset>2847975</wp:posOffset>
+            <wp:positionH relativeFrom="margin">
+              <wp:posOffset>-89739</wp:posOffset>
             </wp:positionH>
             <wp:positionV relativeFrom="paragraph">
-              <wp:posOffset>278130</wp:posOffset>
+              <wp:posOffset>226492</wp:posOffset>
             </wp:positionV>
-            <wp:extent cx="2800350" cy="1704975"/>
-            <wp:effectExtent l="0" t="0" r="0" b="9525"/>
+            <wp:extent cx="2865120" cy="1718945"/>
+            <wp:effectExtent l="0" t="0" r="0" b="0"/>
             <wp:wrapTopAndBottom/>
-            <wp:docPr id="3" name="Picture 3"/>
+            <wp:docPr id="4" name="Picture 4"/>
             <wp:cNvGraphicFramePr>
               <a:graphicFrameLocks xmlns:a="http://schemas.openxmlformats.org/drawingml/2006/main" noChangeAspect="1"/>
             </wp:cNvGraphicFramePr>
@@ -3433,7 +3445,7 @@
                   <pic:spPr>
                     <a:xfrm>
                       <a:off x="0" y="0"/>
-                      <a:ext cx="2800350" cy="1704975"/>
+                      <a:ext cx="2865120" cy="1718945"/>
                     </a:xfrm>
                     <a:prstGeom prst="rect">
                       <a:avLst/>
@@ -3456,13 +3468,13 @@
           <w:noProof/>
         </w:rPr>
         <w:drawing>
-          <wp:anchor distT="0" distB="0" distL="114300" distR="114300" simplePos="0" relativeHeight="251681792" behindDoc="0" locked="0" layoutInCell="1" allowOverlap="1" wp14:anchorId="3FA30C01" wp14:editId="4B374ABE">
+          <wp:anchor distT="0" distB="0" distL="114300" distR="114300" simplePos="0" relativeHeight="251681792" behindDoc="0" locked="0" layoutInCell="1" allowOverlap="1" wp14:anchorId="3FA30C01" wp14:editId="143FEF03">
             <wp:simplePos x="0" y="0"/>
             <wp:positionH relativeFrom="margin">
-              <wp:align>left</wp:align>
+              <wp:posOffset>2721255</wp:posOffset>
             </wp:positionH>
             <wp:positionV relativeFrom="paragraph">
-              <wp:posOffset>316230</wp:posOffset>
+              <wp:posOffset>243078</wp:posOffset>
             </wp:positionV>
             <wp:extent cx="2819400" cy="1666875"/>
             <wp:effectExtent l="0" t="0" r="0" b="9525"/>
@@ -3522,22 +3534,20 @@
     </w:p>
     <w:p>
       <w:pPr>
-        <w:rPr>
-          <w:noProof/>
-        </w:rPr>
-      </w:pPr>
-    </w:p>
-    <w:p>
-      <w:pPr>
         <w:pStyle w:val="NormalWeb"/>
         <w:spacing w:before="240" w:beforeAutospacing="0" w:after="240" w:afterAutospacing="0"/>
+        <w:rPr>
+          <w:rFonts w:hint="eastAsia"/>
+          <w:sz w:val="20"/>
+          <w:szCs w:val="20"/>
+        </w:rPr>
       </w:pPr>
       <w:r>
         <w:rPr>
           <w:rFonts w:ascii="Arial" w:hAnsi="Arial" w:cs="Arial"/>
           <w:color w:val="202124"/>
-          <w:sz w:val="22"/>
-          <w:szCs w:val="22"/>
+          <w:sz w:val="20"/>
+          <w:szCs w:val="20"/>
           <w:shd w:val="clear" w:color="auto" w:fill="FFFFFF"/>
         </w:rPr>
         <w:t xml:space="preserve">According to the average squared loss score, the combining feature penalizes the Maximum Likelihood Regression Model but slightly improves the Maximum Likelihood Regression Model. </w:t>
@@ -3546,8 +3556,8 @@
         <w:rPr>
           <w:rFonts w:ascii="Arial" w:hAnsi="Arial" w:cs="Arial"/>
           <w:color w:val="202124"/>
-          <w:sz w:val="22"/>
-          <w:szCs w:val="22"/>
+          <w:sz w:val="20"/>
+          <w:szCs w:val="20"/>
           <w:shd w:val="clear" w:color="auto" w:fill="FFFFFF"/>
         </w:rPr>
         <w:t>And i</w:t>
@@ -3556,8 +3566,8 @@
         <w:rPr>
           <w:rFonts w:ascii="Arial" w:hAnsi="Arial" w:cs="Arial"/>
           <w:color w:val="202124"/>
-          <w:sz w:val="22"/>
-          <w:szCs w:val="22"/>
+          <w:sz w:val="20"/>
+          <w:szCs w:val="20"/>
           <w:shd w:val="clear" w:color="auto" w:fill="FFFFFF"/>
         </w:rPr>
         <w:t>n the Kaggle competition testing data score, there is not a better performance shown.</w:t>
@@ -3567,32 +3577,17 @@
       <w:pPr>
         <w:pStyle w:val="NormalWeb"/>
         <w:spacing w:before="240" w:beforeAutospacing="0" w:after="240" w:afterAutospacing="0"/>
+        <w:rPr>
+          <w:sz w:val="20"/>
+          <w:szCs w:val="20"/>
+        </w:rPr>
       </w:pPr>
       <w:r>
         <w:rPr>
           <w:rFonts w:ascii="Arial" w:hAnsi="Arial" w:cs="Arial"/>
           <w:color w:val="202124"/>
-          <w:sz w:val="22"/>
-          <w:szCs w:val="22"/>
-          <w:shd w:val="clear" w:color="auto" w:fill="FFFFFF"/>
-        </w:rPr>
-        <w:t> </w:t>
-      </w:r>
-    </w:p>
-    <w:p>
-      <w:pPr>
-        <w:pStyle w:val="NormalWeb"/>
-        <w:spacing w:before="240" w:beforeAutospacing="0" w:after="240" w:afterAutospacing="0"/>
-        <w:rPr>
-          <w:rFonts w:hint="eastAsia"/>
-        </w:rPr>
-      </w:pPr>
-      <w:r>
-        <w:rPr>
-          <w:rFonts w:ascii="Arial" w:hAnsi="Arial" w:cs="Arial"/>
-          <w:color w:val="202124"/>
-          <w:sz w:val="22"/>
-          <w:szCs w:val="22"/>
+          <w:sz w:val="20"/>
+          <w:szCs w:val="20"/>
           <w:shd w:val="clear" w:color="auto" w:fill="FFFFFF"/>
         </w:rPr>
         <w:t>Thus, in our hypothesis to combine the minimum and maximum dataset features, we cannot improve model performance. However, there may exist other combination ways to eliminate dataset noise.</w:t>
@@ -3649,6 +3644,232 @@
 <file path=word/numbering.xml><?xml version="1.0" encoding="utf-8"?>
 <w:numbering xmlns:wpc="http://schemas.microsoft.com/office/word/2010/wordprocessingCanvas" xmlns:cx="http://schemas.microsoft.com/office/drawing/2014/chartex" xmlns:cx1="http://schemas.microsoft.com/office/drawing/2015/9/8/chartex" xmlns:cx2="http://schemas.microsoft.com/office/drawing/2015/10/21/chartex" xmlns:cx3="http://schemas.microsoft.com/office/drawing/2016/5/9/chartex" xmlns:cx4="http://schemas.microsoft.com/office/drawing/2016/5/10/chartex" xmlns:cx5="http://schemas.microsoft.com/office/drawing/2016/5/11/chartex" xmlns:cx6="http://schemas.microsoft.com/office/drawing/2016/5/12/chartex" xmlns:cx7="http://schemas.microsoft.com/office/drawing/2016/5/13/chartex" xmlns:cx8="http://schemas.microsoft.com/office/drawing/2016/5/14/chartex" xmlns:mc="http://schemas.openxmlformats.org/markup-compatibility/2006" xmlns:aink="http://schemas.microsoft.com/office/drawing/2016/ink" xmlns:am3d="http://schemas.microsoft.com/office/drawing/2017/model3d" xmlns:o="urn:schemas-microsoft-com:office:office" xmlns:r="http://schemas.openxmlformats.org/officeDocument/2006/relationships" xmlns:m="http://schemas.openxmlformats.org/officeDocument/2006/math" xmlns:v="urn:schemas-microsoft-com:vml" xmlns:wp14="http://schemas.microsoft.com/office/word/2010/wordprocessingDrawing" xmlns:wp="http://schemas.openxmlformats.org/drawingml/2006/wordprocessingDrawing" xmlns:w10="urn:schemas-microsoft-com:office:word" xmlns:w="http://schemas.openxmlformats.org/wordprocessingml/2006/main" xmlns:w14="http://schemas.microsoft.com/office/word/2010/wordml" xmlns:w15="http://schemas.microsoft.com/office/word/2012/wordml" xmlns:w16cex="http://schemas.microsoft.com/office/word/2018/wordml/cex" xmlns:w16cid="http://schemas.microsoft.com/office/word/2016/wordml/cid" xmlns:w16="http://schemas.microsoft.com/office/word/2018/wordml" xmlns:w16se="http://schemas.microsoft.com/office/word/2015/wordml/symex" xmlns:wpg="http://schemas.microsoft.com/office/word/2010/wordprocessingGroup" xmlns:wpi="http://schemas.microsoft.com/office/word/2010/wordprocessingInk" xmlns:wne="http://schemas.microsoft.com/office/word/2006/wordml" xmlns:wps="http://schemas.microsoft.com/office/word/2010/wordprocessingShape" mc:Ignorable="w14 w15 w16se w16cid w16 w16cex wp14">
   <w:abstractNum w:abstractNumId="0" w15:restartNumberingAfterBreak="0">
+    <w:nsid w:val="4127338B"/>
+    <w:multiLevelType w:val="hybridMultilevel"/>
+    <w:tmpl w:val="1EAAE818"/>
+    <w:lvl w:ilvl="0" w:tplc="04090001">
+      <w:start w:val="1"/>
+      <w:numFmt w:val="bullet"/>
+      <w:lvlText w:val=""/>
+      <w:lvlJc w:val="left"/>
+      <w:pPr>
+        <w:ind w:left="420" w:hanging="420"/>
+      </w:pPr>
+      <w:rPr>
+        <w:rFonts w:ascii="Wingdings" w:hAnsi="Wingdings" w:hint="default"/>
+      </w:rPr>
+    </w:lvl>
+    <w:lvl w:ilvl="1" w:tplc="04090003" w:tentative="1">
+      <w:start w:val="1"/>
+      <w:numFmt w:val="bullet"/>
+      <w:lvlText w:val=""/>
+      <w:lvlJc w:val="left"/>
+      <w:pPr>
+        <w:ind w:left="840" w:hanging="420"/>
+      </w:pPr>
+      <w:rPr>
+        <w:rFonts w:ascii="Wingdings" w:hAnsi="Wingdings" w:hint="default"/>
+      </w:rPr>
+    </w:lvl>
+    <w:lvl w:ilvl="2" w:tplc="04090001">
+      <w:start w:val="1"/>
+      <w:numFmt w:val="bullet"/>
+      <w:lvlText w:val=""/>
+      <w:lvlJc w:val="left"/>
+      <w:pPr>
+        <w:ind w:left="1260" w:hanging="420"/>
+      </w:pPr>
+      <w:rPr>
+        <w:rFonts w:ascii="Wingdings" w:hAnsi="Wingdings" w:hint="default"/>
+      </w:rPr>
+    </w:lvl>
+    <w:lvl w:ilvl="3" w:tplc="04090001" w:tentative="1">
+      <w:start w:val="1"/>
+      <w:numFmt w:val="bullet"/>
+      <w:lvlText w:val=""/>
+      <w:lvlJc w:val="left"/>
+      <w:pPr>
+        <w:ind w:left="1680" w:hanging="420"/>
+      </w:pPr>
+      <w:rPr>
+        <w:rFonts w:ascii="Wingdings" w:hAnsi="Wingdings" w:hint="default"/>
+      </w:rPr>
+    </w:lvl>
+    <w:lvl w:ilvl="4" w:tplc="04090003" w:tentative="1">
+      <w:start w:val="1"/>
+      <w:numFmt w:val="bullet"/>
+      <w:lvlText w:val=""/>
+      <w:lvlJc w:val="left"/>
+      <w:pPr>
+        <w:ind w:left="2100" w:hanging="420"/>
+      </w:pPr>
+      <w:rPr>
+        <w:rFonts w:ascii="Wingdings" w:hAnsi="Wingdings" w:hint="default"/>
+      </w:rPr>
+    </w:lvl>
+    <w:lvl w:ilvl="5" w:tplc="04090005" w:tentative="1">
+      <w:start w:val="1"/>
+      <w:numFmt w:val="bullet"/>
+      <w:lvlText w:val=""/>
+      <w:lvlJc w:val="left"/>
+      <w:pPr>
+        <w:ind w:left="2520" w:hanging="420"/>
+      </w:pPr>
+      <w:rPr>
+        <w:rFonts w:ascii="Wingdings" w:hAnsi="Wingdings" w:hint="default"/>
+      </w:rPr>
+    </w:lvl>
+    <w:lvl w:ilvl="6" w:tplc="04090001" w:tentative="1">
+      <w:start w:val="1"/>
+      <w:numFmt w:val="bullet"/>
+      <w:lvlText w:val=""/>
+      <w:lvlJc w:val="left"/>
+      <w:pPr>
+        <w:ind w:left="2940" w:hanging="420"/>
+      </w:pPr>
+      <w:rPr>
+        <w:rFonts w:ascii="Wingdings" w:hAnsi="Wingdings" w:hint="default"/>
+      </w:rPr>
+    </w:lvl>
+    <w:lvl w:ilvl="7" w:tplc="04090003" w:tentative="1">
+      <w:start w:val="1"/>
+      <w:numFmt w:val="bullet"/>
+      <w:lvlText w:val=""/>
+      <w:lvlJc w:val="left"/>
+      <w:pPr>
+        <w:ind w:left="3360" w:hanging="420"/>
+      </w:pPr>
+      <w:rPr>
+        <w:rFonts w:ascii="Wingdings" w:hAnsi="Wingdings" w:hint="default"/>
+      </w:rPr>
+    </w:lvl>
+    <w:lvl w:ilvl="8" w:tplc="04090005" w:tentative="1">
+      <w:start w:val="1"/>
+      <w:numFmt w:val="bullet"/>
+      <w:lvlText w:val=""/>
+      <w:lvlJc w:val="left"/>
+      <w:pPr>
+        <w:ind w:left="3780" w:hanging="420"/>
+      </w:pPr>
+      <w:rPr>
+        <w:rFonts w:ascii="Wingdings" w:hAnsi="Wingdings" w:hint="default"/>
+      </w:rPr>
+    </w:lvl>
+  </w:abstractNum>
+  <w:abstractNum w:abstractNumId="1" w15:restartNumberingAfterBreak="0">
+    <w:nsid w:val="57202520"/>
+    <w:multiLevelType w:val="hybridMultilevel"/>
+    <w:tmpl w:val="018229BA"/>
+    <w:lvl w:ilvl="0" w:tplc="04090001">
+      <w:start w:val="1"/>
+      <w:numFmt w:val="bullet"/>
+      <w:lvlText w:val=""/>
+      <w:lvlJc w:val="left"/>
+      <w:pPr>
+        <w:ind w:left="420" w:hanging="420"/>
+      </w:pPr>
+      <w:rPr>
+        <w:rFonts w:ascii="Wingdings" w:hAnsi="Wingdings" w:hint="default"/>
+      </w:rPr>
+    </w:lvl>
+    <w:lvl w:ilvl="1" w:tplc="04090003" w:tentative="1">
+      <w:start w:val="1"/>
+      <w:numFmt w:val="bullet"/>
+      <w:lvlText w:val=""/>
+      <w:lvlJc w:val="left"/>
+      <w:pPr>
+        <w:ind w:left="840" w:hanging="420"/>
+      </w:pPr>
+      <w:rPr>
+        <w:rFonts w:ascii="Wingdings" w:hAnsi="Wingdings" w:hint="default"/>
+      </w:rPr>
+    </w:lvl>
+    <w:lvl w:ilvl="2" w:tplc="04090005">
+      <w:start w:val="1"/>
+      <w:numFmt w:val="bullet"/>
+      <w:lvlText w:val=""/>
+      <w:lvlJc w:val="left"/>
+      <w:pPr>
+        <w:ind w:left="1260" w:hanging="420"/>
+      </w:pPr>
+      <w:rPr>
+        <w:rFonts w:ascii="Wingdings" w:hAnsi="Wingdings" w:hint="default"/>
+      </w:rPr>
+    </w:lvl>
+    <w:lvl w:ilvl="3" w:tplc="04090001" w:tentative="1">
+      <w:start w:val="1"/>
+      <w:numFmt w:val="bullet"/>
+      <w:lvlText w:val=""/>
+      <w:lvlJc w:val="left"/>
+      <w:pPr>
+        <w:ind w:left="1680" w:hanging="420"/>
+      </w:pPr>
+      <w:rPr>
+        <w:rFonts w:ascii="Wingdings" w:hAnsi="Wingdings" w:hint="default"/>
+      </w:rPr>
+    </w:lvl>
+    <w:lvl w:ilvl="4" w:tplc="04090003" w:tentative="1">
+      <w:start w:val="1"/>
+      <w:numFmt w:val="bullet"/>
+      <w:lvlText w:val=""/>
+      <w:lvlJc w:val="left"/>
+      <w:pPr>
+        <w:ind w:left="2100" w:hanging="420"/>
+      </w:pPr>
+      <w:rPr>
+        <w:rFonts w:ascii="Wingdings" w:hAnsi="Wingdings" w:hint="default"/>
+      </w:rPr>
+    </w:lvl>
+    <w:lvl w:ilvl="5" w:tplc="04090005" w:tentative="1">
+      <w:start w:val="1"/>
+      <w:numFmt w:val="bullet"/>
+      <w:lvlText w:val=""/>
+      <w:lvlJc w:val="left"/>
+      <w:pPr>
+        <w:ind w:left="2520" w:hanging="420"/>
+      </w:pPr>
+      <w:rPr>
+        <w:rFonts w:ascii="Wingdings" w:hAnsi="Wingdings" w:hint="default"/>
+      </w:rPr>
+    </w:lvl>
+    <w:lvl w:ilvl="6" w:tplc="04090001" w:tentative="1">
+      <w:start w:val="1"/>
+      <w:numFmt w:val="bullet"/>
+      <w:lvlText w:val=""/>
+      <w:lvlJc w:val="left"/>
+      <w:pPr>
+        <w:ind w:left="2940" w:hanging="420"/>
+      </w:pPr>
+      <w:rPr>
+        <w:rFonts w:ascii="Wingdings" w:hAnsi="Wingdings" w:hint="default"/>
+      </w:rPr>
+    </w:lvl>
+    <w:lvl w:ilvl="7" w:tplc="04090003" w:tentative="1">
+      <w:start w:val="1"/>
+      <w:numFmt w:val="bullet"/>
+      <w:lvlText w:val=""/>
+      <w:lvlJc w:val="left"/>
+      <w:pPr>
+        <w:ind w:left="3360" w:hanging="420"/>
+      </w:pPr>
+      <w:rPr>
+        <w:rFonts w:ascii="Wingdings" w:hAnsi="Wingdings" w:hint="default"/>
+      </w:rPr>
+    </w:lvl>
+    <w:lvl w:ilvl="8" w:tplc="04090005" w:tentative="1">
+      <w:start w:val="1"/>
+      <w:numFmt w:val="bullet"/>
+      <w:lvlText w:val=""/>
+      <w:lvlJc w:val="left"/>
+      <w:pPr>
+        <w:ind w:left="3780" w:hanging="420"/>
+      </w:pPr>
+      <w:rPr>
+        <w:rFonts w:ascii="Wingdings" w:hAnsi="Wingdings" w:hint="default"/>
+      </w:rPr>
+    </w:lvl>
+  </w:abstractNum>
+  <w:abstractNum w:abstractNumId="2" w15:restartNumberingAfterBreak="0">
     <w:nsid w:val="60D47F73"/>
     <w:multiLevelType w:val="multilevel"/>
     <w:tmpl w:val="200CEBE4"/>
@@ -3770,7 +3991,7 @@
       </w:rPr>
     </w:lvl>
   </w:abstractNum>
-  <w:abstractNum w:abstractNumId="1" w15:restartNumberingAfterBreak="0">
+  <w:abstractNum w:abstractNumId="3" w15:restartNumberingAfterBreak="0">
     <w:nsid w:val="646B2678"/>
     <w:multiLevelType w:val="multilevel"/>
     <w:tmpl w:val="2290658A"/>
@@ -3883,7 +4104,7 @@
       </w:rPr>
     </w:lvl>
   </w:abstractNum>
-  <w:abstractNum w:abstractNumId="2" w15:restartNumberingAfterBreak="0">
+  <w:abstractNum w:abstractNumId="4" w15:restartNumberingAfterBreak="0">
     <w:nsid w:val="64816E09"/>
     <w:multiLevelType w:val="hybridMultilevel"/>
     <w:tmpl w:val="25326956"/>
@@ -3972,7 +4193,7 @@
       </w:pPr>
     </w:lvl>
   </w:abstractNum>
-  <w:abstractNum w:abstractNumId="3" w15:restartNumberingAfterBreak="0">
+  <w:abstractNum w:abstractNumId="5" w15:restartNumberingAfterBreak="0">
     <w:nsid w:val="6C4855DD"/>
     <w:multiLevelType w:val="hybridMultilevel"/>
     <w:tmpl w:val="61743658"/>
@@ -4062,16 +4283,22 @@
     </w:lvl>
   </w:abstractNum>
   <w:num w:numId="1">
+    <w:abstractNumId w:val="3"/>
+  </w:num>
+  <w:num w:numId="2">
+    <w:abstractNumId w:val="2"/>
+  </w:num>
+  <w:num w:numId="3">
+    <w:abstractNumId w:val="5"/>
+  </w:num>
+  <w:num w:numId="4">
+    <w:abstractNumId w:val="4"/>
+  </w:num>
+  <w:num w:numId="5">
     <w:abstractNumId w:val="1"/>
   </w:num>
-  <w:num w:numId="2">
+  <w:num w:numId="6">
     <w:abstractNumId w:val="0"/>
-  </w:num>
-  <w:num w:numId="3">
-    <w:abstractNumId w:val="3"/>
-  </w:num>
-  <w:num w:numId="4">
-    <w:abstractNumId w:val="2"/>
   </w:num>
 </w:numbering>
 </file>
@@ -4476,6 +4703,28 @@
       <w:jc w:val="both"/>
     </w:pPr>
   </w:style>
+  <w:style w:type="paragraph" w:styleId="Heading1">
+    <w:name w:val="heading 1"/>
+    <w:basedOn w:val="Normal"/>
+    <w:link w:val="Heading1Char"/>
+    <w:uiPriority w:val="9"/>
+    <w:qFormat/>
+    <w:rsid w:val="006B4BAD"/>
+    <w:pPr>
+      <w:widowControl/>
+      <w:spacing w:before="100" w:beforeAutospacing="1" w:after="100" w:afterAutospacing="1"/>
+      <w:jc w:val="left"/>
+      <w:outlineLvl w:val="0"/>
+    </w:pPr>
+    <w:rPr>
+      <w:rFonts w:ascii="SimSun" w:eastAsia="SimSun" w:hAnsi="SimSun" w:cs="SimSun"/>
+      <w:b/>
+      <w:bCs/>
+      <w:kern w:val="36"/>
+      <w:sz w:val="48"/>
+      <w:szCs w:val="48"/>
+    </w:rPr>
+  </w:style>
   <w:style w:type="character" w:default="1" w:styleId="DefaultParagraphFont">
     <w:name w:val="Default Paragraph Font"/>
     <w:uiPriority w:val="1"/>
@@ -4649,6 +4898,21 @@
     <w:rPr>
       <w:sz w:val="18"/>
       <w:szCs w:val="18"/>
+    </w:rPr>
+  </w:style>
+  <w:style w:type="character" w:customStyle="1" w:styleId="Heading1Char">
+    <w:name w:val="Heading 1 Char"/>
+    <w:basedOn w:val="DefaultParagraphFont"/>
+    <w:link w:val="Heading1"/>
+    <w:uiPriority w:val="9"/>
+    <w:rsid w:val="006B4BAD"/>
+    <w:rPr>
+      <w:rFonts w:ascii="SimSun" w:eastAsia="SimSun" w:hAnsi="SimSun" w:cs="SimSun"/>
+      <w:b/>
+      <w:bCs/>
+      <w:kern w:val="36"/>
+      <w:sz w:val="48"/>
+      <w:szCs w:val="48"/>
     </w:rPr>
   </w:style>
 </w:styles>

</xml_diff>